<commit_message>
adding more code :D fuck me right ???
</commit_message>
<xml_diff>
--- a/assignments/working_w_data/Data Wrangling-Maksymilian Drzezdzon.docx
+++ b/assignments/working_w_data/Data Wrangling-Maksymilian Drzezdzon.docx
@@ -449,7 +449,61 @@
           <w:szCs w:val="24"/>
           <w:lang w:val="en-US"/>
         </w:rPr>
-        <w:t xml:space="preserve"> around a Kaggle data set from 122 Brazilian weather stations. [</w:t>
+        <w:t xml:space="preserve"> around </w:t>
+      </w:r>
+      <w:r>
+        <w:rPr>
+          <w:rFonts w:ascii="Times Roman" w:hAnsi="Times Roman"/>
+          <w:sz w:val="24"/>
+          <w:szCs w:val="24"/>
+          <w:lang w:val="en-US"/>
+        </w:rPr>
+        <w:t xml:space="preserve">3 datasets from </w:t>
+      </w:r>
+      <w:r>
+        <w:rPr>
+          <w:rFonts w:ascii="Times Roman" w:hAnsi="Times Roman"/>
+          <w:sz w:val="24"/>
+          <w:szCs w:val="24"/>
+          <w:lang w:val="en-US"/>
+        </w:rPr>
+        <w:t xml:space="preserve">Kaggle </w:t>
+      </w:r>
+      <w:r>
+        <w:rPr>
+          <w:rFonts w:ascii="Times Roman" w:hAnsi="Times Roman"/>
+          <w:sz w:val="24"/>
+          <w:szCs w:val="24"/>
+          <w:lang w:val="en-US"/>
+        </w:rPr>
+        <w:t>the first is of</w:t>
+      </w:r>
+      <w:r>
+        <w:rPr>
+          <w:rFonts w:ascii="Times Roman" w:hAnsi="Times Roman"/>
+          <w:sz w:val="24"/>
+          <w:szCs w:val="24"/>
+          <w:lang w:val="en-US"/>
+        </w:rPr>
+        <w:t xml:space="preserve"> 122 Brazilian weather stations</w:t>
+      </w:r>
+      <w:r>
+        <w:rPr>
+          <w:rFonts w:ascii="Times Roman" w:hAnsi="Times Roman"/>
+          <w:sz w:val="24"/>
+          <w:szCs w:val="24"/>
+          <w:lang w:val="en-US"/>
+        </w:rPr>
+        <w:t xml:space="preserve"> between the years 2000-2017 and the other two are from 1961-2019</w:t>
+      </w:r>
+      <w:r>
+        <w:rPr>
+          <w:rFonts w:ascii="Times Roman" w:hAnsi="Times Roman"/>
+          <w:sz w:val="24"/>
+          <w:szCs w:val="24"/>
+          <w:lang w:val="en-US"/>
+        </w:rPr>
+        <w:t>. [</w:t>
       </w:r>
       <w:r>
         <w:rPr>
@@ -2312,14 +2366,7 @@
           <w:rFonts w:ascii="Times Roman" w:hAnsi="Times Roman"/>
           <w:lang w:val="en-US"/>
         </w:rPr>
-        <w:t>https://github.com/Maks-Drzezdzon/Masters-Classes-L-O/tree/master/images/assignments/working%20with%20data/part%201</w:t>
-      </w:r>
-      <w:r>
-        <w:rPr>
-          <w:rFonts w:ascii="Times Roman" w:hAnsi="Times Roman"/>
-          <w:lang w:val="en-US"/>
-        </w:rPr>
-        <w:t xml:space="preserve"> </w:t>
+        <w:t xml:space="preserve">https://github.com/Maks-Drzezdzon/Masters-Classes-L-O/tree/master/images/assignments/working%20with%20data/part%201 </w:t>
       </w:r>
     </w:p>
     <w:p>
@@ -3909,7 +3956,21 @@
             <w:rStyle w:val="Hyperlink0"/>
             <w:rFonts w:ascii="Times Roman" w:hAnsi="Times Roman"/>
           </w:rPr>
-          <w:t>https://www.kaggle.com/PROPPG-PPG/hourly-weather-surface-brazil-southeast-region</w:t>
+          <w:t>https://www.kaggle.com/PROPPG-PPG/hourly-</w:t>
+        </w:r>
+        <w:r>
+          <w:rPr>
+            <w:rStyle w:val="Hyperlink0"/>
+            <w:rFonts w:ascii="Times Roman" w:hAnsi="Times Roman"/>
+          </w:rPr>
+          <w:t>w</w:t>
+        </w:r>
+        <w:r>
+          <w:rPr>
+            <w:rStyle w:val="Hyperlink0"/>
+            <w:rFonts w:ascii="Times Roman" w:hAnsi="Times Roman"/>
+          </w:rPr>
+          <w:t>eather-surface-brazil-southeast-region</w:t>
         </w:r>
       </w:hyperlink>
       <w:r>
@@ -4431,17 +4492,7 @@
           <w:sz w:val="24"/>
           <w:szCs w:val="24"/>
         </w:rPr>
-        <w:t>Drought and Water Crises Series Editor: Donald A. Wilhite</w:t>
-      </w:r>
-      <w:r>
-        <w:rPr>
-          <w:rFonts w:asciiTheme="majorHAnsi" w:hAnsiTheme="majorHAnsi" w:cstheme="majorHAnsi"/>
-          <w:b/>
-          <w:bCs/>
-          <w:sz w:val="24"/>
-          <w:szCs w:val="24"/>
-        </w:rPr>
-        <w:t xml:space="preserve">, unknow year, Page 4 </w:t>
+        <w:t xml:space="preserve">Drought and Water Crises Series Editor: Donald A. Wilhite, unknow year, Page 4 </w:t>
       </w:r>
       <w:hyperlink r:id="rId18" w:history="1">
         <w:r>
@@ -4571,9 +4622,98 @@
           <w:szCs w:val="24"/>
         </w:rPr>
       </w:pPr>
+      <w:r>
+        <w:rPr>
+          <w:rFonts w:ascii="Times Roman" w:hAnsi="Times Roman"/>
+          <w:b/>
+          <w:bCs/>
+          <w:lang w:val="en-US"/>
+        </w:rPr>
+        <w:t>Marciano Saraiva, 2020</w:t>
+      </w:r>
+      <w:r>
+        <w:rPr>
+          <w:rFonts w:ascii="Times Roman" w:hAnsi="Times Roman"/>
+          <w:lang w:val="en-US"/>
+        </w:rPr>
+        <w:t>,</w:t>
+      </w:r>
+      <w:r>
+        <w:rPr>
+          <w:rFonts w:ascii="Times Roman" w:hAnsi="Times Roman"/>
+          <w:lang w:val="en-US"/>
+        </w:rPr>
+        <w:t xml:space="preserve"> </w:t>
+      </w:r>
+      <w:hyperlink r:id="rId20" w:history="1">
+        <w:r>
+          <w:rPr>
+            <w:rStyle w:val="Hyperlink"/>
+            <w:rFonts w:ascii="Times Roman" w:hAnsi="Times Roman"/>
+            <w:u w:val="none"/>
+            <w:lang w:val="en-US"/>
+          </w:rPr>
+          <w:t>https://www.kaggle.com/saraivaufc/conventional-weather-stations-brazil?select=weather_stations_codes.csv</w:t>
+        </w:r>
+      </w:hyperlink>
+      <w:r>
+        <w:rPr>
+          <w:rFonts w:ascii="Times Roman" w:hAnsi="Times Roman"/>
+          <w:lang w:val="en-US"/>
+        </w:rPr>
+        <w:t xml:space="preserve"> </w:t>
+      </w:r>
+      <w:r>
+        <w:rPr>
+          <w:rFonts w:ascii="Times Roman" w:hAnsi="Times Roman"/>
+          <w:sz w:val="24"/>
+          <w:szCs w:val="24"/>
+          <w:lang w:val="en-US"/>
+        </w:rPr>
+        <w:t>[</w:t>
+      </w:r>
+      <w:r>
+        <w:rPr>
+          <w:rFonts w:ascii="Times Roman" w:hAnsi="Times Roman"/>
+          <w:color w:val="63A6CF"/>
+          <w:sz w:val="24"/>
+          <w:szCs w:val="24"/>
+          <w:u w:color="63A6CF"/>
+          <w:lang w:val="en-US"/>
+        </w:rPr>
+        <w:t>10</w:t>
+      </w:r>
+      <w:r>
+        <w:rPr>
+          <w:rFonts w:ascii="Times Roman" w:hAnsi="Times Roman"/>
+          <w:sz w:val="24"/>
+          <w:szCs w:val="24"/>
+          <w:lang w:val="en-US"/>
+        </w:rPr>
+        <w:t>]</w:t>
+      </w:r>
+    </w:p>
+    <w:p>
+      <w:pPr>
+        <w:pStyle w:val="Body"/>
+        <w:rPr>
+          <w:rFonts w:ascii="Times Roman" w:hAnsi="Times Roman"/>
+          <w:lang w:val="en-US"/>
+        </w:rPr>
+      </w:pPr>
+    </w:p>
+    <w:p>
+      <w:pPr>
+        <w:pStyle w:val="Body"/>
+        <w:rPr>
+          <w:rFonts w:asciiTheme="majorHAnsi" w:hAnsiTheme="majorHAnsi" w:cstheme="majorHAnsi"/>
+          <w:sz w:val="24"/>
+          <w:szCs w:val="24"/>
+        </w:rPr>
+      </w:pPr>
     </w:p>
     <w:sectPr>
-      <w:footerReference w:type="default" r:id="rId20"/>
+      <w:footerReference w:type="default" r:id="rId21"/>
       <w:pgSz w:w="11900" w:h="16840"/>
       <w:pgMar w:top="1440" w:right="1440" w:bottom="1440" w:left="1440" w:header="708" w:footer="708" w:gutter="0"/>
       <w:pgNumType w:start="0"/>

</xml_diff>

<commit_message>
fixed issue with ds
</commit_message>
<xml_diff>
--- a/assignments/working_w_data/Data Wrangling-Maksymilian Drzezdzon.docx
+++ b/assignments/working_w_data/Data Wrangling-Maksymilian Drzezdzon.docx
@@ -606,18 +606,7 @@
           <w:u w:color="63A6CF"/>
           <w:lang w:val="en-US"/>
         </w:rPr>
-        <w:t>1</w:t>
-      </w:r>
-      <w:r>
-        <w:rPr>
-          <w:rFonts w:ascii="Times Roman" w:hAnsi="Times Roman"/>
-          <w:color w:val="63A6CF"/>
-          <w:sz w:val="24"/>
-          <w:szCs w:val="24"/>
-          <w:u w:color="63A6CF"/>
-          <w:lang w:val="en-US"/>
-        </w:rPr>
-        <w:t>0</w:t>
+        <w:t>10</w:t>
       </w:r>
       <w:r>
         <w:rPr>
@@ -709,7 +698,52 @@
           <w:szCs w:val="24"/>
           <w:lang w:val="en-US"/>
         </w:rPr>
-        <w:t xml:space="preserve"> Unneeded columns were dropped and then merged on the station id and observation time before being ready to be merged with the rest of the data files.</w:t>
+        <w:t xml:space="preserve"> Unneeded columns were dropped and then merged on the station id</w:t>
+      </w:r>
+      <w:r>
+        <w:rPr>
+          <w:rFonts w:ascii="Times Roman" w:hAnsi="Times Roman"/>
+          <w:sz w:val="24"/>
+          <w:szCs w:val="24"/>
+          <w:lang w:val="en-US"/>
+        </w:rPr>
+        <w:t xml:space="preserve"> </w:t>
+      </w:r>
+      <w:r>
+        <w:rPr>
+          <w:rFonts w:ascii="Times Roman" w:hAnsi="Times Roman"/>
+          <w:sz w:val="24"/>
+          <w:szCs w:val="24"/>
+          <w:lang w:val="en-US"/>
+        </w:rPr>
+        <w:t xml:space="preserve">and observation time </w:t>
+      </w:r>
+      <w:r>
+        <w:rPr>
+          <w:rFonts w:ascii="Times Roman" w:hAnsi="Times Roman"/>
+          <w:sz w:val="24"/>
+          <w:szCs w:val="24"/>
+          <w:lang w:val="en-US"/>
+        </w:rPr>
+        <w:t>column</w:t>
+      </w:r>
+      <w:r>
+        <w:rPr>
+          <w:rFonts w:ascii="Times Roman" w:hAnsi="Times Roman"/>
+          <w:sz w:val="24"/>
+          <w:szCs w:val="24"/>
+          <w:lang w:val="en-US"/>
+        </w:rPr>
+        <w:t xml:space="preserve">s </w:t>
+      </w:r>
+      <w:r>
+        <w:rPr>
+          <w:rFonts w:ascii="Times Roman" w:hAnsi="Times Roman"/>
+          <w:sz w:val="24"/>
+          <w:szCs w:val="24"/>
+          <w:lang w:val="en-US"/>
+        </w:rPr>
+        <w:t>before being ready to be merged with the rest of the data files.</w:t>
       </w:r>
       <w:r>
         <w:rPr>
@@ -1854,7 +1888,6 @@
         </w:rPr>
         <w:t>8</w:t>
       </w:r>
-      <w:proofErr w:type="gramStart"/>
       <w:r>
         <w:rPr>
           <w:rFonts w:ascii="Times Roman" w:hAnsi="Times Roman"/>
@@ -1873,7 +1906,6 @@
         </w:rPr>
         <w:t xml:space="preserve"> Approximately</w:t>
       </w:r>
-      <w:proofErr w:type="gramEnd"/>
       <w:r>
         <w:rPr>
           <w:rFonts w:ascii="Times Roman" w:hAnsi="Times Roman"/>
@@ -2564,6 +2596,29 @@
           <w:lang w:val="en-US"/>
         </w:rPr>
         <w:t>Garrett Grolemund and Hadley Wickham, R for Data Science, 2016</w:t>
+      </w:r>
+    </w:p>
+    <w:p>
+      <w:pPr>
+        <w:pStyle w:val="Body"/>
+        <w:rPr>
+          <w:rFonts w:ascii="Times Roman" w:hAnsi="Times Roman"/>
+          <w:lang w:val="en-US"/>
+        </w:rPr>
+      </w:pPr>
+      <w:r>
+        <w:rPr>
+          <w:rFonts w:ascii="Times Roman" w:hAnsi="Times Roman"/>
+          <w:lang w:val="en-US"/>
+        </w:rPr>
+        <w:t xml:space="preserve">Different ways to impute in python </w:t>
+      </w:r>
+      <w:r>
+        <w:rPr>
+          <w:rFonts w:ascii="Times Roman" w:hAnsi="Times Roman"/>
+          <w:lang w:val="en-US"/>
+        </w:rPr>
+        <w:t>https://www.youtube.com/watch?v=m_qKhnaYZlc&amp;ab_channel=DataSchool</w:t>
       </w:r>
     </w:p>
     <w:p>
@@ -4153,21 +4208,7 @@
             <w:rStyle w:val="Hyperlink0"/>
             <w:rFonts w:ascii="Times Roman" w:hAnsi="Times Roman"/>
           </w:rPr>
-          <w:t>https://www.kaggle.com/PROPPG-PPG/hourly-</w:t>
-        </w:r>
-        <w:r>
-          <w:rPr>
-            <w:rStyle w:val="Hyperlink0"/>
-            <w:rFonts w:ascii="Times Roman" w:hAnsi="Times Roman"/>
-          </w:rPr>
-          <w:t>w</w:t>
-        </w:r>
-        <w:r>
-          <w:rPr>
-            <w:rStyle w:val="Hyperlink0"/>
-            <w:rFonts w:ascii="Times Roman" w:hAnsi="Times Roman"/>
-          </w:rPr>
-          <w:t>eather-surface-brazil-southeast-region</w:t>
+          <w:t>https://www.kaggle.com/PROPPG-PPG/hourly-weather-surface-brazil-southeast-region</w:t>
         </w:r>
       </w:hyperlink>
       <w:r>

</xml_diff>

<commit_message>
quick update for new var names
</commit_message>
<xml_diff>
--- a/assignments/working_w_data/Data Wrangling-Maksymilian Drzezdzon.docx
+++ b/assignments/working_w_data/Data Wrangling-Maksymilian Drzezdzon.docx
@@ -419,14 +419,14 @@
       <w:pPr>
         <w:pStyle w:val="Body"/>
         <w:rPr>
-          <w:rFonts w:ascii="Times Roman" w:eastAsia="Times Roman" w:hAnsi="Times Roman" w:cs="Times Roman"/>
-          <w:sz w:val="24"/>
-          <w:szCs w:val="24"/>
-        </w:rPr>
-      </w:pPr>
-      <w:r>
-        <w:rPr>
-          <w:rFonts w:ascii="Times Roman" w:hAnsi="Times Roman"/>
+          <w:rFonts w:asciiTheme="majorHAnsi" w:eastAsia="Times Roman" w:hAnsiTheme="majorHAnsi" w:cstheme="majorHAnsi"/>
+          <w:sz w:val="24"/>
+          <w:szCs w:val="24"/>
+        </w:rPr>
+      </w:pPr>
+      <w:r>
+        <w:rPr>
+          <w:rFonts w:asciiTheme="majorHAnsi" w:hAnsiTheme="majorHAnsi" w:cstheme="majorHAnsi"/>
           <w:sz w:val="24"/>
           <w:szCs w:val="24"/>
           <w:lang w:val="en-US"/>
@@ -435,7 +435,7 @@
       </w:r>
       <w:r>
         <w:rPr>
-          <w:rFonts w:ascii="Times Roman" w:hAnsi="Times Roman"/>
+          <w:rFonts w:asciiTheme="majorHAnsi" w:hAnsiTheme="majorHAnsi" w:cstheme="majorHAnsi"/>
           <w:sz w:val="24"/>
           <w:szCs w:val="24"/>
           <w:lang w:val="en-US"/>
@@ -444,7 +444,7 @@
       </w:r>
       <w:r>
         <w:rPr>
-          <w:rFonts w:ascii="Times Roman" w:hAnsi="Times Roman"/>
+          <w:rFonts w:asciiTheme="majorHAnsi" w:hAnsiTheme="majorHAnsi" w:cstheme="majorHAnsi"/>
           <w:sz w:val="24"/>
           <w:szCs w:val="24"/>
           <w:lang w:val="en-US"/>
@@ -453,7 +453,7 @@
       </w:r>
       <w:r>
         <w:rPr>
-          <w:rFonts w:ascii="Times Roman" w:hAnsi="Times Roman"/>
+          <w:rFonts w:asciiTheme="majorHAnsi" w:hAnsiTheme="majorHAnsi" w:cstheme="majorHAnsi"/>
           <w:sz w:val="24"/>
           <w:szCs w:val="24"/>
           <w:lang w:val="en-US"/>
@@ -462,7 +462,7 @@
       </w:r>
       <w:r>
         <w:rPr>
-          <w:rFonts w:ascii="Times Roman" w:hAnsi="Times Roman"/>
+          <w:rFonts w:asciiTheme="majorHAnsi" w:hAnsiTheme="majorHAnsi" w:cstheme="majorHAnsi"/>
           <w:sz w:val="24"/>
           <w:szCs w:val="24"/>
           <w:lang w:val="en-US"/>
@@ -471,7 +471,7 @@
       </w:r>
       <w:r>
         <w:rPr>
-          <w:rFonts w:ascii="Times Roman" w:hAnsi="Times Roman"/>
+          <w:rFonts w:asciiTheme="majorHAnsi" w:hAnsiTheme="majorHAnsi" w:cstheme="majorHAnsi"/>
           <w:sz w:val="24"/>
           <w:szCs w:val="24"/>
           <w:lang w:val="en-US"/>
@@ -480,7 +480,7 @@
       </w:r>
       <w:r>
         <w:rPr>
-          <w:rFonts w:ascii="Times Roman" w:hAnsi="Times Roman"/>
+          <w:rFonts w:asciiTheme="majorHAnsi" w:hAnsiTheme="majorHAnsi" w:cstheme="majorHAnsi"/>
           <w:sz w:val="24"/>
           <w:szCs w:val="24"/>
           <w:lang w:val="en-US"/>
@@ -489,7 +489,7 @@
       </w:r>
       <w:r>
         <w:rPr>
-          <w:rFonts w:ascii="Times Roman" w:hAnsi="Times Roman"/>
+          <w:rFonts w:asciiTheme="majorHAnsi" w:hAnsiTheme="majorHAnsi" w:cstheme="majorHAnsi"/>
           <w:sz w:val="24"/>
           <w:szCs w:val="24"/>
           <w:lang w:val="en-US"/>
@@ -498,7 +498,7 @@
       </w:r>
       <w:r>
         <w:rPr>
-          <w:rFonts w:ascii="Times Roman" w:hAnsi="Times Roman"/>
+          <w:rFonts w:asciiTheme="majorHAnsi" w:hAnsiTheme="majorHAnsi" w:cstheme="majorHAnsi"/>
           <w:sz w:val="24"/>
           <w:szCs w:val="24"/>
           <w:lang w:val="en-US"/>
@@ -507,7 +507,7 @@
       </w:r>
       <w:r>
         <w:rPr>
-          <w:rFonts w:ascii="Times Roman" w:hAnsi="Times Roman"/>
+          <w:rFonts w:asciiTheme="majorHAnsi" w:hAnsiTheme="majorHAnsi" w:cstheme="majorHAnsi"/>
           <w:sz w:val="24"/>
           <w:szCs w:val="24"/>
           <w:lang w:val="en-US"/>
@@ -516,7 +516,7 @@
       </w:r>
       <w:r>
         <w:rPr>
-          <w:rFonts w:ascii="Times Roman" w:hAnsi="Times Roman"/>
+          <w:rFonts w:asciiTheme="majorHAnsi" w:hAnsiTheme="majorHAnsi" w:cstheme="majorHAnsi"/>
           <w:sz w:val="24"/>
           <w:szCs w:val="24"/>
           <w:lang w:val="en-US"/>
@@ -525,7 +525,7 @@
       </w:r>
       <w:r>
         <w:rPr>
-          <w:rFonts w:ascii="Times Roman" w:hAnsi="Times Roman"/>
+          <w:rFonts w:asciiTheme="majorHAnsi" w:hAnsiTheme="majorHAnsi" w:cstheme="majorHAnsi"/>
           <w:sz w:val="24"/>
           <w:szCs w:val="24"/>
           <w:lang w:val="en-US"/>
@@ -534,7 +534,7 @@
       </w:r>
       <w:r>
         <w:rPr>
-          <w:rFonts w:ascii="Times Roman" w:hAnsi="Times Roman"/>
+          <w:rFonts w:asciiTheme="majorHAnsi" w:hAnsiTheme="majorHAnsi" w:cstheme="majorHAnsi"/>
           <w:sz w:val="24"/>
           <w:szCs w:val="24"/>
           <w:lang w:val="en-US"/>
@@ -543,7 +543,7 @@
       </w:r>
       <w:r>
         <w:rPr>
-          <w:rFonts w:ascii="Times Roman" w:hAnsi="Times Roman"/>
+          <w:rFonts w:asciiTheme="majorHAnsi" w:hAnsiTheme="majorHAnsi" w:cstheme="majorHAnsi"/>
           <w:sz w:val="24"/>
           <w:szCs w:val="24"/>
           <w:lang w:val="en-US"/>
@@ -552,7 +552,7 @@
       </w:r>
       <w:r>
         <w:rPr>
-          <w:rFonts w:ascii="Times Roman" w:hAnsi="Times Roman"/>
+          <w:rFonts w:asciiTheme="majorHAnsi" w:hAnsiTheme="majorHAnsi" w:cstheme="majorHAnsi"/>
           <w:sz w:val="24"/>
           <w:szCs w:val="24"/>
           <w:lang w:val="en-US"/>
@@ -561,7 +561,7 @@
       </w:r>
       <w:r>
         <w:rPr>
-          <w:rFonts w:ascii="Times Roman" w:hAnsi="Times Roman"/>
+          <w:rFonts w:asciiTheme="majorHAnsi" w:hAnsiTheme="majorHAnsi" w:cstheme="majorHAnsi"/>
           <w:sz w:val="24"/>
           <w:szCs w:val="24"/>
           <w:lang w:val="en-US"/>
@@ -570,7 +570,7 @@
       </w:r>
       <w:r>
         <w:rPr>
-          <w:rFonts w:ascii="Times Roman" w:hAnsi="Times Roman"/>
+          <w:rFonts w:asciiTheme="majorHAnsi" w:hAnsiTheme="majorHAnsi" w:cstheme="majorHAnsi"/>
           <w:color w:val="63A6CF"/>
           <w:sz w:val="24"/>
           <w:szCs w:val="24"/>
@@ -581,7 +581,7 @@
       </w:r>
       <w:r>
         <w:rPr>
-          <w:rFonts w:ascii="Times Roman" w:hAnsi="Times Roman"/>
+          <w:rFonts w:asciiTheme="majorHAnsi" w:hAnsiTheme="majorHAnsi" w:cstheme="majorHAnsi"/>
           <w:sz w:val="24"/>
           <w:szCs w:val="24"/>
           <w:lang w:val="en-US"/>
@@ -590,7 +590,7 @@
       </w:r>
       <w:r>
         <w:rPr>
-          <w:rFonts w:ascii="Times Roman" w:hAnsi="Times Roman"/>
+          <w:rFonts w:asciiTheme="majorHAnsi" w:hAnsiTheme="majorHAnsi" w:cstheme="majorHAnsi"/>
           <w:sz w:val="24"/>
           <w:szCs w:val="24"/>
           <w:lang w:val="en-US"/>
@@ -599,7 +599,7 @@
       </w:r>
       <w:r>
         <w:rPr>
-          <w:rFonts w:ascii="Times Roman" w:hAnsi="Times Roman"/>
+          <w:rFonts w:asciiTheme="majorHAnsi" w:hAnsiTheme="majorHAnsi" w:cstheme="majorHAnsi"/>
           <w:color w:val="63A6CF"/>
           <w:sz w:val="24"/>
           <w:szCs w:val="24"/>
@@ -610,7 +610,7 @@
       </w:r>
       <w:r>
         <w:rPr>
-          <w:rFonts w:ascii="Times Roman" w:hAnsi="Times Roman"/>
+          <w:rFonts w:asciiTheme="majorHAnsi" w:hAnsiTheme="majorHAnsi" w:cstheme="majorHAnsi"/>
           <w:sz w:val="24"/>
           <w:szCs w:val="24"/>
           <w:lang w:val="en-US"/>
@@ -622,14 +622,14 @@
       <w:pPr>
         <w:pStyle w:val="Body"/>
         <w:rPr>
-          <w:rFonts w:ascii="Times Roman" w:eastAsia="Times Roman" w:hAnsi="Times Roman" w:cs="Times Roman"/>
-          <w:sz w:val="24"/>
-          <w:szCs w:val="24"/>
-        </w:rPr>
-      </w:pPr>
-      <w:r>
-        <w:rPr>
-          <w:rFonts w:ascii="Times Roman" w:hAnsi="Times Roman"/>
+          <w:rFonts w:asciiTheme="majorHAnsi" w:eastAsia="Times Roman" w:hAnsiTheme="majorHAnsi" w:cstheme="majorHAnsi"/>
+          <w:sz w:val="24"/>
+          <w:szCs w:val="24"/>
+        </w:rPr>
+      </w:pPr>
+      <w:r>
+        <w:rPr>
+          <w:rFonts w:asciiTheme="majorHAnsi" w:hAnsiTheme="majorHAnsi" w:cstheme="majorHAnsi"/>
           <w:sz w:val="24"/>
           <w:szCs w:val="24"/>
           <w:lang w:val="en-US"/>
@@ -638,7 +638,7 @@
       </w:r>
       <w:r>
         <w:rPr>
-          <w:rFonts w:ascii="Times Roman" w:hAnsi="Times Roman"/>
+          <w:rFonts w:asciiTheme="majorHAnsi" w:hAnsiTheme="majorHAnsi" w:cstheme="majorHAnsi"/>
           <w:sz w:val="24"/>
           <w:szCs w:val="24"/>
           <w:lang w:val="en-US"/>
@@ -647,7 +647,7 @@
       </w:r>
       <w:r>
         <w:rPr>
-          <w:rFonts w:ascii="Times Roman" w:hAnsi="Times Roman"/>
+          <w:rFonts w:asciiTheme="majorHAnsi" w:hAnsiTheme="majorHAnsi" w:cstheme="majorHAnsi"/>
           <w:sz w:val="24"/>
           <w:szCs w:val="24"/>
           <w:lang w:val="en-US"/>
@@ -659,14 +659,14 @@
       <w:pPr>
         <w:pStyle w:val="Body"/>
         <w:rPr>
-          <w:rFonts w:ascii="Times Roman" w:eastAsia="Times Roman" w:hAnsi="Times Roman" w:cs="Times Roman"/>
-          <w:sz w:val="24"/>
-          <w:szCs w:val="24"/>
-        </w:rPr>
-      </w:pPr>
-      <w:r>
-        <w:rPr>
-          <w:rFonts w:ascii="Times Roman" w:hAnsi="Times Roman"/>
+          <w:rFonts w:asciiTheme="majorHAnsi" w:eastAsia="Times Roman" w:hAnsiTheme="majorHAnsi" w:cstheme="majorHAnsi"/>
+          <w:sz w:val="24"/>
+          <w:szCs w:val="24"/>
+        </w:rPr>
+      </w:pPr>
+      <w:r>
+        <w:rPr>
+          <w:rFonts w:asciiTheme="majorHAnsi" w:hAnsiTheme="majorHAnsi" w:cstheme="majorHAnsi"/>
           <w:sz w:val="24"/>
           <w:szCs w:val="24"/>
           <w:lang w:val="en-US"/>
@@ -675,7 +675,7 @@
       </w:r>
       <w:r>
         <w:rPr>
-          <w:rFonts w:ascii="Times Roman" w:hAnsi="Times Roman"/>
+          <w:rFonts w:asciiTheme="majorHAnsi" w:hAnsiTheme="majorHAnsi" w:cstheme="majorHAnsi"/>
           <w:sz w:val="24"/>
           <w:szCs w:val="24"/>
           <w:lang w:val="en-US"/>
@@ -684,7 +684,7 @@
       </w:r>
       <w:r>
         <w:rPr>
-          <w:rFonts w:ascii="Times Roman" w:hAnsi="Times Roman"/>
+          <w:rFonts w:asciiTheme="majorHAnsi" w:hAnsiTheme="majorHAnsi" w:cstheme="majorHAnsi"/>
           <w:sz w:val="24"/>
           <w:szCs w:val="24"/>
           <w:lang w:val="en-US"/>
@@ -693,7 +693,7 @@
       </w:r>
       <w:r>
         <w:rPr>
-          <w:rFonts w:ascii="Times Roman" w:hAnsi="Times Roman"/>
+          <w:rFonts w:asciiTheme="majorHAnsi" w:hAnsiTheme="majorHAnsi" w:cstheme="majorHAnsi"/>
           <w:sz w:val="24"/>
           <w:szCs w:val="24"/>
           <w:lang w:val="en-US"/>
@@ -702,7 +702,7 @@
       </w:r>
       <w:r>
         <w:rPr>
-          <w:rFonts w:ascii="Times Roman" w:hAnsi="Times Roman"/>
+          <w:rFonts w:asciiTheme="majorHAnsi" w:hAnsiTheme="majorHAnsi" w:cstheme="majorHAnsi"/>
           <w:sz w:val="24"/>
           <w:szCs w:val="24"/>
           <w:lang w:val="en-US"/>
@@ -711,7 +711,7 @@
       </w:r>
       <w:r>
         <w:rPr>
-          <w:rFonts w:ascii="Times Roman" w:hAnsi="Times Roman"/>
+          <w:rFonts w:asciiTheme="majorHAnsi" w:hAnsiTheme="majorHAnsi" w:cstheme="majorHAnsi"/>
           <w:sz w:val="24"/>
           <w:szCs w:val="24"/>
           <w:lang w:val="en-US"/>
@@ -720,7 +720,7 @@
       </w:r>
       <w:r>
         <w:rPr>
-          <w:rFonts w:ascii="Times Roman" w:hAnsi="Times Roman"/>
+          <w:rFonts w:asciiTheme="majorHAnsi" w:hAnsiTheme="majorHAnsi" w:cstheme="majorHAnsi"/>
           <w:sz w:val="24"/>
           <w:szCs w:val="24"/>
           <w:lang w:val="en-US"/>
@@ -729,7 +729,7 @@
       </w:r>
       <w:r>
         <w:rPr>
-          <w:rFonts w:ascii="Times Roman" w:hAnsi="Times Roman"/>
+          <w:rFonts w:asciiTheme="majorHAnsi" w:hAnsiTheme="majorHAnsi" w:cstheme="majorHAnsi"/>
           <w:sz w:val="24"/>
           <w:szCs w:val="24"/>
           <w:lang w:val="en-US"/>
@@ -738,16 +738,34 @@
       </w:r>
       <w:r>
         <w:rPr>
-          <w:rFonts w:ascii="Times Roman" w:hAnsi="Times Roman"/>
-          <w:sz w:val="24"/>
-          <w:szCs w:val="24"/>
-          <w:lang w:val="en-US"/>
-        </w:rPr>
-        <w:t>before being ready to be merged with the rest of the data files.</w:t>
-      </w:r>
-      <w:r>
-        <w:rPr>
-          <w:rFonts w:ascii="Times Roman" w:hAnsi="Times Roman"/>
+          <w:rFonts w:asciiTheme="majorHAnsi" w:hAnsiTheme="majorHAnsi" w:cstheme="majorHAnsi"/>
+          <w:sz w:val="24"/>
+          <w:szCs w:val="24"/>
+          <w:lang w:val="en-US"/>
+        </w:rPr>
+        <w:t xml:space="preserve">before </w:t>
+      </w:r>
+      <w:r>
+        <w:rPr>
+          <w:rFonts w:asciiTheme="majorHAnsi" w:hAnsiTheme="majorHAnsi" w:cstheme="majorHAnsi"/>
+          <w:sz w:val="24"/>
+          <w:szCs w:val="24"/>
+          <w:lang w:val="en-US"/>
+        </w:rPr>
+        <w:t>being merged</w:t>
+      </w:r>
+      <w:r>
+        <w:rPr>
+          <w:rFonts w:asciiTheme="majorHAnsi" w:hAnsiTheme="majorHAnsi" w:cstheme="majorHAnsi"/>
+          <w:sz w:val="24"/>
+          <w:szCs w:val="24"/>
+          <w:lang w:val="en-US"/>
+        </w:rPr>
+        <w:t xml:space="preserve"> with the rest of the data files.</w:t>
+      </w:r>
+      <w:r>
+        <w:rPr>
+          <w:rFonts w:asciiTheme="majorHAnsi" w:hAnsiTheme="majorHAnsi" w:cstheme="majorHAnsi"/>
           <w:sz w:val="24"/>
           <w:szCs w:val="24"/>
           <w:lang w:val="en-US"/>
@@ -756,7 +774,7 @@
       </w:r>
       <w:r>
         <w:rPr>
-          <w:rFonts w:ascii="Times Roman" w:hAnsi="Times Roman"/>
+          <w:rFonts w:asciiTheme="majorHAnsi" w:hAnsiTheme="majorHAnsi" w:cstheme="majorHAnsi"/>
           <w:sz w:val="24"/>
           <w:szCs w:val="24"/>
           <w:lang w:val="en-US"/>
@@ -765,7 +783,7 @@
       </w:r>
       <w:r>
         <w:rPr>
-          <w:rFonts w:ascii="Times Roman" w:hAnsi="Times Roman"/>
+          <w:rFonts w:asciiTheme="majorHAnsi" w:hAnsiTheme="majorHAnsi" w:cstheme="majorHAnsi"/>
           <w:sz w:val="24"/>
           <w:szCs w:val="24"/>
           <w:lang w:val="en-US"/>
@@ -774,7 +792,7 @@
       </w:r>
       <w:r>
         <w:rPr>
-          <w:rFonts w:ascii="Times Roman" w:hAnsi="Times Roman"/>
+          <w:rFonts w:asciiTheme="majorHAnsi" w:hAnsiTheme="majorHAnsi" w:cstheme="majorHAnsi"/>
           <w:sz w:val="24"/>
           <w:szCs w:val="24"/>
           <w:lang w:val="en-US"/>
@@ -783,7 +801,7 @@
       </w:r>
       <w:r>
         <w:rPr>
-          <w:rFonts w:ascii="Times Roman" w:hAnsi="Times Roman"/>
+          <w:rFonts w:asciiTheme="majorHAnsi" w:hAnsiTheme="majorHAnsi" w:cstheme="majorHAnsi"/>
           <w:sz w:val="24"/>
           <w:szCs w:val="24"/>
           <w:lang w:val="en-US"/>
@@ -795,14 +813,14 @@
       <w:pPr>
         <w:pStyle w:val="Body"/>
         <w:rPr>
-          <w:rFonts w:ascii="Times Roman" w:eastAsia="Times Roman" w:hAnsi="Times Roman" w:cs="Times Roman"/>
-          <w:sz w:val="24"/>
-          <w:szCs w:val="24"/>
-        </w:rPr>
-      </w:pPr>
-      <w:r>
-        <w:rPr>
-          <w:rFonts w:ascii="Times Roman" w:hAnsi="Times Roman"/>
+          <w:rFonts w:asciiTheme="majorHAnsi" w:eastAsia="Times Roman" w:hAnsiTheme="majorHAnsi" w:cstheme="majorHAnsi"/>
+          <w:sz w:val="24"/>
+          <w:szCs w:val="24"/>
+        </w:rPr>
+      </w:pPr>
+      <w:r>
+        <w:rPr>
+          <w:rFonts w:asciiTheme="majorHAnsi" w:hAnsiTheme="majorHAnsi" w:cstheme="majorHAnsi"/>
           <w:sz w:val="24"/>
           <w:szCs w:val="24"/>
           <w:lang w:val="en-US"/>
@@ -811,7 +829,7 @@
       </w:r>
       <w:r>
         <w:rPr>
-          <w:rFonts w:ascii="Times Roman" w:hAnsi="Times Roman"/>
+          <w:rFonts w:asciiTheme="majorHAnsi" w:hAnsiTheme="majorHAnsi" w:cstheme="majorHAnsi"/>
           <w:sz w:val="24"/>
           <w:szCs w:val="24"/>
           <w:lang w:val="en-US"/>
@@ -820,7 +838,7 @@
       </w:r>
       <w:r>
         <w:rPr>
-          <w:rFonts w:ascii="Times Roman" w:hAnsi="Times Roman"/>
+          <w:rFonts w:asciiTheme="majorHAnsi" w:hAnsiTheme="majorHAnsi" w:cstheme="majorHAnsi"/>
           <w:sz w:val="24"/>
           <w:szCs w:val="24"/>
           <w:lang w:val="en-US"/>
@@ -829,7 +847,7 @@
       </w:r>
       <w:r>
         <w:rPr>
-          <w:rFonts w:ascii="Times Roman" w:hAnsi="Times Roman"/>
+          <w:rFonts w:asciiTheme="majorHAnsi" w:hAnsiTheme="majorHAnsi" w:cstheme="majorHAnsi"/>
           <w:color w:val="63A6CF"/>
           <w:sz w:val="24"/>
           <w:szCs w:val="24"/>
@@ -840,7 +858,7 @@
       </w:r>
       <w:r>
         <w:rPr>
-          <w:rFonts w:ascii="Times Roman" w:hAnsi="Times Roman"/>
+          <w:rFonts w:asciiTheme="majorHAnsi" w:hAnsiTheme="majorHAnsi" w:cstheme="majorHAnsi"/>
           <w:sz w:val="24"/>
           <w:szCs w:val="24"/>
           <w:lang w:val="en-US"/>
@@ -852,12 +870,14 @@
       <w:pPr>
         <w:pStyle w:val="Body"/>
         <w:rPr>
-          <w:rFonts w:ascii="Times Roman" w:eastAsia="Times Roman" w:hAnsi="Times Roman" w:cs="Times Roman"/>
-        </w:rPr>
-      </w:pPr>
-      <w:r>
-        <w:rPr>
-          <w:rFonts w:ascii="Times Roman" w:hAnsi="Times Roman"/>
+          <w:rFonts w:asciiTheme="majorHAnsi" w:eastAsia="Times Roman" w:hAnsiTheme="majorHAnsi" w:cstheme="majorHAnsi"/>
+          <w:sz w:val="24"/>
+          <w:szCs w:val="24"/>
+        </w:rPr>
+      </w:pPr>
+      <w:r>
+        <w:rPr>
+          <w:rFonts w:asciiTheme="majorHAnsi" w:hAnsiTheme="majorHAnsi" w:cstheme="majorHAnsi"/>
           <w:sz w:val="24"/>
           <w:szCs w:val="24"/>
           <w:lang w:val="en-US"/>
@@ -866,7 +886,7 @@
       </w:r>
       <w:r>
         <w:rPr>
-          <w:rFonts w:ascii="Times Roman" w:hAnsi="Times Roman"/>
+          <w:rFonts w:asciiTheme="majorHAnsi" w:hAnsiTheme="majorHAnsi" w:cstheme="majorHAnsi"/>
           <w:sz w:val="24"/>
           <w:szCs w:val="24"/>
           <w:lang w:val="en-US"/>
@@ -875,7 +895,7 @@
       </w:r>
       <w:r>
         <w:rPr>
-          <w:rFonts w:ascii="Times Roman" w:hAnsi="Times Roman"/>
+          <w:rFonts w:asciiTheme="majorHAnsi" w:hAnsiTheme="majorHAnsi" w:cstheme="majorHAnsi"/>
           <w:sz w:val="24"/>
           <w:szCs w:val="24"/>
           <w:lang w:val="en-US"/>
@@ -887,15 +907,15 @@
       <w:pPr>
         <w:pStyle w:val="Body"/>
         <w:rPr>
-          <w:rFonts w:ascii="Times Roman" w:eastAsia="Times Roman" w:hAnsi="Times Roman" w:cs="Times Roman"/>
-          <w:sz w:val="24"/>
-          <w:szCs w:val="24"/>
-          <w:lang w:val="en-US"/>
-        </w:rPr>
-      </w:pPr>
-      <w:r>
-        <w:rPr>
-          <w:rFonts w:ascii="Times Roman" w:hAnsi="Times Roman"/>
+          <w:rFonts w:asciiTheme="majorHAnsi" w:eastAsia="Times Roman" w:hAnsiTheme="majorHAnsi" w:cstheme="majorHAnsi"/>
+          <w:sz w:val="24"/>
+          <w:szCs w:val="24"/>
+          <w:lang w:val="en-US"/>
+        </w:rPr>
+      </w:pPr>
+      <w:r>
+        <w:rPr>
+          <w:rFonts w:asciiTheme="majorHAnsi" w:hAnsiTheme="majorHAnsi" w:cstheme="majorHAnsi"/>
           <w:sz w:val="24"/>
           <w:szCs w:val="24"/>
           <w:lang w:val="en-US"/>
@@ -904,7 +924,7 @@
       </w:r>
       <w:r>
         <w:rPr>
-          <w:rFonts w:ascii="Times Roman" w:hAnsi="Times Roman"/>
+          <w:rFonts w:asciiTheme="majorHAnsi" w:hAnsiTheme="majorHAnsi" w:cstheme="majorHAnsi"/>
           <w:sz w:val="24"/>
           <w:szCs w:val="24"/>
           <w:lang w:val="en-US"/>
@@ -913,7 +933,7 @@
       </w:r>
       <w:r>
         <w:rPr>
-          <w:rFonts w:ascii="Times Roman" w:hAnsi="Times Roman"/>
+          <w:rFonts w:asciiTheme="majorHAnsi" w:hAnsiTheme="majorHAnsi" w:cstheme="majorHAnsi"/>
           <w:sz w:val="24"/>
           <w:szCs w:val="24"/>
           <w:lang w:val="en-US"/>
@@ -925,15 +945,15 @@
       <w:pPr>
         <w:pStyle w:val="Body"/>
         <w:rPr>
-          <w:rFonts w:ascii="Times Roman" w:eastAsia="Times Roman" w:hAnsi="Times Roman" w:cs="Times Roman"/>
-          <w:sz w:val="24"/>
-          <w:szCs w:val="24"/>
-          <w:lang w:val="en-US"/>
-        </w:rPr>
-      </w:pPr>
-      <w:r>
-        <w:rPr>
-          <w:rFonts w:ascii="Times Roman" w:hAnsi="Times Roman"/>
+          <w:rFonts w:asciiTheme="majorHAnsi" w:eastAsia="Times Roman" w:hAnsiTheme="majorHAnsi" w:cstheme="majorHAnsi"/>
+          <w:sz w:val="24"/>
+          <w:szCs w:val="24"/>
+          <w:lang w:val="en-US"/>
+        </w:rPr>
+      </w:pPr>
+      <w:r>
+        <w:rPr>
+          <w:rFonts w:asciiTheme="majorHAnsi" w:hAnsiTheme="majorHAnsi" w:cstheme="majorHAnsi"/>
           <w:sz w:val="24"/>
           <w:szCs w:val="24"/>
           <w:lang w:val="en-US"/>
@@ -942,7 +962,7 @@
       </w:r>
       <w:r>
         <w:rPr>
-          <w:rFonts w:ascii="Times Roman" w:hAnsi="Times Roman"/>
+          <w:rFonts w:asciiTheme="majorHAnsi" w:hAnsiTheme="majorHAnsi" w:cstheme="majorHAnsi"/>
           <w:sz w:val="24"/>
           <w:szCs w:val="24"/>
           <w:lang w:val="en-US"/>
@@ -951,7 +971,7 @@
       </w:r>
       <w:r>
         <w:rPr>
-          <w:rFonts w:ascii="Times Roman" w:hAnsi="Times Roman"/>
+          <w:rFonts w:asciiTheme="majorHAnsi" w:hAnsiTheme="majorHAnsi" w:cstheme="majorHAnsi"/>
           <w:sz w:val="24"/>
           <w:szCs w:val="24"/>
           <w:lang w:val="en-US"/>
@@ -963,15 +983,15 @@
       <w:pPr>
         <w:pStyle w:val="Body"/>
         <w:rPr>
-          <w:rFonts w:ascii="Times Roman" w:eastAsia="Times Roman" w:hAnsi="Times Roman" w:cs="Times Roman"/>
-          <w:sz w:val="24"/>
-          <w:szCs w:val="24"/>
-          <w:lang w:val="en-US"/>
-        </w:rPr>
-      </w:pPr>
-      <w:r>
-        <w:rPr>
-          <w:rFonts w:ascii="Times Roman" w:hAnsi="Times Roman"/>
+          <w:rFonts w:asciiTheme="majorHAnsi" w:eastAsia="Times Roman" w:hAnsiTheme="majorHAnsi" w:cstheme="majorHAnsi"/>
+          <w:sz w:val="24"/>
+          <w:szCs w:val="24"/>
+          <w:lang w:val="en-US"/>
+        </w:rPr>
+      </w:pPr>
+      <w:r>
+        <w:rPr>
+          <w:rFonts w:asciiTheme="majorHAnsi" w:hAnsiTheme="majorHAnsi" w:cstheme="majorHAnsi"/>
           <w:sz w:val="24"/>
           <w:szCs w:val="24"/>
           <w:lang w:val="en-US"/>
@@ -980,7 +1000,7 @@
       </w:r>
       <w:r>
         <w:rPr>
-          <w:rFonts w:ascii="Times Roman" w:hAnsi="Times Roman"/>
+          <w:rFonts w:asciiTheme="majorHAnsi" w:hAnsiTheme="majorHAnsi" w:cstheme="majorHAnsi"/>
           <w:sz w:val="24"/>
           <w:szCs w:val="24"/>
           <w:lang w:val="en-US"/>
@@ -989,7 +1009,7 @@
       </w:r>
       <w:r>
         <w:rPr>
-          <w:rFonts w:ascii="Times Roman" w:hAnsi="Times Roman"/>
+          <w:rFonts w:asciiTheme="majorHAnsi" w:hAnsiTheme="majorHAnsi" w:cstheme="majorHAnsi"/>
           <w:sz w:val="24"/>
           <w:szCs w:val="24"/>
           <w:lang w:val="en-US"/>
@@ -1001,15 +1021,15 @@
       <w:pPr>
         <w:pStyle w:val="Body"/>
         <w:rPr>
-          <w:rFonts w:ascii="Times Roman" w:hAnsi="Times Roman"/>
-          <w:sz w:val="24"/>
-          <w:szCs w:val="24"/>
-          <w:lang w:val="en-US"/>
-        </w:rPr>
-      </w:pPr>
-      <w:r>
-        <w:rPr>
-          <w:rFonts w:ascii="Times Roman" w:hAnsi="Times Roman"/>
+          <w:rFonts w:asciiTheme="majorHAnsi" w:hAnsiTheme="majorHAnsi" w:cstheme="majorHAnsi"/>
+          <w:sz w:val="24"/>
+          <w:szCs w:val="24"/>
+          <w:lang w:val="en-US"/>
+        </w:rPr>
+      </w:pPr>
+      <w:r>
+        <w:rPr>
+          <w:rFonts w:asciiTheme="majorHAnsi" w:hAnsiTheme="majorHAnsi" w:cstheme="majorHAnsi"/>
           <w:sz w:val="24"/>
           <w:szCs w:val="24"/>
           <w:lang w:val="en-US"/>
@@ -1018,7 +1038,7 @@
       </w:r>
       <w:r>
         <w:rPr>
-          <w:rFonts w:ascii="Times Roman" w:hAnsi="Times Roman"/>
+          <w:rFonts w:asciiTheme="majorHAnsi" w:hAnsiTheme="majorHAnsi" w:cstheme="majorHAnsi"/>
           <w:sz w:val="24"/>
           <w:szCs w:val="24"/>
           <w:lang w:val="en-US"/>
@@ -1027,7 +1047,7 @@
       </w:r>
       <w:r>
         <w:rPr>
-          <w:rFonts w:ascii="Times Roman" w:hAnsi="Times Roman"/>
+          <w:rFonts w:asciiTheme="majorHAnsi" w:hAnsiTheme="majorHAnsi" w:cstheme="majorHAnsi"/>
           <w:sz w:val="24"/>
           <w:szCs w:val="24"/>
           <w:lang w:val="en-US"/>
@@ -1036,7 +1056,7 @@
       </w:r>
       <w:r>
         <w:rPr>
-          <w:rFonts w:ascii="Times Roman" w:hAnsi="Times Roman"/>
+          <w:rFonts w:asciiTheme="majorHAnsi" w:hAnsiTheme="majorHAnsi" w:cstheme="majorHAnsi"/>
           <w:sz w:val="24"/>
           <w:szCs w:val="24"/>
           <w:lang w:val="en-US"/>
@@ -1045,7 +1065,7 @@
       </w:r>
       <w:r>
         <w:rPr>
-          <w:rFonts w:ascii="Times Roman" w:hAnsi="Times Roman"/>
+          <w:rFonts w:asciiTheme="majorHAnsi" w:hAnsiTheme="majorHAnsi" w:cstheme="majorHAnsi"/>
           <w:sz w:val="24"/>
           <w:szCs w:val="24"/>
           <w:lang w:val="en-US"/>
@@ -1098,15 +1118,15 @@
       <w:pPr>
         <w:pStyle w:val="Body"/>
         <w:rPr>
-          <w:rFonts w:ascii="Times Roman" w:hAnsi="Times Roman"/>
-          <w:sz w:val="24"/>
-          <w:szCs w:val="24"/>
-          <w:lang w:val="en-US"/>
-        </w:rPr>
-      </w:pPr>
-      <w:r>
-        <w:rPr>
-          <w:rFonts w:ascii="Times Roman" w:hAnsi="Times Roman"/>
+          <w:rFonts w:asciiTheme="majorHAnsi" w:hAnsiTheme="majorHAnsi" w:cstheme="majorHAnsi"/>
+          <w:sz w:val="24"/>
+          <w:szCs w:val="24"/>
+          <w:lang w:val="en-US"/>
+        </w:rPr>
+      </w:pPr>
+      <w:r>
+        <w:rPr>
+          <w:rFonts w:asciiTheme="majorHAnsi" w:hAnsiTheme="majorHAnsi" w:cstheme="majorHAnsi"/>
           <w:sz w:val="24"/>
           <w:szCs w:val="24"/>
           <w:lang w:val="en-US"/>
@@ -1115,7 +1135,7 @@
       </w:r>
       <w:r>
         <w:rPr>
-          <w:rFonts w:ascii="Times Roman" w:hAnsi="Times Roman"/>
+          <w:rFonts w:asciiTheme="majorHAnsi" w:hAnsiTheme="majorHAnsi" w:cstheme="majorHAnsi"/>
           <w:sz w:val="24"/>
           <w:szCs w:val="24"/>
           <w:lang w:val="en-US"/>
@@ -1124,7 +1144,7 @@
       </w:r>
       <w:r>
         <w:rPr>
-          <w:rFonts w:ascii="Times Roman" w:hAnsi="Times Roman"/>
+          <w:rFonts w:asciiTheme="majorHAnsi" w:hAnsiTheme="majorHAnsi" w:cstheme="majorHAnsi"/>
           <w:sz w:val="24"/>
           <w:szCs w:val="24"/>
           <w:lang w:val="en-US"/>
@@ -1133,7 +1153,7 @@
       </w:r>
       <w:r>
         <w:rPr>
-          <w:rFonts w:ascii="Times Roman" w:hAnsi="Times Roman"/>
+          <w:rFonts w:asciiTheme="majorHAnsi" w:hAnsiTheme="majorHAnsi" w:cstheme="majorHAnsi"/>
           <w:sz w:val="24"/>
           <w:szCs w:val="24"/>
           <w:lang w:val="en-US"/>
@@ -1142,7 +1162,7 @@
       </w:r>
       <w:r>
         <w:rPr>
-          <w:rFonts w:ascii="Times Roman" w:hAnsi="Times Roman"/>
+          <w:rFonts w:asciiTheme="majorHAnsi" w:hAnsiTheme="majorHAnsi" w:cstheme="majorHAnsi"/>
           <w:sz w:val="24"/>
           <w:szCs w:val="24"/>
           <w:lang w:val="en-US"/>
@@ -1154,15 +1174,15 @@
       <w:pPr>
         <w:pStyle w:val="Body"/>
         <w:rPr>
-          <w:rFonts w:ascii="Times Roman" w:hAnsi="Times Roman"/>
-          <w:sz w:val="24"/>
-          <w:szCs w:val="24"/>
-          <w:lang w:val="en-US"/>
-        </w:rPr>
-      </w:pPr>
-      <w:r>
-        <w:rPr>
-          <w:rFonts w:ascii="Times Roman" w:hAnsi="Times Roman"/>
+          <w:rFonts w:asciiTheme="majorHAnsi" w:hAnsiTheme="majorHAnsi" w:cstheme="majorHAnsi"/>
+          <w:sz w:val="24"/>
+          <w:szCs w:val="24"/>
+          <w:lang w:val="en-US"/>
+        </w:rPr>
+      </w:pPr>
+      <w:r>
+        <w:rPr>
+          <w:rFonts w:asciiTheme="majorHAnsi" w:hAnsiTheme="majorHAnsi" w:cstheme="majorHAnsi"/>
           <w:sz w:val="24"/>
           <w:szCs w:val="24"/>
           <w:lang w:val="en-US"/>
@@ -1171,7 +1191,7 @@
       </w:r>
       <w:r>
         <w:rPr>
-          <w:rFonts w:ascii="Times Roman" w:hAnsi="Times Roman"/>
+          <w:rFonts w:asciiTheme="majorHAnsi" w:hAnsiTheme="majorHAnsi" w:cstheme="majorHAnsi"/>
           <w:sz w:val="24"/>
           <w:szCs w:val="24"/>
           <w:lang w:val="en-US"/>
@@ -1180,7 +1200,7 @@
       </w:r>
       <w:r>
         <w:rPr>
-          <w:rFonts w:ascii="Times Roman" w:hAnsi="Times Roman"/>
+          <w:rFonts w:asciiTheme="majorHAnsi" w:hAnsiTheme="majorHAnsi" w:cstheme="majorHAnsi"/>
           <w:sz w:val="24"/>
           <w:szCs w:val="24"/>
           <w:lang w:val="en-US"/>
@@ -1189,7 +1209,7 @@
       </w:r>
       <w:r>
         <w:rPr>
-          <w:rFonts w:ascii="Times Roman" w:hAnsi="Times Roman"/>
+          <w:rFonts w:asciiTheme="majorHAnsi" w:hAnsiTheme="majorHAnsi" w:cstheme="majorHAnsi"/>
           <w:sz w:val="24"/>
           <w:szCs w:val="24"/>
           <w:lang w:val="en-US"/>
@@ -1198,7 +1218,7 @@
       </w:r>
       <w:r>
         <w:rPr>
-          <w:rFonts w:ascii="Times Roman" w:hAnsi="Times Roman"/>
+          <w:rFonts w:asciiTheme="majorHAnsi" w:hAnsiTheme="majorHAnsi" w:cstheme="majorHAnsi"/>
           <w:sz w:val="24"/>
           <w:szCs w:val="24"/>
           <w:lang w:val="en-US"/>
@@ -1207,7 +1227,7 @@
       </w:r>
       <w:r>
         <w:rPr>
-          <w:rFonts w:ascii="Times Roman" w:hAnsi="Times Roman"/>
+          <w:rFonts w:asciiTheme="majorHAnsi" w:hAnsiTheme="majorHAnsi" w:cstheme="majorHAnsi"/>
           <w:sz w:val="24"/>
           <w:szCs w:val="24"/>
           <w:lang w:val="en-US"/>
@@ -1216,7 +1236,7 @@
       </w:r>
       <w:r>
         <w:rPr>
-          <w:rFonts w:ascii="Times Roman" w:hAnsi="Times Roman"/>
+          <w:rFonts w:asciiTheme="majorHAnsi" w:hAnsiTheme="majorHAnsi" w:cstheme="majorHAnsi"/>
           <w:sz w:val="24"/>
           <w:szCs w:val="24"/>
           <w:lang w:val="en-US"/>
@@ -1228,15 +1248,15 @@
       <w:pPr>
         <w:pStyle w:val="Body"/>
         <w:rPr>
-          <w:rFonts w:ascii="Times Roman" w:eastAsia="Times Roman" w:hAnsi="Times Roman" w:cs="Times Roman"/>
-          <w:sz w:val="24"/>
-          <w:szCs w:val="24"/>
-          <w:lang w:val="en-US"/>
-        </w:rPr>
-      </w:pPr>
-      <w:r>
-        <w:rPr>
-          <w:rFonts w:ascii="Times Roman" w:hAnsi="Times Roman"/>
+          <w:rFonts w:asciiTheme="majorHAnsi" w:eastAsia="Times Roman" w:hAnsiTheme="majorHAnsi" w:cstheme="majorHAnsi"/>
+          <w:sz w:val="24"/>
+          <w:szCs w:val="24"/>
+          <w:lang w:val="en-US"/>
+        </w:rPr>
+      </w:pPr>
+      <w:r>
+        <w:rPr>
+          <w:rFonts w:asciiTheme="majorHAnsi" w:hAnsiTheme="majorHAnsi" w:cstheme="majorHAnsi"/>
           <w:sz w:val="24"/>
           <w:szCs w:val="24"/>
           <w:lang w:val="en-US"/>
@@ -1245,7 +1265,7 @@
       </w:r>
       <w:r>
         <w:rPr>
-          <w:rFonts w:ascii="Times Roman" w:hAnsi="Times Roman"/>
+          <w:rFonts w:asciiTheme="majorHAnsi" w:hAnsiTheme="majorHAnsi" w:cstheme="majorHAnsi"/>
           <w:sz w:val="24"/>
           <w:szCs w:val="24"/>
           <w:lang w:val="en-US"/>
@@ -1254,7 +1274,7 @@
       </w:r>
       <w:r>
         <w:rPr>
-          <w:rFonts w:ascii="Times Roman" w:hAnsi="Times Roman"/>
+          <w:rFonts w:asciiTheme="majorHAnsi" w:hAnsiTheme="majorHAnsi" w:cstheme="majorHAnsi"/>
           <w:sz w:val="24"/>
           <w:szCs w:val="24"/>
           <w:lang w:val="en-US"/>
@@ -1266,15 +1286,15 @@
       <w:pPr>
         <w:pStyle w:val="Body"/>
         <w:rPr>
-          <w:rFonts w:ascii="Times Roman" w:eastAsia="Times Roman" w:hAnsi="Times Roman" w:cs="Times Roman"/>
-          <w:sz w:val="24"/>
-          <w:szCs w:val="24"/>
-          <w:lang w:val="en-US"/>
-        </w:rPr>
-      </w:pPr>
-      <w:r>
-        <w:rPr>
-          <w:rFonts w:ascii="Times Roman" w:hAnsi="Times Roman"/>
+          <w:rFonts w:asciiTheme="majorHAnsi" w:eastAsia="Times Roman" w:hAnsiTheme="majorHAnsi" w:cstheme="majorHAnsi"/>
+          <w:sz w:val="24"/>
+          <w:szCs w:val="24"/>
+          <w:lang w:val="en-US"/>
+        </w:rPr>
+      </w:pPr>
+      <w:r>
+        <w:rPr>
+          <w:rFonts w:asciiTheme="majorHAnsi" w:hAnsiTheme="majorHAnsi" w:cstheme="majorHAnsi"/>
           <w:sz w:val="24"/>
           <w:szCs w:val="24"/>
           <w:lang w:val="en-US"/>
@@ -1283,13 +1303,13 @@
       </w:r>
       <w:r>
         <w:rPr>
-          <w:rFonts w:ascii="Times Roman" w:hAnsi="Times Roman"/>
+          <w:rFonts w:asciiTheme="majorHAnsi" w:hAnsiTheme="majorHAnsi" w:cstheme="majorHAnsi"/>
         </w:rPr>
         <w:t xml:space="preserve"> </w:t>
       </w:r>
       <w:r>
         <w:rPr>
-          <w:rFonts w:ascii="Times Roman" w:hAnsi="Times Roman"/>
+          <w:rFonts w:asciiTheme="majorHAnsi" w:hAnsiTheme="majorHAnsi" w:cstheme="majorHAnsi"/>
           <w:sz w:val="24"/>
           <w:szCs w:val="24"/>
           <w:lang w:val="en-US"/>
@@ -1298,7 +1318,7 @@
       </w:r>
       <w:r>
         <w:rPr>
-          <w:rFonts w:ascii="Times Roman" w:hAnsi="Times Roman"/>
+          <w:rFonts w:asciiTheme="majorHAnsi" w:hAnsiTheme="majorHAnsi" w:cstheme="majorHAnsi"/>
           <w:color w:val="63A6CF"/>
           <w:sz w:val="24"/>
           <w:szCs w:val="24"/>
@@ -1309,16 +1329,36 @@
       </w:r>
       <w:r>
         <w:rPr>
-          <w:rFonts w:ascii="Times Roman" w:hAnsi="Times Roman"/>
-          <w:sz w:val="24"/>
-          <w:szCs w:val="24"/>
-          <w:lang w:val="en-US"/>
-        </w:rPr>
-        <w:t>] where the kaggle dataset values were compared with weather-sparks data and come to a consensus what can be trusted and what can or should be dismissed as an equipment fault etc. The hypothesis is that as the population in San Goncalo went up in parallel with temperature as can be seen on population</w:t>
-      </w:r>
-      <w:r>
-        <w:rPr>
-          <w:rFonts w:ascii="Times Roman" w:hAnsi="Times Roman"/>
+          <w:rFonts w:asciiTheme="majorHAnsi" w:hAnsiTheme="majorHAnsi" w:cstheme="majorHAnsi"/>
+          <w:sz w:val="24"/>
+          <w:szCs w:val="24"/>
+          <w:lang w:val="en-US"/>
+        </w:rPr>
+        <w:t xml:space="preserve">] where the </w:t>
+      </w:r>
+      <w:proofErr w:type="spellStart"/>
+      <w:r>
+        <w:rPr>
+          <w:rFonts w:asciiTheme="majorHAnsi" w:hAnsiTheme="majorHAnsi" w:cstheme="majorHAnsi"/>
+          <w:sz w:val="24"/>
+          <w:szCs w:val="24"/>
+          <w:lang w:val="en-US"/>
+        </w:rPr>
+        <w:t>kaggle</w:t>
+      </w:r>
+      <w:proofErr w:type="spellEnd"/>
+      <w:r>
+        <w:rPr>
+          <w:rFonts w:asciiTheme="majorHAnsi" w:hAnsiTheme="majorHAnsi" w:cstheme="majorHAnsi"/>
+          <w:sz w:val="24"/>
+          <w:szCs w:val="24"/>
+          <w:lang w:val="en-US"/>
+        </w:rPr>
+        <w:t xml:space="preserve"> dataset values were compared with weather-sparks data and come to a consensus what can be trusted and what can or should be dismissed as an equipment fault etc. The hypothesis is that as the population in San Goncalo went up in parallel with temperature as can be seen on population</w:t>
+      </w:r>
+      <w:r>
+        <w:rPr>
+          <w:rFonts w:asciiTheme="majorHAnsi" w:hAnsiTheme="majorHAnsi" w:cstheme="majorHAnsi"/>
           <w:sz w:val="24"/>
           <w:szCs w:val="24"/>
           <w:lang w:val="en-US"/>
@@ -1327,7 +1367,7 @@
       </w:r>
       <w:r>
         <w:rPr>
-          <w:rFonts w:ascii="Times Roman" w:hAnsi="Times Roman"/>
+          <w:rFonts w:asciiTheme="majorHAnsi" w:hAnsiTheme="majorHAnsi" w:cstheme="majorHAnsi"/>
           <w:sz w:val="24"/>
           <w:szCs w:val="24"/>
           <w:lang w:val="en-US"/>
@@ -1336,13 +1376,13 @@
       </w:r>
       <w:r>
         <w:rPr>
-          <w:rFonts w:ascii="Times Roman" w:hAnsi="Times Roman"/>
+          <w:rFonts w:asciiTheme="majorHAnsi" w:hAnsiTheme="majorHAnsi" w:cstheme="majorHAnsi"/>
         </w:rPr>
         <w:t xml:space="preserve"> </w:t>
       </w:r>
       <w:r>
         <w:rPr>
-          <w:rFonts w:ascii="Times Roman" w:hAnsi="Times Roman"/>
+          <w:rFonts w:asciiTheme="majorHAnsi" w:hAnsiTheme="majorHAnsi" w:cstheme="majorHAnsi"/>
           <w:sz w:val="24"/>
           <w:szCs w:val="24"/>
           <w:lang w:val="en-US"/>
@@ -1351,7 +1391,7 @@
       </w:r>
       <w:r>
         <w:rPr>
-          <w:rFonts w:ascii="Times Roman" w:hAnsi="Times Roman"/>
+          <w:rFonts w:asciiTheme="majorHAnsi" w:hAnsiTheme="majorHAnsi" w:cstheme="majorHAnsi"/>
           <w:color w:val="63A6CF"/>
           <w:sz w:val="24"/>
           <w:szCs w:val="24"/>
@@ -1362,7 +1402,7 @@
       </w:r>
       <w:r>
         <w:rPr>
-          <w:rFonts w:ascii="Times Roman" w:hAnsi="Times Roman"/>
+          <w:rFonts w:asciiTheme="majorHAnsi" w:hAnsiTheme="majorHAnsi" w:cstheme="majorHAnsi"/>
           <w:sz w:val="24"/>
           <w:szCs w:val="24"/>
           <w:lang w:val="en-US"/>
@@ -1371,7 +1411,7 @@
       </w:r>
       <w:r>
         <w:rPr>
-          <w:rFonts w:ascii="Times Roman" w:hAnsi="Times Roman"/>
+          <w:rFonts w:asciiTheme="majorHAnsi" w:hAnsiTheme="majorHAnsi" w:cstheme="majorHAnsi"/>
           <w:sz w:val="24"/>
           <w:szCs w:val="24"/>
           <w:lang w:val="en-US"/>
@@ -1380,7 +1420,7 @@
       </w:r>
       <w:r>
         <w:rPr>
-          <w:rFonts w:ascii="Times Roman" w:hAnsi="Times Roman"/>
+          <w:rFonts w:asciiTheme="majorHAnsi" w:hAnsiTheme="majorHAnsi" w:cstheme="majorHAnsi"/>
           <w:sz w:val="24"/>
           <w:szCs w:val="24"/>
           <w:lang w:val="en-US"/>
@@ -1392,15 +1432,15 @@
       <w:pPr>
         <w:pStyle w:val="Body"/>
         <w:rPr>
-          <w:rFonts w:ascii="Times Roman" w:eastAsia="Times Roman" w:hAnsi="Times Roman" w:cs="Times Roman"/>
-          <w:sz w:val="24"/>
-          <w:szCs w:val="24"/>
-          <w:lang w:val="en-US"/>
-        </w:rPr>
-      </w:pPr>
-      <w:r>
-        <w:rPr>
-          <w:rFonts w:ascii="Times Roman" w:hAnsi="Times Roman"/>
+          <w:rFonts w:asciiTheme="majorHAnsi" w:eastAsia="Times Roman" w:hAnsiTheme="majorHAnsi" w:cstheme="majorHAnsi"/>
+          <w:sz w:val="24"/>
+          <w:szCs w:val="24"/>
+          <w:lang w:val="en-US"/>
+        </w:rPr>
+      </w:pPr>
+      <w:r>
+        <w:rPr>
+          <w:rFonts w:asciiTheme="majorHAnsi" w:hAnsiTheme="majorHAnsi" w:cstheme="majorHAnsi"/>
           <w:sz w:val="24"/>
           <w:szCs w:val="24"/>
           <w:lang w:val="en-US"/>
@@ -1409,7 +1449,7 @@
       </w:r>
       <w:r>
         <w:rPr>
-          <w:rFonts w:ascii="Times Roman" w:hAnsi="Times Roman"/>
+          <w:rFonts w:asciiTheme="majorHAnsi" w:hAnsiTheme="majorHAnsi" w:cstheme="majorHAnsi"/>
           <w:sz w:val="24"/>
           <w:szCs w:val="24"/>
           <w:lang w:val="en-US"/>
@@ -1418,7 +1458,7 @@
       </w:r>
       <w:r>
         <w:rPr>
-          <w:rFonts w:ascii="Times Roman" w:hAnsi="Times Roman"/>
+          <w:rFonts w:asciiTheme="majorHAnsi" w:hAnsiTheme="majorHAnsi" w:cstheme="majorHAnsi"/>
           <w:sz w:val="24"/>
           <w:szCs w:val="24"/>
           <w:lang w:val="en-US"/>
@@ -1427,7 +1467,7 @@
       </w:r>
       <w:r>
         <w:rPr>
-          <w:rFonts w:ascii="Times Roman" w:hAnsi="Times Roman"/>
+          <w:rFonts w:asciiTheme="majorHAnsi" w:hAnsiTheme="majorHAnsi" w:cstheme="majorHAnsi"/>
           <w:sz w:val="24"/>
           <w:szCs w:val="24"/>
           <w:lang w:val="en-US"/>
@@ -1436,7 +1476,7 @@
       </w:r>
       <w:r>
         <w:rPr>
-          <w:rFonts w:ascii="Times Roman" w:hAnsi="Times Roman"/>
+          <w:rFonts w:asciiTheme="majorHAnsi" w:hAnsiTheme="majorHAnsi" w:cstheme="majorHAnsi"/>
           <w:sz w:val="24"/>
           <w:szCs w:val="24"/>
           <w:lang w:val="en-US"/>
@@ -1448,15 +1488,15 @@
       <w:pPr>
         <w:pStyle w:val="Body"/>
         <w:rPr>
-          <w:rFonts w:ascii="Times Roman" w:eastAsia="Times Roman" w:hAnsi="Times Roman" w:cs="Times Roman"/>
-          <w:sz w:val="24"/>
-          <w:szCs w:val="24"/>
-          <w:lang w:val="en-US"/>
-        </w:rPr>
-      </w:pPr>
-      <w:r>
-        <w:rPr>
-          <w:rFonts w:ascii="Times Roman" w:hAnsi="Times Roman"/>
+          <w:rFonts w:asciiTheme="majorHAnsi" w:eastAsia="Times Roman" w:hAnsiTheme="majorHAnsi" w:cstheme="majorHAnsi"/>
+          <w:sz w:val="24"/>
+          <w:szCs w:val="24"/>
+          <w:lang w:val="en-US"/>
+        </w:rPr>
+      </w:pPr>
+      <w:r>
+        <w:rPr>
+          <w:rFonts w:asciiTheme="majorHAnsi" w:hAnsiTheme="majorHAnsi" w:cstheme="majorHAnsi"/>
           <w:sz w:val="24"/>
           <w:szCs w:val="24"/>
           <w:lang w:val="en-US"/>
@@ -1465,7 +1505,7 @@
       </w:r>
       <w:r>
         <w:rPr>
-          <w:rFonts w:ascii="Times Roman" w:hAnsi="Times Roman"/>
+          <w:rFonts w:asciiTheme="majorHAnsi" w:hAnsiTheme="majorHAnsi" w:cstheme="majorHAnsi"/>
           <w:sz w:val="24"/>
           <w:szCs w:val="24"/>
           <w:lang w:val="en-US"/>
@@ -1474,7 +1514,7 @@
       </w:r>
       <w:r>
         <w:rPr>
-          <w:rFonts w:ascii="Times Roman" w:hAnsi="Times Roman"/>
+          <w:rFonts w:asciiTheme="majorHAnsi" w:hAnsiTheme="majorHAnsi" w:cstheme="majorHAnsi"/>
           <w:sz w:val="24"/>
           <w:szCs w:val="24"/>
           <w:lang w:val="en-US"/>
@@ -1483,7 +1523,7 @@
       </w:r>
       <w:r>
         <w:rPr>
-          <w:rFonts w:ascii="Times Roman" w:hAnsi="Times Roman"/>
+          <w:rFonts w:asciiTheme="majorHAnsi" w:hAnsiTheme="majorHAnsi" w:cstheme="majorHAnsi"/>
           <w:sz w:val="24"/>
           <w:szCs w:val="24"/>
           <w:lang w:val="en-US"/>
@@ -1492,7 +1532,7 @@
       </w:r>
       <w:r>
         <w:rPr>
-          <w:rFonts w:ascii="Times Roman" w:hAnsi="Times Roman"/>
+          <w:rFonts w:asciiTheme="majorHAnsi" w:hAnsiTheme="majorHAnsi" w:cstheme="majorHAnsi"/>
           <w:sz w:val="24"/>
           <w:szCs w:val="24"/>
           <w:lang w:val="en-US"/>
@@ -1504,15 +1544,15 @@
       <w:pPr>
         <w:pStyle w:val="Body"/>
         <w:rPr>
-          <w:rFonts w:ascii="Times Roman" w:eastAsia="Times Roman" w:hAnsi="Times Roman" w:cs="Times Roman"/>
-          <w:sz w:val="24"/>
-          <w:szCs w:val="24"/>
-          <w:lang w:val="en-US"/>
-        </w:rPr>
-      </w:pPr>
-      <w:r>
-        <w:rPr>
-          <w:rFonts w:ascii="Times Roman" w:eastAsia="Times Roman" w:hAnsi="Times Roman" w:cs="Times Roman"/>
+          <w:rFonts w:asciiTheme="majorHAnsi" w:eastAsia="Times Roman" w:hAnsiTheme="majorHAnsi" w:cstheme="majorHAnsi"/>
+          <w:sz w:val="24"/>
+          <w:szCs w:val="24"/>
+          <w:lang w:val="en-US"/>
+        </w:rPr>
+      </w:pPr>
+      <w:r>
+        <w:rPr>
+          <w:rFonts w:asciiTheme="majorHAnsi" w:eastAsia="Times Roman" w:hAnsiTheme="majorHAnsi" w:cstheme="majorHAnsi"/>
           <w:sz w:val="24"/>
           <w:szCs w:val="24"/>
           <w:lang w:val="en-US"/>
@@ -1521,7 +1561,7 @@
       </w:r>
       <w:r>
         <w:rPr>
-          <w:rFonts w:ascii="Times Roman" w:eastAsia="Times Roman" w:hAnsi="Times Roman" w:cs="Times Roman"/>
+          <w:rFonts w:asciiTheme="majorHAnsi" w:eastAsia="Times Roman" w:hAnsiTheme="majorHAnsi" w:cstheme="majorHAnsi"/>
           <w:sz w:val="24"/>
           <w:szCs w:val="24"/>
           <w:lang w:val="en-US"/>
@@ -1530,7 +1570,7 @@
       </w:r>
       <w:r>
         <w:rPr>
-          <w:rFonts w:ascii="Times Roman" w:eastAsia="Times Roman" w:hAnsi="Times Roman" w:cs="Times Roman"/>
+          <w:rFonts w:asciiTheme="majorHAnsi" w:eastAsia="Times Roman" w:hAnsiTheme="majorHAnsi" w:cstheme="majorHAnsi"/>
           <w:sz w:val="24"/>
           <w:szCs w:val="24"/>
           <w:lang w:val="en-US"/>
@@ -1539,7 +1579,7 @@
       </w:r>
       <w:r>
         <w:rPr>
-          <w:rFonts w:ascii="Times Roman" w:eastAsia="Times Roman" w:hAnsi="Times Roman" w:cs="Times Roman"/>
+          <w:rFonts w:asciiTheme="majorHAnsi" w:eastAsia="Times Roman" w:hAnsiTheme="majorHAnsi" w:cstheme="majorHAnsi"/>
           <w:sz w:val="24"/>
           <w:szCs w:val="24"/>
           <w:lang w:val="en-US"/>
@@ -1548,7 +1588,7 @@
       </w:r>
       <w:r>
         <w:rPr>
-          <w:rFonts w:ascii="Times Roman" w:eastAsia="Times Roman" w:hAnsi="Times Roman" w:cs="Times Roman"/>
+          <w:rFonts w:asciiTheme="majorHAnsi" w:eastAsia="Times Roman" w:hAnsiTheme="majorHAnsi" w:cstheme="majorHAnsi"/>
           <w:sz w:val="24"/>
           <w:szCs w:val="24"/>
           <w:lang w:val="en-US"/>
@@ -1557,7 +1597,7 @@
       </w:r>
       <w:r>
         <w:rPr>
-          <w:rFonts w:ascii="Times Roman" w:eastAsia="Times Roman" w:hAnsi="Times Roman" w:cs="Times Roman"/>
+          <w:rFonts w:asciiTheme="majorHAnsi" w:eastAsia="Times Roman" w:hAnsiTheme="majorHAnsi" w:cstheme="majorHAnsi"/>
           <w:sz w:val="24"/>
           <w:szCs w:val="24"/>
           <w:lang w:val="en-US"/>
@@ -1566,7 +1606,7 @@
       </w:r>
       <w:r>
         <w:rPr>
-          <w:rFonts w:ascii="Times Roman" w:eastAsia="Times Roman" w:hAnsi="Times Roman" w:cs="Times Roman"/>
+          <w:rFonts w:asciiTheme="majorHAnsi" w:eastAsia="Times Roman" w:hAnsiTheme="majorHAnsi" w:cstheme="majorHAnsi"/>
           <w:sz w:val="24"/>
           <w:szCs w:val="24"/>
           <w:lang w:val="en-US"/>
@@ -1575,7 +1615,7 @@
       </w:r>
       <w:r>
         <w:rPr>
-          <w:rFonts w:ascii="Times Roman" w:eastAsia="Times Roman" w:hAnsi="Times Roman" w:cs="Times Roman"/>
+          <w:rFonts w:asciiTheme="majorHAnsi" w:eastAsia="Times Roman" w:hAnsiTheme="majorHAnsi" w:cstheme="majorHAnsi"/>
           <w:sz w:val="24"/>
           <w:szCs w:val="24"/>
           <w:lang w:val="en-US"/>
@@ -1584,7 +1624,7 @@
       </w:r>
       <w:r>
         <w:rPr>
-          <w:rFonts w:ascii="Times Roman" w:eastAsia="Times Roman" w:hAnsi="Times Roman" w:cs="Times Roman"/>
+          <w:rFonts w:asciiTheme="majorHAnsi" w:eastAsia="Times Roman" w:hAnsiTheme="majorHAnsi" w:cstheme="majorHAnsi"/>
           <w:sz w:val="24"/>
           <w:szCs w:val="24"/>
           <w:lang w:val="en-US"/>
@@ -1593,7 +1633,7 @@
       </w:r>
       <w:r>
         <w:rPr>
-          <w:rFonts w:ascii="Times Roman" w:eastAsia="Times Roman" w:hAnsi="Times Roman" w:cs="Times Roman"/>
+          <w:rFonts w:asciiTheme="majorHAnsi" w:eastAsia="Times Roman" w:hAnsiTheme="majorHAnsi" w:cstheme="majorHAnsi"/>
           <w:sz w:val="24"/>
           <w:szCs w:val="24"/>
           <w:lang w:val="en-US"/>
@@ -1602,7 +1642,7 @@
       </w:r>
       <w:r>
         <w:rPr>
-          <w:rFonts w:ascii="Times Roman" w:eastAsia="Times Roman" w:hAnsi="Times Roman" w:cs="Times Roman"/>
+          <w:rFonts w:asciiTheme="majorHAnsi" w:eastAsia="Times Roman" w:hAnsiTheme="majorHAnsi" w:cstheme="majorHAnsi"/>
           <w:sz w:val="24"/>
           <w:szCs w:val="24"/>
           <w:lang w:val="en-US"/>
@@ -1611,7 +1651,7 @@
       </w:r>
       <w:r>
         <w:rPr>
-          <w:rFonts w:ascii="Times Roman" w:eastAsia="Times Roman" w:hAnsi="Times Roman" w:cs="Times Roman"/>
+          <w:rFonts w:asciiTheme="majorHAnsi" w:eastAsia="Times Roman" w:hAnsiTheme="majorHAnsi" w:cstheme="majorHAnsi"/>
           <w:sz w:val="24"/>
           <w:szCs w:val="24"/>
           <w:lang w:val="en-US"/>
@@ -1620,45 +1660,153 @@
       </w:r>
       <w:r>
         <w:rPr>
-          <w:rFonts w:ascii="Times Roman" w:eastAsia="Times Roman" w:hAnsi="Times Roman" w:cs="Times Roman"/>
-          <w:sz w:val="24"/>
-          <w:szCs w:val="24"/>
-          <w:lang w:val="en-US"/>
-        </w:rPr>
-        <w:t>6 ml as far as 3.2 ml with the lowest recordings being in 2012 and 2016</w:t>
-      </w:r>
-      <w:r>
-        <w:rPr>
-          <w:rFonts w:ascii="Times Roman" w:eastAsia="Times Roman" w:hAnsi="Times Roman" w:cs="Times Roman"/>
-          <w:sz w:val="24"/>
-          <w:szCs w:val="24"/>
-          <w:lang w:val="en-US"/>
-        </w:rPr>
-        <w:t xml:space="preserve"> at 1.6 ml and 1.6 ml respectively. </w:t>
-      </w:r>
-    </w:p>
-    <w:p>
-      <w:pPr>
-        <w:pStyle w:val="Body"/>
-        <w:rPr>
-          <w:rFonts w:ascii="Times Roman" w:eastAsia="Times Roman" w:hAnsi="Times Roman" w:cs="Times Roman"/>
-          <w:sz w:val="24"/>
-          <w:szCs w:val="24"/>
-          <w:lang w:val="en-US"/>
-        </w:rPr>
-      </w:pPr>
-      <w:r>
-        <w:rPr>
-          <w:rFonts w:ascii="Times Roman" w:eastAsia="Times Roman" w:hAnsi="Times Roman" w:cs="Times Roman"/>
-          <w:sz w:val="24"/>
-          <w:szCs w:val="24"/>
-          <w:lang w:val="en-US"/>
-        </w:rPr>
-        <w:t>Other graphics can be rendered in the code</w:t>
-      </w:r>
-      <w:r>
-        <w:rPr>
-          <w:rFonts w:ascii="Times Roman" w:eastAsia="Times Roman" w:hAnsi="Times Roman" w:cs="Times Roman"/>
+          <w:rFonts w:asciiTheme="majorHAnsi" w:eastAsia="Times Roman" w:hAnsiTheme="majorHAnsi" w:cstheme="majorHAnsi"/>
+          <w:sz w:val="24"/>
+          <w:szCs w:val="24"/>
+          <w:lang w:val="en-US"/>
+        </w:rPr>
+        <w:t>6 m</w:t>
+      </w:r>
+      <w:r>
+        <w:rPr>
+          <w:rFonts w:asciiTheme="majorHAnsi" w:eastAsia="Times Roman" w:hAnsiTheme="majorHAnsi" w:cstheme="majorHAnsi"/>
+          <w:sz w:val="24"/>
+          <w:szCs w:val="24"/>
+          <w:lang w:val="en-US"/>
+        </w:rPr>
+        <w:t>m</w:t>
+      </w:r>
+      <w:r>
+        <w:rPr>
+          <w:rFonts w:asciiTheme="majorHAnsi" w:eastAsia="Times Roman" w:hAnsiTheme="majorHAnsi" w:cstheme="majorHAnsi"/>
+          <w:sz w:val="24"/>
+          <w:szCs w:val="24"/>
+          <w:lang w:val="en-US"/>
+        </w:rPr>
+        <w:t xml:space="preserve"> as far as 3.2 </w:t>
+      </w:r>
+      <w:r>
+        <w:rPr>
+          <w:rFonts w:asciiTheme="majorHAnsi" w:eastAsia="Times Roman" w:hAnsiTheme="majorHAnsi" w:cstheme="majorHAnsi"/>
+          <w:sz w:val="24"/>
+          <w:szCs w:val="24"/>
+          <w:lang w:val="en-US"/>
+        </w:rPr>
+        <w:t xml:space="preserve">mm </w:t>
+      </w:r>
+      <w:r>
+        <w:rPr>
+          <w:rFonts w:asciiTheme="majorHAnsi" w:eastAsia="Times Roman" w:hAnsiTheme="majorHAnsi" w:cstheme="majorHAnsi"/>
+          <w:sz w:val="24"/>
+          <w:szCs w:val="24"/>
+          <w:lang w:val="en-US"/>
+        </w:rPr>
+        <w:t>with the lowest recordings being in 2012 and 2016</w:t>
+      </w:r>
+      <w:r>
+        <w:rPr>
+          <w:rFonts w:asciiTheme="majorHAnsi" w:eastAsia="Times Roman" w:hAnsiTheme="majorHAnsi" w:cstheme="majorHAnsi"/>
+          <w:sz w:val="24"/>
+          <w:szCs w:val="24"/>
+          <w:lang w:val="en-US"/>
+        </w:rPr>
+        <w:t xml:space="preserve"> at 1.6 </w:t>
+      </w:r>
+      <w:r>
+        <w:rPr>
+          <w:rFonts w:asciiTheme="majorHAnsi" w:eastAsia="Times Roman" w:hAnsiTheme="majorHAnsi" w:cstheme="majorHAnsi"/>
+          <w:sz w:val="24"/>
+          <w:szCs w:val="24"/>
+          <w:lang w:val="en-US"/>
+        </w:rPr>
+        <w:t xml:space="preserve">mm </w:t>
+      </w:r>
+      <w:r>
+        <w:rPr>
+          <w:rFonts w:asciiTheme="majorHAnsi" w:eastAsia="Times Roman" w:hAnsiTheme="majorHAnsi" w:cstheme="majorHAnsi"/>
+          <w:sz w:val="24"/>
+          <w:szCs w:val="24"/>
+          <w:lang w:val="en-US"/>
+        </w:rPr>
+        <w:t xml:space="preserve">and 1.6 </w:t>
+      </w:r>
+      <w:r>
+        <w:rPr>
+          <w:rFonts w:asciiTheme="majorHAnsi" w:eastAsia="Times Roman" w:hAnsiTheme="majorHAnsi" w:cstheme="majorHAnsi"/>
+          <w:sz w:val="24"/>
+          <w:szCs w:val="24"/>
+          <w:lang w:val="en-US"/>
+        </w:rPr>
+        <w:t xml:space="preserve">mm </w:t>
+      </w:r>
+      <w:r>
+        <w:rPr>
+          <w:rFonts w:asciiTheme="majorHAnsi" w:eastAsia="Times Roman" w:hAnsiTheme="majorHAnsi" w:cstheme="majorHAnsi"/>
+          <w:sz w:val="24"/>
+          <w:szCs w:val="24"/>
+          <w:lang w:val="en-US"/>
+        </w:rPr>
+        <w:t xml:space="preserve">respectively. </w:t>
+      </w:r>
+    </w:p>
+    <w:p>
+      <w:pPr>
+        <w:pStyle w:val="Body"/>
+        <w:rPr>
+          <w:rFonts w:asciiTheme="majorHAnsi" w:eastAsia="Times Roman" w:hAnsiTheme="majorHAnsi" w:cstheme="majorHAnsi"/>
+          <w:sz w:val="24"/>
+          <w:szCs w:val="24"/>
+          <w:lang w:val="en-US"/>
+        </w:rPr>
+      </w:pPr>
+      <w:r>
+        <w:rPr>
+          <w:rFonts w:asciiTheme="majorHAnsi" w:eastAsia="Times Roman" w:hAnsiTheme="majorHAnsi" w:cstheme="majorHAnsi"/>
+          <w:sz w:val="24"/>
+          <w:szCs w:val="24"/>
+          <w:lang w:val="en-US"/>
+        </w:rPr>
+        <w:t xml:space="preserve">Other </w:t>
+      </w:r>
+      <w:r>
+        <w:rPr>
+          <w:rFonts w:asciiTheme="majorHAnsi" w:eastAsia="Times Roman" w:hAnsiTheme="majorHAnsi" w:cstheme="majorHAnsi"/>
+          <w:sz w:val="24"/>
+          <w:szCs w:val="24"/>
+          <w:lang w:val="en-US"/>
+        </w:rPr>
+        <w:t xml:space="preserve">less important </w:t>
+      </w:r>
+      <w:r>
+        <w:rPr>
+          <w:rFonts w:asciiTheme="majorHAnsi" w:eastAsia="Times Roman" w:hAnsiTheme="majorHAnsi" w:cstheme="majorHAnsi"/>
+          <w:sz w:val="24"/>
+          <w:szCs w:val="24"/>
+          <w:lang w:val="en-US"/>
+        </w:rPr>
+        <w:t xml:space="preserve">graphics </w:t>
+      </w:r>
+      <w:r>
+        <w:rPr>
+          <w:rFonts w:asciiTheme="majorHAnsi" w:eastAsia="Times Roman" w:hAnsiTheme="majorHAnsi" w:cstheme="majorHAnsi"/>
+          <w:sz w:val="24"/>
+          <w:szCs w:val="24"/>
+          <w:lang w:val="en-US"/>
+        </w:rPr>
+        <w:t>were</w:t>
+      </w:r>
+      <w:r>
+        <w:rPr>
+          <w:rFonts w:asciiTheme="majorHAnsi" w:eastAsia="Times Roman" w:hAnsiTheme="majorHAnsi" w:cstheme="majorHAnsi"/>
+          <w:sz w:val="24"/>
+          <w:szCs w:val="24"/>
+          <w:lang w:val="en-US"/>
+        </w:rPr>
+        <w:t xml:space="preserve"> rendered in the code</w:t>
+      </w:r>
+      <w:r>
+        <w:rPr>
+          <w:rFonts w:asciiTheme="majorHAnsi" w:eastAsia="Times Roman" w:hAnsiTheme="majorHAnsi" w:cstheme="majorHAnsi"/>
           <w:sz w:val="24"/>
           <w:szCs w:val="24"/>
           <w:lang w:val="en-US"/>
@@ -1667,39 +1815,21 @@
       </w:r>
       <w:r>
         <w:rPr>
-          <w:rFonts w:ascii="Times Roman" w:eastAsia="Times Roman" w:hAnsi="Times Roman" w:cs="Times Roman"/>
-          <w:sz w:val="24"/>
-          <w:szCs w:val="24"/>
-          <w:lang w:val="en-US"/>
-        </w:rPr>
-        <w:t xml:space="preserve"> as they wouldn’t fit in the written report or the jpg files can be viewed on this </w:t>
-      </w:r>
-      <w:r>
-        <w:rPr>
-          <w:rFonts w:ascii="Times Roman" w:eastAsia="Times Roman" w:hAnsi="Times Roman" w:cs="Times Roman"/>
-          <w:sz w:val="24"/>
-          <w:szCs w:val="24"/>
-          <w:lang w:val="en-US"/>
-        </w:rPr>
-        <w:t>assignment’s</w:t>
-      </w:r>
-      <w:r>
-        <w:rPr>
-          <w:rFonts w:ascii="Times Roman" w:eastAsia="Times Roman" w:hAnsi="Times Roman" w:cs="Times Roman"/>
-          <w:sz w:val="24"/>
-          <w:szCs w:val="24"/>
-          <w:lang w:val="en-US"/>
-        </w:rPr>
-        <w:t xml:space="preserve"> repository</w:t>
-      </w:r>
-      <w:r>
-        <w:rPr>
-          <w:rFonts w:ascii="Times Roman" w:eastAsia="Times Roman" w:hAnsi="Times Roman" w:cs="Times Roman"/>
-          <w:sz w:val="24"/>
-          <w:szCs w:val="24"/>
-          <w:lang w:val="en-US"/>
-        </w:rPr>
-        <w:t xml:space="preserve"> cited in the appendix.</w:t>
+          <w:rFonts w:asciiTheme="majorHAnsi" w:eastAsia="Times Roman" w:hAnsiTheme="majorHAnsi" w:cstheme="majorHAnsi"/>
+          <w:sz w:val="24"/>
+          <w:szCs w:val="24"/>
+          <w:lang w:val="en-US"/>
+        </w:rPr>
+        <w:t xml:space="preserve"> as they wouldn’t fit in the written report</w:t>
+      </w:r>
+      <w:r>
+        <w:rPr>
+          <w:rFonts w:asciiTheme="majorHAnsi" w:eastAsia="Times Roman" w:hAnsiTheme="majorHAnsi" w:cstheme="majorHAnsi"/>
+          <w:sz w:val="24"/>
+          <w:szCs w:val="24"/>
+          <w:lang w:val="en-US"/>
+        </w:rPr>
+        <w:t>, these included humidity trends, rainfall in other years etc.</w:t>
       </w:r>
     </w:p>
     <w:p>
@@ -1781,22 +1911,32 @@
           <w:szCs w:val="28"/>
         </w:rPr>
         <w:lastRenderedPageBreak/>
-        <w:t>Data analysis and Visualisation</w:t>
-      </w:r>
-    </w:p>
-    <w:p>
-      <w:pPr>
-        <w:pStyle w:val="Body"/>
-        <w:rPr>
-          <w:rFonts w:ascii="Times Roman" w:eastAsia="Times Roman" w:hAnsi="Times Roman" w:cs="Times Roman"/>
-          <w:sz w:val="24"/>
-          <w:szCs w:val="24"/>
-          <w:lang w:val="en-US"/>
-        </w:rPr>
-      </w:pPr>
-      <w:r>
-        <w:rPr>
-          <w:rFonts w:ascii="Times Roman" w:hAnsi="Times Roman"/>
+        <w:t xml:space="preserve">Data analysis and </w:t>
+      </w:r>
+      <w:proofErr w:type="spellStart"/>
+      <w:r>
+        <w:rPr>
+          <w:rFonts w:ascii="Times Roman" w:hAnsi="Times Roman"/>
+          <w:sz w:val="28"/>
+          <w:szCs w:val="28"/>
+        </w:rPr>
+        <w:t>Visualisation</w:t>
+      </w:r>
+      <w:proofErr w:type="spellEnd"/>
+    </w:p>
+    <w:p>
+      <w:pPr>
+        <w:pStyle w:val="Body"/>
+        <w:rPr>
+          <w:rFonts w:asciiTheme="majorHAnsi" w:eastAsia="Times Roman" w:hAnsiTheme="majorHAnsi" w:cstheme="majorHAnsi"/>
+          <w:sz w:val="24"/>
+          <w:szCs w:val="24"/>
+          <w:lang w:val="en-US"/>
+        </w:rPr>
+      </w:pPr>
+      <w:r>
+        <w:rPr>
+          <w:rFonts w:asciiTheme="majorHAnsi" w:hAnsiTheme="majorHAnsi" w:cstheme="majorHAnsi"/>
           <w:sz w:val="24"/>
           <w:szCs w:val="24"/>
           <w:lang w:val="en-US"/>
@@ -1805,7 +1945,7 @@
       </w:r>
       <w:r>
         <w:rPr>
-          <w:rFonts w:ascii="Times Roman" w:hAnsi="Times Roman"/>
+          <w:rFonts w:asciiTheme="majorHAnsi" w:hAnsiTheme="majorHAnsi" w:cstheme="majorHAnsi"/>
           <w:sz w:val="24"/>
           <w:szCs w:val="24"/>
           <w:lang w:val="en-US"/>
@@ -1814,7 +1954,7 @@
       </w:r>
       <w:r>
         <w:rPr>
-          <w:rFonts w:ascii="Times Roman" w:hAnsi="Times Roman"/>
+          <w:rFonts w:asciiTheme="majorHAnsi" w:hAnsiTheme="majorHAnsi" w:cstheme="majorHAnsi"/>
           <w:sz w:val="24"/>
           <w:szCs w:val="24"/>
           <w:lang w:val="en-US"/>
@@ -1823,7 +1963,7 @@
       </w:r>
       <w:r>
         <w:rPr>
-          <w:rFonts w:ascii="Times Roman" w:hAnsi="Times Roman"/>
+          <w:rFonts w:asciiTheme="majorHAnsi" w:hAnsiTheme="majorHAnsi" w:cstheme="majorHAnsi"/>
           <w:sz w:val="24"/>
           <w:szCs w:val="24"/>
           <w:lang w:val="en-US"/>
@@ -1832,7 +1972,7 @@
       </w:r>
       <w:r>
         <w:rPr>
-          <w:rFonts w:ascii="Times Roman" w:hAnsi="Times Roman"/>
+          <w:rFonts w:asciiTheme="majorHAnsi" w:hAnsiTheme="majorHAnsi" w:cstheme="majorHAnsi"/>
           <w:sz w:val="24"/>
           <w:szCs w:val="24"/>
           <w:lang w:val="en-US"/>
@@ -1841,7 +1981,7 @@
       </w:r>
       <w:r>
         <w:rPr>
-          <w:rFonts w:ascii="Times Roman" w:hAnsi="Times Roman"/>
+          <w:rFonts w:asciiTheme="majorHAnsi" w:hAnsiTheme="majorHAnsi" w:cstheme="majorHAnsi"/>
           <w:color w:val="63A6CF"/>
           <w:sz w:val="24"/>
           <w:szCs w:val="24"/>
@@ -1852,7 +1992,7 @@
       </w:r>
       <w:r>
         <w:rPr>
-          <w:rFonts w:ascii="Times Roman" w:hAnsi="Times Roman"/>
+          <w:rFonts w:asciiTheme="majorHAnsi" w:hAnsiTheme="majorHAnsi" w:cstheme="majorHAnsi"/>
           <w:sz w:val="24"/>
           <w:szCs w:val="24"/>
           <w:lang w:val="en-US"/>
@@ -1861,7 +2001,7 @@
       </w:r>
       <w:r>
         <w:rPr>
-          <w:rFonts w:ascii="Times Roman" w:hAnsi="Times Roman"/>
+          <w:rFonts w:asciiTheme="majorHAnsi" w:hAnsiTheme="majorHAnsi" w:cstheme="majorHAnsi"/>
           <w:sz w:val="24"/>
           <w:szCs w:val="24"/>
           <w:lang w:val="en-US"/>
@@ -1870,7 +2010,7 @@
       </w:r>
       <w:r>
         <w:rPr>
-          <w:rFonts w:ascii="Times Roman" w:hAnsi="Times Roman"/>
+          <w:rFonts w:asciiTheme="majorHAnsi" w:hAnsiTheme="majorHAnsi" w:cstheme="majorHAnsi"/>
           <w:sz w:val="24"/>
           <w:szCs w:val="24"/>
           <w:lang w:val="en-US"/>
@@ -1879,7 +2019,7 @@
       </w:r>
       <w:r>
         <w:rPr>
-          <w:rFonts w:ascii="Times Roman" w:hAnsi="Times Roman"/>
+          <w:rFonts w:asciiTheme="majorHAnsi" w:hAnsiTheme="majorHAnsi" w:cstheme="majorHAnsi"/>
           <w:color w:val="63A6CF"/>
           <w:sz w:val="24"/>
           <w:szCs w:val="24"/>
@@ -1890,25 +2030,16 @@
       </w:r>
       <w:r>
         <w:rPr>
-          <w:rFonts w:ascii="Times Roman" w:hAnsi="Times Roman"/>
-          <w:sz w:val="24"/>
-          <w:szCs w:val="24"/>
-          <w:lang w:val="en-US"/>
-        </w:rPr>
-        <w:t xml:space="preserve">] </w:t>
-      </w:r>
-      <w:r>
-        <w:rPr>
-          <w:rFonts w:ascii="Times Roman" w:hAnsi="Times Roman"/>
-          <w:sz w:val="24"/>
-          <w:szCs w:val="24"/>
-          <w:lang w:val="en-US"/>
-        </w:rPr>
-        <w:t xml:space="preserve"> Approximately</w:t>
-      </w:r>
-      <w:r>
-        <w:rPr>
-          <w:rFonts w:ascii="Times Roman" w:hAnsi="Times Roman"/>
+          <w:rFonts w:asciiTheme="majorHAnsi" w:hAnsiTheme="majorHAnsi" w:cstheme="majorHAnsi"/>
+          <w:sz w:val="24"/>
+          <w:szCs w:val="24"/>
+          <w:lang w:val="en-US"/>
+        </w:rPr>
+        <w:t>] Approximately</w:t>
+      </w:r>
+      <w:r>
+        <w:rPr>
+          <w:rFonts w:asciiTheme="majorHAnsi" w:hAnsiTheme="majorHAnsi" w:cstheme="majorHAnsi"/>
           <w:sz w:val="24"/>
           <w:szCs w:val="24"/>
           <w:lang w:val="en-US"/>
@@ -1917,7 +2048,7 @@
       </w:r>
       <w:r>
         <w:rPr>
-          <w:rFonts w:ascii="Times Roman" w:hAnsi="Times Roman"/>
+          <w:rFonts w:asciiTheme="majorHAnsi" w:hAnsiTheme="majorHAnsi" w:cstheme="majorHAnsi"/>
           <w:sz w:val="24"/>
           <w:szCs w:val="24"/>
           <w:lang w:val="en-US"/>
@@ -1926,7 +2057,7 @@
       </w:r>
       <w:r>
         <w:rPr>
-          <w:rFonts w:ascii="Times Roman" w:hAnsi="Times Roman"/>
+          <w:rFonts w:asciiTheme="majorHAnsi" w:hAnsiTheme="majorHAnsi" w:cstheme="majorHAnsi"/>
           <w:sz w:val="24"/>
           <w:szCs w:val="24"/>
           <w:lang w:val="en-US"/>
@@ -1935,7 +2066,7 @@
       </w:r>
       <w:r>
         <w:rPr>
-          <w:rFonts w:ascii="Times Roman" w:hAnsi="Times Roman"/>
+          <w:rFonts w:asciiTheme="majorHAnsi" w:hAnsiTheme="majorHAnsi" w:cstheme="majorHAnsi"/>
           <w:sz w:val="24"/>
           <w:szCs w:val="24"/>
           <w:lang w:val="en-US"/>
@@ -1944,7 +2075,7 @@
       </w:r>
       <w:r>
         <w:rPr>
-          <w:rFonts w:ascii="Times Roman" w:hAnsi="Times Roman"/>
+          <w:rFonts w:asciiTheme="majorHAnsi" w:hAnsiTheme="majorHAnsi" w:cstheme="majorHAnsi"/>
           <w:sz w:val="24"/>
           <w:szCs w:val="24"/>
           <w:lang w:val="en-US"/>
@@ -1953,7 +2084,7 @@
       </w:r>
       <w:r>
         <w:rPr>
-          <w:rFonts w:ascii="Times Roman" w:hAnsi="Times Roman"/>
+          <w:rFonts w:asciiTheme="majorHAnsi" w:hAnsiTheme="majorHAnsi" w:cstheme="majorHAnsi"/>
           <w:sz w:val="24"/>
           <w:szCs w:val="24"/>
           <w:lang w:val="en-US"/>
@@ -1962,7 +2093,7 @@
       </w:r>
       <w:r>
         <w:rPr>
-          <w:rFonts w:ascii="Times Roman" w:hAnsi="Times Roman"/>
+          <w:rFonts w:asciiTheme="majorHAnsi" w:hAnsiTheme="majorHAnsi" w:cstheme="majorHAnsi"/>
           <w:sz w:val="24"/>
           <w:szCs w:val="24"/>
           <w:lang w:val="en-US"/>
@@ -1971,7 +2102,7 @@
       </w:r>
       <w:r>
         <w:rPr>
-          <w:rFonts w:ascii="Times Roman" w:hAnsi="Times Roman"/>
+          <w:rFonts w:asciiTheme="majorHAnsi" w:hAnsiTheme="majorHAnsi" w:cstheme="majorHAnsi"/>
           <w:sz w:val="24"/>
           <w:szCs w:val="24"/>
           <w:lang w:val="en-US"/>
@@ -1980,45 +2111,298 @@
       </w:r>
       <w:r>
         <w:rPr>
-          <w:rFonts w:ascii="Times Roman" w:hAnsi="Times Roman"/>
+          <w:rFonts w:asciiTheme="majorHAnsi" w:hAnsiTheme="majorHAnsi" w:cstheme="majorHAnsi"/>
+          <w:sz w:val="24"/>
+          <w:szCs w:val="24"/>
+          <w:lang w:val="en-US"/>
+        </w:rPr>
+        <w:t xml:space="preserve"> [</w:t>
+      </w:r>
+      <w:r>
+        <w:rPr>
+          <w:rFonts w:asciiTheme="majorHAnsi" w:hAnsiTheme="majorHAnsi" w:cstheme="majorHAnsi"/>
+          <w:color w:val="63A6CF"/>
+          <w:sz w:val="24"/>
+          <w:szCs w:val="24"/>
+          <w:u w:color="63A6CF"/>
+          <w:lang w:val="en-US"/>
+        </w:rPr>
+        <w:t>7</w:t>
+      </w:r>
+      <w:r>
+        <w:rPr>
+          <w:rFonts w:asciiTheme="majorHAnsi" w:hAnsiTheme="majorHAnsi" w:cstheme="majorHAnsi"/>
+          <w:sz w:val="24"/>
+          <w:szCs w:val="24"/>
+          <w:lang w:val="en-US"/>
+        </w:rPr>
+        <w:t>]</w:t>
+      </w:r>
+      <w:r>
+        <w:rPr>
+          <w:rFonts w:asciiTheme="majorHAnsi" w:hAnsiTheme="majorHAnsi" w:cstheme="majorHAnsi"/>
+          <w:sz w:val="24"/>
+          <w:szCs w:val="24"/>
+          <w:lang w:val="en-US"/>
+        </w:rPr>
+        <w:t xml:space="preserve"> [</w:t>
+      </w:r>
+      <w:r>
+        <w:rPr>
+          <w:rFonts w:asciiTheme="majorHAnsi" w:hAnsiTheme="majorHAnsi" w:cstheme="majorHAnsi"/>
+          <w:color w:val="63A6CF"/>
+          <w:sz w:val="24"/>
+          <w:szCs w:val="24"/>
+          <w:u w:color="63A6CF"/>
+          <w:lang w:val="en-US"/>
+        </w:rPr>
+        <w:t>8</w:t>
+      </w:r>
+      <w:r>
+        <w:rPr>
+          <w:rFonts w:asciiTheme="majorHAnsi" w:hAnsiTheme="majorHAnsi" w:cstheme="majorHAnsi"/>
+          <w:sz w:val="24"/>
+          <w:szCs w:val="24"/>
+          <w:lang w:val="en-US"/>
+        </w:rPr>
+        <w:t>]</w:t>
+      </w:r>
+      <w:r>
+        <w:rPr>
+          <w:rFonts w:asciiTheme="majorHAnsi" w:hAnsiTheme="majorHAnsi" w:cstheme="majorHAnsi"/>
+          <w:sz w:val="24"/>
+          <w:szCs w:val="24"/>
+          <w:lang w:val="en-US"/>
+        </w:rPr>
+        <w:t xml:space="preserve"> [</w:t>
+      </w:r>
+      <w:r>
+        <w:rPr>
+          <w:rFonts w:asciiTheme="majorHAnsi" w:hAnsiTheme="majorHAnsi" w:cstheme="majorHAnsi"/>
+          <w:color w:val="63A6CF"/>
+          <w:sz w:val="24"/>
+          <w:szCs w:val="24"/>
+          <w:u w:color="63A6CF"/>
+          <w:lang w:val="en-US"/>
+        </w:rPr>
+        <w:t>9</w:t>
+      </w:r>
+      <w:r>
+        <w:rPr>
+          <w:rFonts w:asciiTheme="majorHAnsi" w:hAnsiTheme="majorHAnsi" w:cstheme="majorHAnsi"/>
+          <w:sz w:val="24"/>
+          <w:szCs w:val="24"/>
+          <w:lang w:val="en-US"/>
+        </w:rPr>
+        <w:t>]</w:t>
+      </w:r>
+    </w:p>
+    <w:p>
+      <w:pPr>
+        <w:pStyle w:val="Body"/>
+        <w:rPr>
+          <w:rFonts w:asciiTheme="majorHAnsi" w:eastAsia="Times Roman" w:hAnsiTheme="majorHAnsi" w:cstheme="majorHAnsi"/>
+          <w:sz w:val="24"/>
+          <w:szCs w:val="24"/>
+          <w:lang w:val="en-US"/>
+        </w:rPr>
+      </w:pPr>
+      <w:r>
+        <w:rPr>
+          <w:rFonts w:asciiTheme="majorHAnsi" w:hAnsiTheme="majorHAnsi" w:cstheme="majorHAnsi"/>
+          <w:sz w:val="24"/>
+          <w:szCs w:val="24"/>
+          <w:lang w:val="en-US"/>
+        </w:rPr>
+        <w:t xml:space="preserve">Given more time to explore other forecasting methods </w:t>
+      </w:r>
+      <w:r>
+        <w:rPr>
+          <w:rFonts w:asciiTheme="majorHAnsi" w:hAnsiTheme="majorHAnsi" w:cstheme="majorHAnsi"/>
+          <w:sz w:val="24"/>
+          <w:szCs w:val="24"/>
+          <w:lang w:val="en-US"/>
+        </w:rPr>
+        <w:t>and experience analyzing</w:t>
+      </w:r>
+      <w:r>
+        <w:rPr>
+          <w:rFonts w:asciiTheme="majorHAnsi" w:hAnsiTheme="majorHAnsi" w:cstheme="majorHAnsi"/>
+          <w:sz w:val="24"/>
+          <w:szCs w:val="24"/>
+          <w:lang w:val="en-US"/>
+        </w:rPr>
+        <w:t xml:space="preserve"> times series data a better solution could have been paired. In Figure 2 is a depicting the temperature fluctuations in </w:t>
+      </w:r>
+      <w:r>
+        <w:rPr>
+          <w:rFonts w:asciiTheme="majorHAnsi" w:hAnsiTheme="majorHAnsi" w:cstheme="majorHAnsi"/>
+          <w:sz w:val="24"/>
+          <w:szCs w:val="24"/>
+          <w:lang w:val="en-US"/>
+        </w:rPr>
+        <w:t>2008</w:t>
+      </w:r>
+      <w:r>
+        <w:rPr>
+          <w:rFonts w:asciiTheme="majorHAnsi" w:hAnsiTheme="majorHAnsi" w:cstheme="majorHAnsi"/>
+          <w:sz w:val="24"/>
+          <w:szCs w:val="24"/>
+          <w:lang w:val="en-US"/>
+        </w:rPr>
+        <w:t xml:space="preserve">. </w:t>
+      </w:r>
+      <w:r>
+        <w:rPr>
+          <w:rFonts w:asciiTheme="majorHAnsi" w:hAnsiTheme="majorHAnsi" w:cstheme="majorHAnsi"/>
+          <w:sz w:val="24"/>
+          <w:szCs w:val="24"/>
+          <w:lang w:val="en-US"/>
+        </w:rPr>
+        <w:t>It’s</w:t>
+      </w:r>
+      <w:r>
+        <w:rPr>
+          <w:rFonts w:asciiTheme="majorHAnsi" w:hAnsiTheme="majorHAnsi" w:cstheme="majorHAnsi"/>
+          <w:sz w:val="24"/>
+          <w:szCs w:val="24"/>
+          <w:lang w:val="en-US"/>
+        </w:rPr>
+        <w:t xml:space="preserve"> difficult to determine the causes of such steep drops. It seems unrealistic that temperatures would have such high drops all of a sudden. Potential causes could be faulty or </w:t>
+      </w:r>
+      <w:r>
+        <w:rPr>
+          <w:rFonts w:asciiTheme="majorHAnsi" w:hAnsiTheme="majorHAnsi" w:cstheme="majorHAnsi"/>
+          <w:sz w:val="24"/>
+          <w:szCs w:val="24"/>
+          <w:lang w:val="en-US"/>
+        </w:rPr>
+        <w:t>poor-quality</w:t>
+      </w:r>
+      <w:r>
+        <w:rPr>
+          <w:rFonts w:asciiTheme="majorHAnsi" w:hAnsiTheme="majorHAnsi" w:cstheme="majorHAnsi"/>
+          <w:sz w:val="24"/>
+          <w:szCs w:val="24"/>
+          <w:lang w:val="en-US"/>
+        </w:rPr>
+        <w:t xml:space="preserve"> equipment and potential outages etc.</w:t>
+      </w:r>
+    </w:p>
+    <w:p>
+      <w:pPr>
+        <w:pStyle w:val="Body"/>
+        <w:rPr>
+          <w:rFonts w:asciiTheme="majorHAnsi" w:hAnsiTheme="majorHAnsi" w:cstheme="majorHAnsi"/>
+          <w:sz w:val="24"/>
+          <w:szCs w:val="24"/>
+          <w:lang w:val="en-US"/>
+        </w:rPr>
+      </w:pPr>
+      <w:r>
+        <w:rPr>
+          <w:rFonts w:asciiTheme="majorHAnsi" w:hAnsiTheme="majorHAnsi" w:cstheme="majorHAnsi"/>
+          <w:sz w:val="24"/>
+          <w:szCs w:val="24"/>
+          <w:lang w:val="en-US"/>
+        </w:rPr>
+        <w:t xml:space="preserve">Figure 4 is a quick screen grab from google of temperature fluctuations in Sao Goncalo. Figure 3 and 4 have a twelve years difference but </w:t>
+      </w:r>
+      <w:r>
+        <w:rPr>
+          <w:rFonts w:asciiTheme="majorHAnsi" w:hAnsiTheme="majorHAnsi" w:cstheme="majorHAnsi"/>
+          <w:sz w:val="24"/>
+          <w:szCs w:val="24"/>
+          <w:lang w:val="en-US"/>
+        </w:rPr>
+        <w:t>it’s</w:t>
+      </w:r>
+      <w:r>
+        <w:rPr>
+          <w:rFonts w:asciiTheme="majorHAnsi" w:hAnsiTheme="majorHAnsi" w:cstheme="majorHAnsi"/>
+          <w:sz w:val="24"/>
+          <w:szCs w:val="24"/>
+          <w:lang w:val="en-US"/>
+        </w:rPr>
+        <w:t xml:space="preserve"> a fair estimation that temperatures don’t drop that low in Sao Goncalo supporting that there must have been some form of outages in said weather station, </w:t>
+      </w:r>
+      <w:r>
+        <w:rPr>
+          <w:rFonts w:asciiTheme="majorHAnsi" w:hAnsiTheme="majorHAnsi" w:cstheme="majorHAnsi"/>
+          <w:sz w:val="24"/>
+          <w:szCs w:val="24"/>
+          <w:lang w:val="en-US"/>
+        </w:rPr>
+        <w:t>after this observation was made the dataset was updated accordingly as mentioned above</w:t>
+      </w:r>
+      <w:r>
+        <w:rPr>
+          <w:rFonts w:asciiTheme="majorHAnsi" w:hAnsiTheme="majorHAnsi" w:cstheme="majorHAnsi"/>
+          <w:sz w:val="24"/>
+          <w:szCs w:val="24"/>
+          <w:lang w:val="en-US"/>
+        </w:rPr>
+        <w:t>.</w:t>
+      </w:r>
+      <w:r>
+        <w:rPr>
+          <w:rFonts w:asciiTheme="majorHAnsi" w:hAnsiTheme="majorHAnsi" w:cstheme="majorHAnsi"/>
           <w:sz w:val="24"/>
           <w:szCs w:val="24"/>
           <w:lang w:val="en-US"/>
         </w:rPr>
         <w:t xml:space="preserve"> </w:t>
       </w:r>
-      <w:r>
-        <w:rPr>
-          <w:rFonts w:ascii="Times Roman" w:hAnsi="Times Roman"/>
-          <w:sz w:val="24"/>
-          <w:szCs w:val="24"/>
-          <w:lang w:val="en-US"/>
-        </w:rPr>
-        <w:t>[</w:t>
-      </w:r>
-      <w:r>
-        <w:rPr>
-          <w:rFonts w:ascii="Times Roman" w:hAnsi="Times Roman"/>
-          <w:color w:val="63A6CF"/>
-          <w:sz w:val="24"/>
-          <w:szCs w:val="24"/>
-          <w:u w:color="63A6CF"/>
-          <w:lang w:val="en-US"/>
-        </w:rPr>
-        <w:t>7</w:t>
-      </w:r>
-      <w:r>
-        <w:rPr>
-          <w:rFonts w:ascii="Times Roman" w:hAnsi="Times Roman"/>
-          <w:sz w:val="24"/>
-          <w:szCs w:val="24"/>
-          <w:lang w:val="en-US"/>
-        </w:rPr>
-        <w:t>]</w:t>
-      </w:r>
-      <w:r>
-        <w:rPr>
-          <w:rFonts w:ascii="Times Roman" w:hAnsi="Times Roman"/>
+    </w:p>
+    <w:p>
+      <w:pPr>
+        <w:pStyle w:val="Body"/>
+        <w:rPr>
+          <w:rFonts w:asciiTheme="majorHAnsi" w:hAnsiTheme="majorHAnsi" w:cstheme="majorHAnsi"/>
+          <w:sz w:val="24"/>
+          <w:szCs w:val="24"/>
+          <w:lang w:val="en-US"/>
+        </w:rPr>
+      </w:pPr>
+      <w:r>
+        <w:rPr>
+          <w:rFonts w:asciiTheme="majorHAnsi" w:hAnsiTheme="majorHAnsi" w:cstheme="majorHAnsi"/>
+          <w:sz w:val="24"/>
+          <w:szCs w:val="24"/>
+          <w:lang w:val="en-US"/>
+        </w:rPr>
+        <w:t xml:space="preserve">Rainfall in Sao Goncalo had a sharp jump </w:t>
+      </w:r>
+      <w:r>
+        <w:rPr>
+          <w:rFonts w:asciiTheme="majorHAnsi" w:hAnsiTheme="majorHAnsi" w:cstheme="majorHAnsi"/>
+          <w:sz w:val="24"/>
+          <w:szCs w:val="24"/>
+          <w:lang w:val="en-US"/>
+        </w:rPr>
+        <w:t xml:space="preserve">from </w:t>
+      </w:r>
+      <w:r>
+        <w:rPr>
+          <w:rFonts w:asciiTheme="majorHAnsi" w:hAnsiTheme="majorHAnsi" w:cstheme="majorHAnsi"/>
+          <w:sz w:val="24"/>
+          <w:szCs w:val="24"/>
+          <w:lang w:val="en-US"/>
+        </w:rPr>
+        <w:t xml:space="preserve">1.0 ml to ~2.5 ml between 2010 and 2012 but </w:t>
+      </w:r>
+      <w:r>
+        <w:rPr>
+          <w:rFonts w:asciiTheme="majorHAnsi" w:hAnsiTheme="majorHAnsi" w:cstheme="majorHAnsi"/>
+          <w:sz w:val="24"/>
+          <w:szCs w:val="24"/>
+          <w:lang w:val="en-US"/>
+        </w:rPr>
+        <w:t>entered a downward trend</w:t>
+      </w:r>
+      <w:r>
+        <w:rPr>
+          <w:rFonts w:asciiTheme="majorHAnsi" w:hAnsiTheme="majorHAnsi" w:cstheme="majorHAnsi"/>
           <w:sz w:val="24"/>
           <w:szCs w:val="24"/>
           <w:lang w:val="en-US"/>
@@ -2027,287 +2411,7 @@
       </w:r>
       <w:r>
         <w:rPr>
-          <w:rFonts w:ascii="Times Roman" w:hAnsi="Times Roman"/>
-          <w:sz w:val="24"/>
-          <w:szCs w:val="24"/>
-          <w:lang w:val="en-US"/>
-        </w:rPr>
-        <w:t>[</w:t>
-      </w:r>
-      <w:r>
-        <w:rPr>
-          <w:rFonts w:ascii="Times Roman" w:hAnsi="Times Roman"/>
-          <w:color w:val="63A6CF"/>
-          <w:sz w:val="24"/>
-          <w:szCs w:val="24"/>
-          <w:u w:color="63A6CF"/>
-          <w:lang w:val="en-US"/>
-        </w:rPr>
-        <w:t>8</w:t>
-      </w:r>
-      <w:r>
-        <w:rPr>
-          <w:rFonts w:ascii="Times Roman" w:hAnsi="Times Roman"/>
-          <w:sz w:val="24"/>
-          <w:szCs w:val="24"/>
-          <w:lang w:val="en-US"/>
-        </w:rPr>
-        <w:t>]</w:t>
-      </w:r>
-      <w:r>
-        <w:rPr>
-          <w:rFonts w:ascii="Times Roman" w:hAnsi="Times Roman"/>
-          <w:sz w:val="24"/>
-          <w:szCs w:val="24"/>
-          <w:lang w:val="en-US"/>
-        </w:rPr>
-        <w:t xml:space="preserve"> </w:t>
-      </w:r>
-      <w:r>
-        <w:rPr>
-          <w:rFonts w:ascii="Times Roman" w:hAnsi="Times Roman"/>
-          <w:sz w:val="24"/>
-          <w:szCs w:val="24"/>
-          <w:lang w:val="en-US"/>
-        </w:rPr>
-        <w:t>[</w:t>
-      </w:r>
-      <w:r>
-        <w:rPr>
-          <w:rFonts w:ascii="Times Roman" w:hAnsi="Times Roman"/>
-          <w:color w:val="63A6CF"/>
-          <w:sz w:val="24"/>
-          <w:szCs w:val="24"/>
-          <w:u w:color="63A6CF"/>
-          <w:lang w:val="en-US"/>
-        </w:rPr>
-        <w:t>9</w:t>
-      </w:r>
-      <w:r>
-        <w:rPr>
-          <w:rFonts w:ascii="Times Roman" w:hAnsi="Times Roman"/>
-          <w:sz w:val="24"/>
-          <w:szCs w:val="24"/>
-          <w:lang w:val="en-US"/>
-        </w:rPr>
-        <w:t>]</w:t>
-      </w:r>
-    </w:p>
-    <w:p>
-      <w:pPr>
-        <w:pStyle w:val="Body"/>
-        <w:rPr>
-          <w:rFonts w:ascii="Times Roman" w:eastAsia="Times Roman" w:hAnsi="Times Roman" w:cs="Times Roman"/>
-          <w:sz w:val="24"/>
-          <w:szCs w:val="24"/>
-          <w:lang w:val="en-US"/>
-        </w:rPr>
-      </w:pPr>
-      <w:r>
-        <w:rPr>
-          <w:rFonts w:ascii="Times Roman" w:hAnsi="Times Roman"/>
-          <w:sz w:val="24"/>
-          <w:szCs w:val="24"/>
-          <w:lang w:val="en-US"/>
-        </w:rPr>
-        <w:t xml:space="preserve">Given more time to explore other forecasting methods </w:t>
-      </w:r>
-      <w:r>
-        <w:rPr>
-          <w:rFonts w:ascii="Times Roman" w:hAnsi="Times Roman"/>
-          <w:sz w:val="24"/>
-          <w:szCs w:val="24"/>
-          <w:lang w:val="en-US"/>
-        </w:rPr>
-        <w:t>and experience analyzing</w:t>
-      </w:r>
-      <w:r>
-        <w:rPr>
-          <w:rFonts w:ascii="Times Roman" w:hAnsi="Times Roman"/>
-          <w:sz w:val="24"/>
-          <w:szCs w:val="24"/>
-          <w:lang w:val="en-US"/>
-        </w:rPr>
-        <w:t xml:space="preserve"> times series data a better solution could have been paired. In Figure 2 is a depicting the temperature fluctuations in </w:t>
-      </w:r>
-      <w:r>
-        <w:rPr>
-          <w:rFonts w:ascii="Times Roman" w:hAnsi="Times Roman"/>
-          <w:sz w:val="24"/>
-          <w:szCs w:val="24"/>
-          <w:lang w:val="en-US"/>
-        </w:rPr>
-        <w:t>2008</w:t>
-      </w:r>
-      <w:r>
-        <w:rPr>
-          <w:rFonts w:ascii="Times Roman" w:hAnsi="Times Roman"/>
-          <w:sz w:val="24"/>
-          <w:szCs w:val="24"/>
-          <w:lang w:val="en-US"/>
-        </w:rPr>
-        <w:t xml:space="preserve">. </w:t>
-      </w:r>
-      <w:r>
-        <w:rPr>
-          <w:rFonts w:ascii="Times Roman" w:hAnsi="Times Roman"/>
-          <w:sz w:val="24"/>
-          <w:szCs w:val="24"/>
-          <w:lang w:val="en-US"/>
-        </w:rPr>
-        <w:t>It’s</w:t>
-      </w:r>
-      <w:r>
-        <w:rPr>
-          <w:rFonts w:ascii="Times Roman" w:hAnsi="Times Roman"/>
-          <w:sz w:val="24"/>
-          <w:szCs w:val="24"/>
-          <w:lang w:val="en-US"/>
-        </w:rPr>
-        <w:t xml:space="preserve"> difficult to determine the causes of such steep drops. It seems unrealistic that temperatures would have such high drops all of a sudden. Potential causes could be faulty or </w:t>
-      </w:r>
-      <w:r>
-        <w:rPr>
-          <w:rFonts w:ascii="Times Roman" w:hAnsi="Times Roman"/>
-          <w:sz w:val="24"/>
-          <w:szCs w:val="24"/>
-          <w:lang w:val="en-US"/>
-        </w:rPr>
-        <w:t>poor-quality</w:t>
-      </w:r>
-      <w:r>
-        <w:rPr>
-          <w:rFonts w:ascii="Times Roman" w:hAnsi="Times Roman"/>
-          <w:sz w:val="24"/>
-          <w:szCs w:val="24"/>
-          <w:lang w:val="en-US"/>
-        </w:rPr>
-        <w:t xml:space="preserve"> equipment and potential outages etc.</w:t>
-      </w:r>
-    </w:p>
-    <w:p>
-      <w:pPr>
-        <w:pStyle w:val="Body"/>
-        <w:rPr>
-          <w:rFonts w:ascii="Times Roman" w:hAnsi="Times Roman"/>
-          <w:sz w:val="24"/>
-          <w:szCs w:val="24"/>
-          <w:lang w:val="en-US"/>
-        </w:rPr>
-      </w:pPr>
-      <w:r>
-        <w:rPr>
-          <w:rFonts w:ascii="Times Roman" w:hAnsi="Times Roman"/>
-          <w:sz w:val="24"/>
-          <w:szCs w:val="24"/>
-          <w:lang w:val="en-US"/>
-        </w:rPr>
-        <w:t xml:space="preserve">Figure 4 is a quick screen grab from google of temperature fluctuations in Sao Goncalo. Figure 3 and 4 have a twelve years difference but </w:t>
-      </w:r>
-      <w:r>
-        <w:rPr>
-          <w:rFonts w:ascii="Times Roman" w:hAnsi="Times Roman"/>
-          <w:sz w:val="24"/>
-          <w:szCs w:val="24"/>
-          <w:lang w:val="en-US"/>
-        </w:rPr>
-        <w:t>it’s</w:t>
-      </w:r>
-      <w:r>
-        <w:rPr>
-          <w:rFonts w:ascii="Times Roman" w:hAnsi="Times Roman"/>
-          <w:sz w:val="24"/>
-          <w:szCs w:val="24"/>
-          <w:lang w:val="en-US"/>
-        </w:rPr>
-        <w:t xml:space="preserve"> a fair estimation that temperatures don’t drop that low in Sao Goncalo supporting that there must have been some form of outages in said weather station, </w:t>
-      </w:r>
-      <w:r>
-        <w:rPr>
-          <w:rFonts w:ascii="Times Roman" w:hAnsi="Times Roman"/>
-          <w:sz w:val="24"/>
-          <w:szCs w:val="24"/>
-          <w:lang w:val="en-US"/>
-        </w:rPr>
-        <w:t>after this observation was made the dataset was updated accordingly as mentioned above</w:t>
-      </w:r>
-      <w:r>
-        <w:rPr>
-          <w:rFonts w:ascii="Times Roman" w:hAnsi="Times Roman"/>
-          <w:sz w:val="24"/>
-          <w:szCs w:val="24"/>
-          <w:lang w:val="en-US"/>
-        </w:rPr>
-        <w:t>.</w:t>
-      </w:r>
-      <w:r>
-        <w:rPr>
-          <w:rFonts w:ascii="Times Roman" w:hAnsi="Times Roman"/>
-          <w:sz w:val="24"/>
-          <w:szCs w:val="24"/>
-          <w:lang w:val="en-US"/>
-        </w:rPr>
-        <w:t xml:space="preserve"> </w:t>
-      </w:r>
-    </w:p>
-    <w:p>
-      <w:pPr>
-        <w:pStyle w:val="Body"/>
-        <w:rPr>
-          <w:rFonts w:ascii="Times Roman" w:hAnsi="Times Roman"/>
-          <w:sz w:val="24"/>
-          <w:szCs w:val="24"/>
-          <w:lang w:val="en-US"/>
-        </w:rPr>
-      </w:pPr>
-      <w:r>
-        <w:rPr>
-          <w:rFonts w:ascii="Times Roman" w:hAnsi="Times Roman"/>
-          <w:sz w:val="24"/>
-          <w:szCs w:val="24"/>
-          <w:lang w:val="en-US"/>
-        </w:rPr>
-        <w:t xml:space="preserve">Rainfall in Sao Goncalo had a sharp jump </w:t>
-      </w:r>
-      <w:r>
-        <w:rPr>
-          <w:rFonts w:ascii="Times Roman" w:hAnsi="Times Roman"/>
-          <w:sz w:val="24"/>
-          <w:szCs w:val="24"/>
-          <w:lang w:val="en-US"/>
-        </w:rPr>
-        <w:t xml:space="preserve">from </w:t>
-      </w:r>
-      <w:r>
-        <w:rPr>
-          <w:rFonts w:ascii="Times Roman" w:hAnsi="Times Roman"/>
-          <w:sz w:val="24"/>
-          <w:szCs w:val="24"/>
-          <w:lang w:val="en-US"/>
-        </w:rPr>
-        <w:t xml:space="preserve">1.0 ml to ~2.5 ml between 2010 and 2012 but </w:t>
-      </w:r>
-      <w:r>
-        <w:rPr>
-          <w:rFonts w:ascii="Times Roman" w:hAnsi="Times Roman"/>
-          <w:sz w:val="24"/>
-          <w:szCs w:val="24"/>
-          <w:lang w:val="en-US"/>
-        </w:rPr>
-        <w:t>entered a downward trend</w:t>
-      </w:r>
-      <w:r>
-        <w:rPr>
-          <w:rFonts w:ascii="Times Roman" w:hAnsi="Times Roman"/>
-          <w:sz w:val="24"/>
-          <w:szCs w:val="24"/>
-          <w:lang w:val="en-US"/>
-        </w:rPr>
-        <w:t xml:space="preserve"> </w:t>
-      </w:r>
-      <w:r>
-        <w:rPr>
-          <w:rFonts w:ascii="Times Roman" w:hAnsi="Times Roman"/>
+          <w:rFonts w:asciiTheme="majorHAnsi" w:hAnsiTheme="majorHAnsi" w:cstheme="majorHAnsi"/>
           <w:sz w:val="24"/>
           <w:szCs w:val="24"/>
           <w:lang w:val="en-US"/>
@@ -2316,7 +2420,7 @@
       </w:r>
       <w:r>
         <w:rPr>
-          <w:rFonts w:ascii="Times Roman" w:hAnsi="Times Roman"/>
+          <w:rFonts w:asciiTheme="majorHAnsi" w:hAnsiTheme="majorHAnsi" w:cstheme="majorHAnsi"/>
           <w:sz w:val="24"/>
           <w:szCs w:val="24"/>
           <w:lang w:val="en-US"/>
@@ -2325,7 +2429,7 @@
       </w:r>
       <w:r>
         <w:rPr>
-          <w:rFonts w:ascii="Times Roman" w:hAnsi="Times Roman"/>
+          <w:rFonts w:asciiTheme="majorHAnsi" w:hAnsiTheme="majorHAnsi" w:cstheme="majorHAnsi"/>
           <w:sz w:val="24"/>
           <w:szCs w:val="24"/>
           <w:lang w:val="en-US"/>
@@ -2334,7 +2438,7 @@
       </w:r>
       <w:r>
         <w:rPr>
-          <w:rFonts w:ascii="Times Roman" w:hAnsi="Times Roman"/>
+          <w:rFonts w:asciiTheme="majorHAnsi" w:hAnsiTheme="majorHAnsi" w:cstheme="majorHAnsi"/>
           <w:sz w:val="24"/>
           <w:szCs w:val="24"/>
           <w:lang w:val="en-US"/>
@@ -2343,7 +2447,7 @@
       </w:r>
       <w:r>
         <w:rPr>
-          <w:rFonts w:ascii="Times Roman" w:hAnsi="Times Roman"/>
+          <w:rFonts w:asciiTheme="majorHAnsi" w:hAnsiTheme="majorHAnsi" w:cstheme="majorHAnsi"/>
           <w:sz w:val="24"/>
           <w:szCs w:val="24"/>
           <w:lang w:val="en-US"/>
@@ -2352,7 +2456,7 @@
       </w:r>
       <w:r>
         <w:rPr>
-          <w:rFonts w:ascii="Times Roman" w:hAnsi="Times Roman"/>
+          <w:rFonts w:asciiTheme="majorHAnsi" w:hAnsiTheme="majorHAnsi" w:cstheme="majorHAnsi"/>
           <w:sz w:val="24"/>
           <w:szCs w:val="24"/>
           <w:lang w:val="en-US"/>
@@ -2361,7 +2465,7 @@
       </w:r>
       <w:r>
         <w:rPr>
-          <w:rFonts w:ascii="Times Roman" w:hAnsi="Times Roman"/>
+          <w:rFonts w:asciiTheme="majorHAnsi" w:hAnsiTheme="majorHAnsi" w:cstheme="majorHAnsi"/>
           <w:sz w:val="24"/>
           <w:szCs w:val="24"/>
           <w:lang w:val="en-US"/>
@@ -2370,7 +2474,7 @@
       </w:r>
       <w:r>
         <w:rPr>
-          <w:rFonts w:ascii="Times Roman" w:hAnsi="Times Roman"/>
+          <w:rFonts w:asciiTheme="majorHAnsi" w:hAnsiTheme="majorHAnsi" w:cstheme="majorHAnsi"/>
           <w:sz w:val="24"/>
           <w:szCs w:val="24"/>
           <w:lang w:val="en-US"/>
@@ -2382,15 +2486,15 @@
       <w:pPr>
         <w:pStyle w:val="Body"/>
         <w:rPr>
-          <w:rFonts w:ascii="Times Roman" w:hAnsi="Times Roman"/>
-          <w:sz w:val="24"/>
-          <w:szCs w:val="24"/>
-          <w:lang w:val="en-US"/>
-        </w:rPr>
-      </w:pPr>
-      <w:r>
-        <w:rPr>
-          <w:rFonts w:ascii="Times Roman" w:hAnsi="Times Roman"/>
+          <w:rFonts w:asciiTheme="majorHAnsi" w:hAnsiTheme="majorHAnsi" w:cstheme="majorHAnsi"/>
+          <w:sz w:val="24"/>
+          <w:szCs w:val="24"/>
+          <w:lang w:val="en-US"/>
+        </w:rPr>
+      </w:pPr>
+      <w:r>
+        <w:rPr>
+          <w:rFonts w:asciiTheme="majorHAnsi" w:hAnsiTheme="majorHAnsi" w:cstheme="majorHAnsi"/>
           <w:sz w:val="24"/>
           <w:szCs w:val="24"/>
           <w:lang w:val="en-US"/>
@@ -2402,24 +2506,44 @@
       <w:pPr>
         <w:pStyle w:val="Body"/>
         <w:rPr>
-          <w:rFonts w:ascii="Times Roman" w:hAnsi="Times Roman"/>
-          <w:sz w:val="24"/>
-          <w:szCs w:val="24"/>
-          <w:lang w:val="en-US"/>
-        </w:rPr>
-      </w:pPr>
-      <w:r>
-        <w:rPr>
-          <w:rFonts w:ascii="Times Roman" w:hAnsi="Times Roman"/>
-          <w:sz w:val="24"/>
-          <w:szCs w:val="24"/>
-          <w:lang w:val="en-US"/>
-        </w:rPr>
-        <w:t xml:space="preserve">Since there is little data from Sao Paulo and other weather stations that are in the red/drought region, its difficult to make assertions about the state of Sao Goncalo, however because of its proximity to Sao Paulo, downward temperature and rainfall trends it is </w:t>
-      </w:r>
-      <w:r>
-        <w:rPr>
-          <w:rFonts w:ascii="Times Roman" w:hAnsi="Times Roman"/>
+          <w:rFonts w:asciiTheme="majorHAnsi" w:hAnsiTheme="majorHAnsi" w:cstheme="majorHAnsi"/>
+          <w:sz w:val="24"/>
+          <w:szCs w:val="24"/>
+          <w:lang w:val="en-US"/>
+        </w:rPr>
+      </w:pPr>
+      <w:r>
+        <w:rPr>
+          <w:rFonts w:asciiTheme="majorHAnsi" w:hAnsiTheme="majorHAnsi" w:cstheme="majorHAnsi"/>
+          <w:sz w:val="24"/>
+          <w:szCs w:val="24"/>
+          <w:lang w:val="en-US"/>
+        </w:rPr>
+        <w:t xml:space="preserve">Since there is little data from Sao Paulo and other weather stations that are in the red/drought region, </w:t>
+      </w:r>
+      <w:proofErr w:type="spellStart"/>
+      <w:r>
+        <w:rPr>
+          <w:rFonts w:asciiTheme="majorHAnsi" w:hAnsiTheme="majorHAnsi" w:cstheme="majorHAnsi"/>
+          <w:sz w:val="24"/>
+          <w:szCs w:val="24"/>
+          <w:lang w:val="en-US"/>
+        </w:rPr>
+        <w:t>its</w:t>
+      </w:r>
+      <w:proofErr w:type="spellEnd"/>
+      <w:r>
+        <w:rPr>
+          <w:rFonts w:asciiTheme="majorHAnsi" w:hAnsiTheme="majorHAnsi" w:cstheme="majorHAnsi"/>
+          <w:sz w:val="24"/>
+          <w:szCs w:val="24"/>
+          <w:lang w:val="en-US"/>
+        </w:rPr>
+        <w:t xml:space="preserve"> difficult to make assertions about the state of Sao Goncalo, however because of its proximity to Sao Paulo, downward temperature and rainfall trends it is </w:t>
+      </w:r>
+      <w:r>
+        <w:rPr>
+          <w:rFonts w:asciiTheme="majorHAnsi" w:hAnsiTheme="majorHAnsi" w:cstheme="majorHAnsi"/>
           <w:sz w:val="24"/>
           <w:szCs w:val="24"/>
           <w:lang w:val="en-US"/>
@@ -2431,7 +2555,7 @@
       <w:pPr>
         <w:pStyle w:val="Body"/>
         <w:rPr>
-          <w:rFonts w:ascii="Times Roman" w:hAnsi="Times Roman"/>
+          <w:rFonts w:asciiTheme="majorHAnsi" w:hAnsiTheme="majorHAnsi" w:cstheme="majorHAnsi"/>
           <w:b/>
           <w:bCs/>
           <w:sz w:val="24"/>
@@ -2441,7 +2565,7 @@
       </w:pPr>
       <w:r>
         <w:rPr>
-          <w:rFonts w:ascii="Times Roman" w:hAnsi="Times Roman"/>
+          <w:rFonts w:asciiTheme="majorHAnsi" w:hAnsiTheme="majorHAnsi" w:cstheme="majorHAnsi"/>
           <w:b/>
           <w:bCs/>
           <w:sz w:val="24"/>
@@ -2455,15 +2579,15 @@
       <w:pPr>
         <w:pStyle w:val="Body"/>
         <w:rPr>
-          <w:rFonts w:ascii="Times Roman" w:hAnsi="Times Roman"/>
-          <w:sz w:val="24"/>
-          <w:szCs w:val="24"/>
-          <w:lang w:val="en-US"/>
-        </w:rPr>
-      </w:pPr>
-      <w:r>
-        <w:rPr>
-          <w:rFonts w:ascii="Times Roman" w:hAnsi="Times Roman"/>
+          <w:rFonts w:asciiTheme="majorHAnsi" w:hAnsiTheme="majorHAnsi" w:cstheme="majorHAnsi"/>
+          <w:sz w:val="24"/>
+          <w:szCs w:val="24"/>
+          <w:lang w:val="en-US"/>
+        </w:rPr>
+      </w:pPr>
+      <w:r>
+        <w:rPr>
+          <w:rFonts w:asciiTheme="majorHAnsi" w:hAnsiTheme="majorHAnsi" w:cstheme="majorHAnsi"/>
           <w:sz w:val="24"/>
           <w:szCs w:val="24"/>
           <w:lang w:val="en-US"/>
@@ -2472,7 +2596,7 @@
       </w:r>
       <w:r>
         <w:rPr>
-          <w:rFonts w:ascii="Times Roman" w:hAnsi="Times Roman"/>
+          <w:rFonts w:asciiTheme="majorHAnsi" w:hAnsiTheme="majorHAnsi" w:cstheme="majorHAnsi"/>
           <w:sz w:val="24"/>
           <w:szCs w:val="24"/>
           <w:lang w:val="en-US"/>
@@ -2484,15 +2608,15 @@
       <w:pPr>
         <w:pStyle w:val="Body"/>
         <w:rPr>
-          <w:rFonts w:ascii="Times Roman" w:hAnsi="Times Roman"/>
-          <w:sz w:val="24"/>
-          <w:szCs w:val="24"/>
-          <w:lang w:val="en-US"/>
-        </w:rPr>
-      </w:pPr>
-      <w:r>
-        <w:rPr>
-          <w:rFonts w:ascii="Times Roman" w:hAnsi="Times Roman"/>
+          <w:rFonts w:asciiTheme="majorHAnsi" w:hAnsiTheme="majorHAnsi" w:cstheme="majorHAnsi"/>
+          <w:sz w:val="24"/>
+          <w:szCs w:val="24"/>
+          <w:lang w:val="en-US"/>
+        </w:rPr>
+      </w:pPr>
+      <w:r>
+        <w:rPr>
+          <w:rFonts w:asciiTheme="majorHAnsi" w:hAnsiTheme="majorHAnsi" w:cstheme="majorHAnsi"/>
           <w:sz w:val="24"/>
           <w:szCs w:val="24"/>
           <w:lang w:val="en-US"/>
@@ -2501,7 +2625,7 @@
       </w:r>
       <w:r>
         <w:rPr>
-          <w:rFonts w:ascii="Times Roman" w:hAnsi="Times Roman"/>
+          <w:rFonts w:asciiTheme="majorHAnsi" w:hAnsiTheme="majorHAnsi" w:cstheme="majorHAnsi"/>
           <w:sz w:val="24"/>
           <w:szCs w:val="24"/>
           <w:lang w:val="en-US"/>
@@ -2510,7 +2634,7 @@
       </w:r>
       <w:r>
         <w:rPr>
-          <w:rFonts w:ascii="Times Roman" w:hAnsi="Times Roman"/>
+          <w:rFonts w:asciiTheme="majorHAnsi" w:hAnsiTheme="majorHAnsi" w:cstheme="majorHAnsi"/>
           <w:sz w:val="24"/>
           <w:szCs w:val="24"/>
           <w:lang w:val="en-US"/>
@@ -2519,7 +2643,7 @@
       </w:r>
       <w:r>
         <w:rPr>
-          <w:rFonts w:ascii="Times Roman" w:hAnsi="Times Roman"/>
+          <w:rFonts w:asciiTheme="majorHAnsi" w:hAnsiTheme="majorHAnsi" w:cstheme="majorHAnsi"/>
           <w:sz w:val="24"/>
           <w:szCs w:val="24"/>
           <w:lang w:val="en-US"/>
@@ -2528,7 +2652,7 @@
       </w:r>
       <w:r>
         <w:rPr>
-          <w:rFonts w:ascii="Times Roman" w:hAnsi="Times Roman"/>
+          <w:rFonts w:asciiTheme="majorHAnsi" w:hAnsiTheme="majorHAnsi" w:cstheme="majorHAnsi"/>
           <w:sz w:val="24"/>
           <w:szCs w:val="24"/>
           <w:lang w:val="en-US"/>
@@ -2537,7 +2661,7 @@
       </w:r>
       <w:r>
         <w:rPr>
-          <w:rFonts w:ascii="Times Roman" w:hAnsi="Times Roman"/>
+          <w:rFonts w:asciiTheme="majorHAnsi" w:hAnsiTheme="majorHAnsi" w:cstheme="majorHAnsi"/>
           <w:sz w:val="24"/>
           <w:szCs w:val="24"/>
           <w:lang w:val="en-US"/>
@@ -2546,12 +2670,32 @@
       </w:r>
       <w:r>
         <w:rPr>
-          <w:rFonts w:ascii="Times Roman" w:hAnsi="Times Roman"/>
-          <w:sz w:val="24"/>
-          <w:szCs w:val="24"/>
-          <w:lang w:val="en-US"/>
-        </w:rPr>
-        <w:t>putting much weight on the data available or lack there of to make judgements on the analysis.</w:t>
+          <w:rFonts w:asciiTheme="majorHAnsi" w:hAnsiTheme="majorHAnsi" w:cstheme="majorHAnsi"/>
+          <w:sz w:val="24"/>
+          <w:szCs w:val="24"/>
+          <w:lang w:val="en-US"/>
+        </w:rPr>
+        <w:t xml:space="preserve">putting much weight on the data available or lack </w:t>
+      </w:r>
+      <w:proofErr w:type="spellStart"/>
+      <w:r>
+        <w:rPr>
+          <w:rFonts w:asciiTheme="majorHAnsi" w:hAnsiTheme="majorHAnsi" w:cstheme="majorHAnsi"/>
+          <w:sz w:val="24"/>
+          <w:szCs w:val="24"/>
+          <w:lang w:val="en-US"/>
+        </w:rPr>
+        <w:t>there of</w:t>
+      </w:r>
+      <w:proofErr w:type="spellEnd"/>
+      <w:r>
+        <w:rPr>
+          <w:rFonts w:asciiTheme="majorHAnsi" w:hAnsiTheme="majorHAnsi" w:cstheme="majorHAnsi"/>
+          <w:sz w:val="24"/>
+          <w:szCs w:val="24"/>
+          <w:lang w:val="en-US"/>
+        </w:rPr>
+        <w:t xml:space="preserve"> to make judgements on the analysis.</w:t>
       </w:r>
     </w:p>
     <w:p>
@@ -2595,7 +2739,23 @@
           <w:rFonts w:ascii="Times Roman" w:hAnsi="Times Roman"/>
           <w:lang w:val="en-US"/>
         </w:rPr>
-        <w:t>Garrett Grolemund and Hadley Wickham, R for Data Science, 2016</w:t>
+        <w:t xml:space="preserve">Garrett </w:t>
+      </w:r>
+      <w:proofErr w:type="spellStart"/>
+      <w:r>
+        <w:rPr>
+          <w:rFonts w:ascii="Times Roman" w:hAnsi="Times Roman"/>
+          <w:lang w:val="en-US"/>
+        </w:rPr>
+        <w:t>Grolemund</w:t>
+      </w:r>
+      <w:proofErr w:type="spellEnd"/>
+      <w:r>
+        <w:rPr>
+          <w:rFonts w:ascii="Times Roman" w:hAnsi="Times Roman"/>
+          <w:lang w:val="en-US"/>
+        </w:rPr>
+        <w:t xml:space="preserve"> and Hadley Wickham, R for Data Science, 2016</w:t>
       </w:r>
     </w:p>
     <w:p>
@@ -2715,7 +2875,25 @@
                                 <w:sz w:val="22"/>
                                 <w:szCs w:val="22"/>
                               </w:rPr>
-                              <w:t>Figure 1: Binary file format performance benchmark [2]</w:t>
+                              <w:t>Figure 1</w:t>
+                            </w:r>
+                            <w:r>
+                              <w:rPr>
+                                <w:rFonts w:ascii="Times New Roman" w:hAnsi="Times New Roman"/>
+                                <w:i w:val="0"/>
+                                <w:iCs w:val="0"/>
+                                <w:sz w:val="22"/>
+                                <w:szCs w:val="22"/>
+                              </w:rPr>
+                              <w:t>: Binary file format performance benchmark</w:t>
+                            </w:r>
+                            <w:r>
+                              <w:rPr>
+                                <w:rFonts w:ascii="Times New Roman" w:hAnsi="Times New Roman"/>
+                                <w:sz w:val="22"/>
+                                <w:szCs w:val="22"/>
+                              </w:rPr>
+                              <w:t xml:space="preserve"> [2]</w:t>
                             </w:r>
                           </w:p>
                         </w:txbxContent>
@@ -2756,7 +2934,25 @@
                           <w:sz w:val="22"/>
                           <w:szCs w:val="22"/>
                         </w:rPr>
-                        <w:t>Figure 1: Binary file format performance benchmark [2]</w:t>
+                        <w:t>Figure 1</w:t>
+                      </w:r>
+                      <w:r>
+                        <w:rPr>
+                          <w:rFonts w:ascii="Times New Roman" w:hAnsi="Times New Roman"/>
+                          <w:i w:val="0"/>
+                          <w:iCs w:val="0"/>
+                          <w:sz w:val="22"/>
+                          <w:szCs w:val="22"/>
+                        </w:rPr>
+                        <w:t>: Binary file format performance benchmark</w:t>
+                      </w:r>
+                      <w:r>
+                        <w:rPr>
+                          <w:rFonts w:ascii="Times New Roman" w:hAnsi="Times New Roman"/>
+                          <w:sz w:val="22"/>
+                          <w:szCs w:val="22"/>
+                        </w:rPr>
+                        <w:t xml:space="preserve"> [2]</w:t>
                       </w:r>
                     </w:p>
                   </w:txbxContent>
@@ -2828,7 +3024,17 @@
                                 <w:sz w:val="22"/>
                                 <w:szCs w:val="22"/>
                               </w:rPr>
-                              <w:t>Figure 2: Forecast of humidity using historical data</w:t>
+                              <w:t xml:space="preserve">Figure 2: </w:t>
+                            </w:r>
+                            <w:r>
+                              <w:rPr>
+                                <w:rFonts w:ascii="Times New Roman" w:hAnsi="Times New Roman"/>
+                                <w:i w:val="0"/>
+                                <w:iCs w:val="0"/>
+                                <w:sz w:val="22"/>
+                                <w:szCs w:val="22"/>
+                              </w:rPr>
+                              <w:t>Forecast of humidity using historical data</w:t>
                             </w:r>
                           </w:p>
                           <w:p>
@@ -2881,7 +3087,17 @@
                           <w:sz w:val="22"/>
                           <w:szCs w:val="22"/>
                         </w:rPr>
-                        <w:t>Figure 2: Forecast of humidity using historical data</w:t>
+                        <w:t xml:space="preserve">Figure 2: </w:t>
+                      </w:r>
+                      <w:r>
+                        <w:rPr>
+                          <w:rFonts w:ascii="Times New Roman" w:hAnsi="Times New Roman"/>
+                          <w:i w:val="0"/>
+                          <w:iCs w:val="0"/>
+                          <w:sz w:val="22"/>
+                          <w:szCs w:val="22"/>
+                        </w:rPr>
+                        <w:t>Forecast of humidity using historical data</w:t>
                       </w:r>
                     </w:p>
                     <w:p>
@@ -3170,7 +3386,25 @@
                                 <w:sz w:val="22"/>
                                 <w:szCs w:val="22"/>
                               </w:rPr>
-                              <w:t>Figure 3: Sao Goncalo temperature 2008</w:t>
+                              <w:t xml:space="preserve">Figure 3: </w:t>
+                            </w:r>
+                            <w:r>
+                              <w:rPr>
+                                <w:rFonts w:ascii="Times New Roman" w:hAnsi="Times New Roman"/>
+                                <w:i w:val="0"/>
+                                <w:iCs w:val="0"/>
+                                <w:sz w:val="22"/>
+                                <w:szCs w:val="22"/>
+                              </w:rPr>
+                              <w:t>Sao Goncalo temperature</w:t>
+                            </w:r>
+                            <w:r>
+                              <w:rPr>
+                                <w:rFonts w:ascii="Times New Roman" w:hAnsi="Times New Roman"/>
+                                <w:sz w:val="22"/>
+                                <w:szCs w:val="22"/>
+                              </w:rPr>
+                              <w:t xml:space="preserve"> 2008</w:t>
                             </w:r>
                           </w:p>
                         </w:txbxContent>
@@ -3207,7 +3441,25 @@
                           <w:sz w:val="22"/>
                           <w:szCs w:val="22"/>
                         </w:rPr>
-                        <w:t>Figure 3: Sao Goncalo temperature 2008</w:t>
+                        <w:t xml:space="preserve">Figure 3: </w:t>
+                      </w:r>
+                      <w:r>
+                        <w:rPr>
+                          <w:rFonts w:ascii="Times New Roman" w:hAnsi="Times New Roman"/>
+                          <w:i w:val="0"/>
+                          <w:iCs w:val="0"/>
+                          <w:sz w:val="22"/>
+                          <w:szCs w:val="22"/>
+                        </w:rPr>
+                        <w:t>Sao Goncalo temperature</w:t>
+                      </w:r>
+                      <w:r>
+                        <w:rPr>
+                          <w:rFonts w:ascii="Times New Roman" w:hAnsi="Times New Roman"/>
+                          <w:sz w:val="22"/>
+                          <w:szCs w:val="22"/>
+                        </w:rPr>
+                        <w:t xml:space="preserve"> 2008</w:t>
                       </w:r>
                     </w:p>
                   </w:txbxContent>
@@ -3348,7 +3600,25 @@
                                 <w:sz w:val="22"/>
                                 <w:szCs w:val="22"/>
                               </w:rPr>
-                              <w:t xml:space="preserve">Figure 4: Current Temperature Fluctuations in Sao Goncalo [3] </w:t>
+                              <w:t xml:space="preserve">Figure 4: </w:t>
+                            </w:r>
+                            <w:r>
+                              <w:rPr>
+                                <w:rFonts w:ascii="Times New Roman" w:hAnsi="Times New Roman"/>
+                                <w:i w:val="0"/>
+                                <w:iCs w:val="0"/>
+                                <w:sz w:val="22"/>
+                                <w:szCs w:val="22"/>
+                              </w:rPr>
+                              <w:t>Current Temperature Fluctuations in Sao Goncalo</w:t>
+                            </w:r>
+                            <w:r>
+                              <w:rPr>
+                                <w:rFonts w:ascii="Times New Roman" w:hAnsi="Times New Roman"/>
+                                <w:sz w:val="22"/>
+                                <w:szCs w:val="22"/>
+                              </w:rPr>
+                              <w:t xml:space="preserve"> [3] </w:t>
                             </w:r>
                           </w:p>
                         </w:txbxContent>
@@ -3379,7 +3649,25 @@
                           <w:sz w:val="22"/>
                           <w:szCs w:val="22"/>
                         </w:rPr>
-                        <w:t xml:space="preserve">Figure 4: Current Temperature Fluctuations in Sao Goncalo [3] </w:t>
+                        <w:t xml:space="preserve">Figure 4: </w:t>
+                      </w:r>
+                      <w:r>
+                        <w:rPr>
+                          <w:rFonts w:ascii="Times New Roman" w:hAnsi="Times New Roman"/>
+                          <w:i w:val="0"/>
+                          <w:iCs w:val="0"/>
+                          <w:sz w:val="22"/>
+                          <w:szCs w:val="22"/>
+                        </w:rPr>
+                        <w:t>Current Temperature Fluctuations in Sao Goncalo</w:t>
+                      </w:r>
+                      <w:r>
+                        <w:rPr>
+                          <w:rFonts w:ascii="Times New Roman" w:hAnsi="Times New Roman"/>
+                          <w:sz w:val="22"/>
+                          <w:szCs w:val="22"/>
+                        </w:rPr>
+                        <w:t xml:space="preserve"> [3] </w:t>
                       </w:r>
                     </w:p>
                   </w:txbxContent>
@@ -3472,16 +3760,16 @@
         <mc:AlternateContent>
           <mc:Choice Requires="wps">
             <w:drawing>
-              <wp:anchor distT="57150" distB="57150" distL="57150" distR="57150" simplePos="0" relativeHeight="251663360" behindDoc="0" locked="0" layoutInCell="1" allowOverlap="1" wp14:anchorId="0835D5BB" wp14:editId="693ED939">
+              <wp:anchor distT="57150" distB="57150" distL="57150" distR="57150" simplePos="0" relativeHeight="251663360" behindDoc="0" locked="0" layoutInCell="1" allowOverlap="1" wp14:anchorId="0835D5BB" wp14:editId="3648EB3B">
                 <wp:simplePos x="0" y="0"/>
                 <wp:positionH relativeFrom="margin">
                   <wp:align>center</wp:align>
                 </wp:positionH>
-                <wp:positionV relativeFrom="line">
-                  <wp:posOffset>50165</wp:posOffset>
+                <wp:positionV relativeFrom="paragraph">
+                  <wp:posOffset>12065</wp:posOffset>
                 </wp:positionV>
-                <wp:extent cx="5041973" cy="146466"/>
-                <wp:effectExtent l="0" t="0" r="6350" b="6350"/>
+                <wp:extent cx="5041900" cy="200025"/>
+                <wp:effectExtent l="0" t="0" r="6350" b="9525"/>
                 <wp:wrapSquare wrapText="bothSides" distT="57150" distB="57150" distL="57150" distR="57150"/>
                 <wp:docPr id="1073741830" name="officeArt object" descr="Text Box 4"/>
                 <wp:cNvGraphicFramePr/>
@@ -3492,7 +3780,7 @@
                       <wps:spPr>
                         <a:xfrm>
                           <a:off x="0" y="0"/>
-                          <a:ext cx="5041973" cy="146466"/>
+                          <a:ext cx="5041900" cy="200025"/>
                         </a:xfrm>
                         <a:prstGeom prst="rect">
                           <a:avLst/>
@@ -3519,7 +3807,37 @@
                                 <w:sz w:val="22"/>
                                 <w:szCs w:val="22"/>
                               </w:rPr>
-                              <w:t>Figure 5: Comparison between temperature averages and upper bound max values</w:t>
+                              <w:t xml:space="preserve">Figure 5: </w:t>
+                            </w:r>
+                            <w:r>
+                              <w:rPr>
+                                <w:rFonts w:ascii="Times New Roman" w:hAnsi="Times New Roman"/>
+                                <w:i w:val="0"/>
+                                <w:iCs w:val="0"/>
+                                <w:sz w:val="22"/>
+                                <w:szCs w:val="22"/>
+                              </w:rPr>
+                              <w:t xml:space="preserve">Graphs with </w:t>
+                            </w:r>
+                            <w:r>
+                              <w:rPr>
+                                <w:rFonts w:ascii="Times New Roman" w:hAnsi="Times New Roman"/>
+                                <w:i w:val="0"/>
+                                <w:iCs w:val="0"/>
+                                <w:sz w:val="22"/>
+                                <w:szCs w:val="22"/>
+                              </w:rPr>
+                              <w:t xml:space="preserve">anomaly comparing upper bound and average </w:t>
+                            </w:r>
+                            <w:r>
+                              <w:rPr>
+                                <w:rFonts w:ascii="Times New Roman" w:hAnsi="Times New Roman"/>
+                                <w:i w:val="0"/>
+                                <w:iCs w:val="0"/>
+                                <w:sz w:val="22"/>
+                                <w:szCs w:val="22"/>
+                              </w:rPr>
+                              <w:t>temperatures</w:t>
                             </w:r>
                           </w:p>
                         </w:txbxContent>
@@ -3530,12 +3848,15 @@
                     </wps:wsp>
                   </a:graphicData>
                 </a:graphic>
+                <wp14:sizeRelV relativeFrom="margin">
+                  <wp14:pctHeight>0</wp14:pctHeight>
+                </wp14:sizeRelV>
               </wp:anchor>
             </w:drawing>
           </mc:Choice>
           <mc:Fallback>
             <w:pict>
-              <v:shape w14:anchorId="0835D5BB" id="_x0000_s1030" type="#_x0000_t202" alt="Text Box 4" style="position:absolute;margin-left:0;margin-top:3.95pt;width:397pt;height:11.55pt;z-index:251663360;visibility:visible;mso-wrap-style:square;mso-wrap-distance-left:4.5pt;mso-wrap-distance-top:4.5pt;mso-wrap-distance-right:4.5pt;mso-wrap-distance-bottom:4.5pt;mso-position-horizontal:center;mso-position-horizontal-relative:margin;mso-position-vertical:absolute;mso-position-vertical-relative:line;v-text-anchor:top" o:gfxdata="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" stroked="f" strokeweight="1pt">
+              <v:shape w14:anchorId="0835D5BB" id="_x0000_s1030" type="#_x0000_t202" alt="Text Box 4" style="position:absolute;margin-left:0;margin-top:.95pt;width:397pt;height:15.75pt;z-index:251663360;visibility:visible;mso-wrap-style:square;mso-height-percent:0;mso-wrap-distance-left:4.5pt;mso-wrap-distance-top:4.5pt;mso-wrap-distance-right:4.5pt;mso-wrap-distance-bottom:4.5pt;mso-position-horizontal:center;mso-position-horizontal-relative:margin;mso-position-vertical:absolute;mso-position-vertical-relative:text;mso-height-percent:0;mso-height-relative:margin;v-text-anchor:top" o:gfxdata="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" stroked="f" strokeweight="1pt">
                 <v:stroke miterlimit="4"/>
                 <v:textbox inset="0,0,0,0">
                   <w:txbxContent>
@@ -3550,12 +3871,42 @@
                           <w:sz w:val="22"/>
                           <w:szCs w:val="22"/>
                         </w:rPr>
-                        <w:t>Figure 5: Comparison between temperature averages and upper bound max values</w:t>
+                        <w:t xml:space="preserve">Figure 5: </w:t>
+                      </w:r>
+                      <w:r>
+                        <w:rPr>
+                          <w:rFonts w:ascii="Times New Roman" w:hAnsi="Times New Roman"/>
+                          <w:i w:val="0"/>
+                          <w:iCs w:val="0"/>
+                          <w:sz w:val="22"/>
+                          <w:szCs w:val="22"/>
+                        </w:rPr>
+                        <w:t xml:space="preserve">Graphs with </w:t>
+                      </w:r>
+                      <w:r>
+                        <w:rPr>
+                          <w:rFonts w:ascii="Times New Roman" w:hAnsi="Times New Roman"/>
+                          <w:i w:val="0"/>
+                          <w:iCs w:val="0"/>
+                          <w:sz w:val="22"/>
+                          <w:szCs w:val="22"/>
+                        </w:rPr>
+                        <w:t xml:space="preserve">anomaly comparing upper bound and average </w:t>
+                      </w:r>
+                      <w:r>
+                        <w:rPr>
+                          <w:rFonts w:ascii="Times New Roman" w:hAnsi="Times New Roman"/>
+                          <w:i w:val="0"/>
+                          <w:iCs w:val="0"/>
+                          <w:sz w:val="22"/>
+                          <w:szCs w:val="22"/>
+                        </w:rPr>
+                        <w:t>temperatures</w:t>
                       </w:r>
                     </w:p>
                   </w:txbxContent>
                 </v:textbox>
-                <w10:wrap type="square" anchorx="margin" anchory="line"/>
+                <w10:wrap type="square" anchorx="margin"/>
               </v:shape>
             </w:pict>
           </mc:Fallback>
@@ -3577,9 +3928,9 @@
           <w:lang w:val="en-US"/>
         </w:rPr>
         <w:drawing>
-          <wp:inline distT="0" distB="0" distL="0" distR="0" wp14:anchorId="610070EA" wp14:editId="7EFE9A6D">
-            <wp:extent cx="5715148" cy="2733675"/>
-            <wp:effectExtent l="0" t="0" r="0" b="0"/>
+          <wp:inline distT="0" distB="0" distL="0" distR="0" wp14:anchorId="610070EA" wp14:editId="79B1A505">
+            <wp:extent cx="5715000" cy="2733675"/>
+            <wp:effectExtent l="0" t="0" r="0" b="9525"/>
             <wp:docPr id="10" name="Picture 10"/>
             <wp:cNvGraphicFramePr>
               <a:graphicFrameLocks xmlns:a="http://schemas.openxmlformats.org/drawingml/2006/main" noChangeAspect="1"/>
@@ -3609,7 +3960,7 @@
                   <pic:spPr bwMode="auto">
                     <a:xfrm>
                       <a:off x="0" y="0"/>
-                      <a:ext cx="5818552" cy="2783135"/>
+                      <a:ext cx="5818554" cy="2783208"/>
                     </a:xfrm>
                     <a:prstGeom prst="rect">
                       <a:avLst/>
@@ -3634,15 +3985,6 @@
           <w:lang w:val="en-US"/>
         </w:rPr>
       </w:pPr>
-    </w:p>
-    <w:p>
-      <w:pPr>
-        <w:pStyle w:val="Body"/>
-        <w:rPr>
-          <w:rFonts w:ascii="Times Roman" w:eastAsia="Times Roman" w:hAnsi="Times Roman" w:cs="Times Roman"/>
-          <w:lang w:val="en-US"/>
-        </w:rPr>
-      </w:pPr>
       <w:r>
         <w:rPr>
           <w:rFonts w:ascii="Times Roman" w:eastAsia="Times Roman" w:hAnsi="Times Roman" w:cs="Times Roman"/>
@@ -3652,13 +3994,13 @@
         <mc:AlternateContent>
           <mc:Choice Requires="wps">
             <w:drawing>
-              <wp:anchor distT="57150" distB="57150" distL="57150" distR="57150" simplePos="0" relativeHeight="251664384" behindDoc="0" locked="0" layoutInCell="1" allowOverlap="1" wp14:anchorId="21728DD8" wp14:editId="462EA67D">
+              <wp:anchor distT="57150" distB="57150" distL="57150" distR="57150" simplePos="0" relativeHeight="251664384" behindDoc="0" locked="0" layoutInCell="1" allowOverlap="1" wp14:anchorId="21728DD8" wp14:editId="31F4078A">
                 <wp:simplePos x="0" y="0"/>
                 <wp:positionH relativeFrom="margin">
-                  <wp:posOffset>400050</wp:posOffset>
+                  <wp:align>center</wp:align>
                 </wp:positionH>
                 <wp:positionV relativeFrom="paragraph">
-                  <wp:posOffset>-58420</wp:posOffset>
+                  <wp:posOffset>26035</wp:posOffset>
                 </wp:positionV>
                 <wp:extent cx="5041900" cy="219075"/>
                 <wp:effectExtent l="0" t="0" r="6350" b="9525"/>
@@ -3699,7 +4041,25 @@
                                 <w:sz w:val="22"/>
                                 <w:szCs w:val="22"/>
                               </w:rPr>
-                              <w:t>Figure 6: Updated comparison between temperature averages and upper bound max values</w:t>
+                              <w:t>Figure 6</w:t>
+                            </w:r>
+                            <w:r>
+                              <w:rPr>
+                                <w:rFonts w:ascii="Times New Roman" w:hAnsi="Times New Roman"/>
+                                <w:i w:val="0"/>
+                                <w:iCs w:val="0"/>
+                                <w:sz w:val="22"/>
+                                <w:szCs w:val="22"/>
+                              </w:rPr>
+                              <w:t>: Updated comparison between temperature averages and upper bound max</w:t>
+                            </w:r>
+                            <w:r>
+                              <w:rPr>
+                                <w:rFonts w:ascii="Times New Roman" w:hAnsi="Times New Roman"/>
+                                <w:sz w:val="22"/>
+                                <w:szCs w:val="22"/>
+                              </w:rPr>
+                              <w:t xml:space="preserve"> values</w:t>
                             </w:r>
                           </w:p>
                         </w:txbxContent>
@@ -3718,7 +4078,7 @@
           </mc:Choice>
           <mc:Fallback>
             <w:pict>
-              <v:shape w14:anchorId="21728DD8" id="_x0000_s1031" type="#_x0000_t202" alt="Text Box 4" style="position:absolute;margin-left:31.5pt;margin-top:-4.6pt;width:397pt;height:17.25pt;z-index:251664384;visibility:visible;mso-wrap-style:square;mso-height-percent:0;mso-wrap-distance-left:4.5pt;mso-wrap-distance-top:4.5pt;mso-wrap-distance-right:4.5pt;mso-wrap-distance-bottom:4.5pt;mso-position-horizontal:absolute;mso-position-horizontal-relative:margin;mso-position-vertical:absolute;mso-position-vertical-relative:text;mso-height-percent:0;mso-height-relative:margin;v-text-anchor:top" o:gfxdata="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" stroked="f" strokeweight="1pt">
+              <v:shape w14:anchorId="21728DD8" id="_x0000_s1031" type="#_x0000_t202" alt="Text Box 4" style="position:absolute;margin-left:0;margin-top:2.05pt;width:397pt;height:17.25pt;z-index:251664384;visibility:visible;mso-wrap-style:square;mso-height-percent:0;mso-wrap-distance-left:4.5pt;mso-wrap-distance-top:4.5pt;mso-wrap-distance-right:4.5pt;mso-wrap-distance-bottom:4.5pt;mso-position-horizontal:center;mso-position-horizontal-relative:margin;mso-position-vertical:absolute;mso-position-vertical-relative:text;mso-height-percent:0;mso-height-relative:margin;v-text-anchor:top" o:gfxdata="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" stroked="f" strokeweight="1pt">
                 <v:stroke miterlimit="4"/>
                 <v:textbox inset="0,0,0,0">
                   <w:txbxContent>
@@ -3733,7 +4093,25 @@
                           <w:sz w:val="22"/>
                           <w:szCs w:val="22"/>
                         </w:rPr>
-                        <w:t>Figure 6: Updated comparison between temperature averages and upper bound max values</w:t>
+                        <w:t>Figure 6</w:t>
+                      </w:r>
+                      <w:r>
+                        <w:rPr>
+                          <w:rFonts w:ascii="Times New Roman" w:hAnsi="Times New Roman"/>
+                          <w:i w:val="0"/>
+                          <w:iCs w:val="0"/>
+                          <w:sz w:val="22"/>
+                          <w:szCs w:val="22"/>
+                        </w:rPr>
+                        <w:t>: Updated comparison between temperature averages and upper bound max</w:t>
+                      </w:r>
+                      <w:r>
+                        <w:rPr>
+                          <w:rFonts w:ascii="Times New Roman" w:hAnsi="Times New Roman"/>
+                          <w:sz w:val="22"/>
+                          <w:szCs w:val="22"/>
+                        </w:rPr>
+                        <w:t xml:space="preserve"> values</w:t>
                       </w:r>
                     </w:p>
                   </w:txbxContent>
@@ -3753,13 +4131,21 @@
           <w:lang w:val="en-US"/>
         </w:rPr>
       </w:pPr>
+    </w:p>
+    <w:p>
+      <w:pPr>
+        <w:pStyle w:val="Body"/>
+        <w:rPr>
+          <w:rFonts w:ascii="Times Roman" w:eastAsia="Times Roman" w:hAnsi="Times Roman" w:cs="Times Roman"/>
+          <w:lang w:val="en-US"/>
+        </w:rPr>
+      </w:pPr>
       <w:r>
         <w:rPr>
           <w:rFonts w:ascii="Times Roman" w:eastAsia="Times Roman" w:hAnsi="Times Roman" w:cs="Times Roman"/>
           <w:noProof/>
           <w:lang w:val="en-US"/>
         </w:rPr>
-        <w:lastRenderedPageBreak/>
         <mc:AlternateContent>
           <mc:Choice Requires="wps">
             <w:drawing>
@@ -3810,7 +4196,17 @@
                                 <w:sz w:val="22"/>
                                 <w:szCs w:val="22"/>
                               </w:rPr>
-                              <w:t>Figure 7: Rainfall levels compared with upper bounds max values</w:t>
+                              <w:t xml:space="preserve">Figure 7: </w:t>
+                            </w:r>
+                            <w:r>
+                              <w:rPr>
+                                <w:rFonts w:ascii="Times New Roman" w:hAnsi="Times New Roman"/>
+                                <w:i w:val="0"/>
+                                <w:iCs w:val="0"/>
+                                <w:sz w:val="22"/>
+                                <w:szCs w:val="22"/>
+                              </w:rPr>
+                              <w:t>Rainfall levels compared with upper bounds max values</w:t>
                             </w:r>
                           </w:p>
                         </w:txbxContent>
@@ -3847,7 +4243,17 @@
                           <w:sz w:val="22"/>
                           <w:szCs w:val="22"/>
                         </w:rPr>
-                        <w:t>Figure 7: Rainfall levels compared with upper bounds max values</w:t>
+                        <w:t xml:space="preserve">Figure 7: </w:t>
+                      </w:r>
+                      <w:r>
+                        <w:rPr>
+                          <w:rFonts w:ascii="Times New Roman" w:hAnsi="Times New Roman"/>
+                          <w:i w:val="0"/>
+                          <w:iCs w:val="0"/>
+                          <w:sz w:val="22"/>
+                          <w:szCs w:val="22"/>
+                        </w:rPr>
+                        <w:t>Rainfall levels compared with upper bounds max values</w:t>
                       </w:r>
                     </w:p>
                   </w:txbxContent>
@@ -4033,7 +4439,17 @@
                                 <w:sz w:val="22"/>
                                 <w:szCs w:val="22"/>
                               </w:rPr>
-                              <w:t>Figure 8: Humidity levels compared with upper bounds max values</w:t>
+                              <w:t xml:space="preserve">Figure 8: </w:t>
+                            </w:r>
+                            <w:r>
+                              <w:rPr>
+                                <w:rFonts w:ascii="Times New Roman" w:hAnsi="Times New Roman"/>
+                                <w:i w:val="0"/>
+                                <w:iCs w:val="0"/>
+                                <w:sz w:val="22"/>
+                                <w:szCs w:val="22"/>
+                              </w:rPr>
+                              <w:t>Humidity levels compared with upper bounds max values</w:t>
                             </w:r>
                           </w:p>
                         </w:txbxContent>
@@ -4070,7 +4486,17 @@
                           <w:sz w:val="22"/>
                           <w:szCs w:val="22"/>
                         </w:rPr>
-                        <w:t>Figure 8: Humidity levels compared with upper bounds max values</w:t>
+                        <w:t xml:space="preserve">Figure 8: </w:t>
+                      </w:r>
+                      <w:r>
+                        <w:rPr>
+                          <w:rFonts w:ascii="Times New Roman" w:hAnsi="Times New Roman"/>
+                          <w:i w:val="0"/>
+                          <w:iCs w:val="0"/>
+                          <w:sz w:val="22"/>
+                          <w:szCs w:val="22"/>
+                        </w:rPr>
+                        <w:t>Humidity levels compared with upper bounds max values</w:t>
                       </w:r>
                     </w:p>
                   </w:txbxContent>
@@ -4160,7 +4586,6 @@
           <w:sz w:val="28"/>
           <w:szCs w:val="28"/>
         </w:rPr>
-        <w:lastRenderedPageBreak/>
         <w:t xml:space="preserve">References </w:t>
       </w:r>
     </w:p>
@@ -4392,6 +4817,7 @@
         </w:rPr>
         <w:t>ão Gon</w:t>
       </w:r>
+      <w:proofErr w:type="spellStart"/>
       <w:r>
         <w:rPr>
           <w:rFonts w:ascii="Times Roman" w:hAnsi="Times Roman"/>
@@ -4401,7 +4827,19 @@
           <w:szCs w:val="22"/>
           <w:shd w:val="clear" w:color="auto" w:fill="FFFFFF"/>
         </w:rPr>
-        <w:t>çalo </w:t>
+        <w:t>çalo</w:t>
+      </w:r>
+      <w:proofErr w:type="spellEnd"/>
+      <w:r>
+        <w:rPr>
+          <w:rFonts w:ascii="Times Roman" w:hAnsi="Times Roman"/>
+          <w:b/>
+          <w:bCs/>
+          <w:sz w:val="22"/>
+          <w:szCs w:val="22"/>
+          <w:shd w:val="clear" w:color="auto" w:fill="FFFFFF"/>
+        </w:rPr>
+        <w:t> </w:t>
       </w:r>
       <w:r>
         <w:rPr>
@@ -4578,7 +5016,33 @@
           <w:szCs w:val="22"/>
           <w:shd w:val="clear" w:color="auto" w:fill="FFFFFF"/>
         </w:rPr>
-        <w:t xml:space="preserve">São Gonçalo, State of Rio de Janeiro, Brazil, 2020, Weather </w:t>
+        <w:t xml:space="preserve">São </w:t>
+      </w:r>
+      <w:proofErr w:type="spellStart"/>
+      <w:r>
+        <w:rPr>
+          <w:rFonts w:ascii="Times Roman" w:hAnsi="Times Roman"/>
+          <w:b/>
+          <w:bCs/>
+          <w:color w:val="202124"/>
+          <w:sz w:val="22"/>
+          <w:szCs w:val="22"/>
+          <w:shd w:val="clear" w:color="auto" w:fill="FFFFFF"/>
+        </w:rPr>
+        <w:t>Gonçalo</w:t>
+      </w:r>
+      <w:proofErr w:type="spellEnd"/>
+      <w:r>
+        <w:rPr>
+          <w:rFonts w:ascii="Times Roman" w:hAnsi="Times Roman"/>
+          <w:b/>
+          <w:bCs/>
+          <w:color w:val="202124"/>
+          <w:sz w:val="22"/>
+          <w:szCs w:val="22"/>
+          <w:shd w:val="clear" w:color="auto" w:fill="FFFFFF"/>
+        </w:rPr>
+        <w:t xml:space="preserve">, State of Rio de Janeiro, Brazil, 2020, Weather </w:t>
       </w:r>
       <w:r>
         <w:rPr>

</xml_diff>

<commit_message>
project work update before sub
</commit_message>
<xml_diff>
--- a/assignments/working_w_data/Data Wrangling-Maksymilian Drzezdzon.docx
+++ b/assignments/working_w_data/Data Wrangling-Maksymilian Drzezdzon.docx
@@ -725,16 +725,7 @@
           <w:szCs w:val="24"/>
           <w:lang w:val="en-US"/>
         </w:rPr>
-        <w:t>column</w:t>
-      </w:r>
-      <w:r>
-        <w:rPr>
-          <w:rFonts w:asciiTheme="majorHAnsi" w:hAnsiTheme="majorHAnsi" w:cstheme="majorHAnsi"/>
-          <w:sz w:val="24"/>
-          <w:szCs w:val="24"/>
-          <w:lang w:val="en-US"/>
-        </w:rPr>
-        <w:t xml:space="preserve">s </w:t>
+        <w:t xml:space="preserve">columns </w:t>
       </w:r>
       <w:r>
         <w:rPr>
@@ -843,7 +834,26 @@
           <w:szCs w:val="24"/>
           <w:lang w:val="en-US"/>
         </w:rPr>
-        <w:t xml:space="preserve"> load and write speed, which is ideal for constantly updating and reloading data, as illustrated in Figure 1. What the feather format is not good for is storing data long term, as frequent updates to the package do not guarantee compatibility with previously compiled feather files. [</w:t>
+        <w:t xml:space="preserve"> load and write speed, which is ideal for constantly updating and reloading data, as illustrated in </w:t>
+      </w:r>
+      <w:r>
+        <w:rPr>
+          <w:rFonts w:asciiTheme="majorHAnsi" w:hAnsiTheme="majorHAnsi" w:cstheme="majorHAnsi"/>
+          <w:sz w:val="24"/>
+          <w:szCs w:val="24"/>
+          <w:u w:val="single"/>
+          <w:lang w:val="en-US"/>
+        </w:rPr>
+        <w:t>Figure 1</w:t>
+      </w:r>
+      <w:r>
+        <w:rPr>
+          <w:rFonts w:asciiTheme="majorHAnsi" w:hAnsiTheme="majorHAnsi" w:cstheme="majorHAnsi"/>
+          <w:sz w:val="24"/>
+          <w:szCs w:val="24"/>
+          <w:lang w:val="en-US"/>
+        </w:rPr>
+        <w:t>. What the feather format is not good for is storing data long term, as frequent updates to the package do not guarantee compatibility with previously compiled feather files. [</w:t>
       </w:r>
       <w:r>
         <w:rPr>
@@ -1425,7 +1435,26 @@
           <w:szCs w:val="24"/>
           <w:lang w:val="en-US"/>
         </w:rPr>
-        <w:t xml:space="preserve"> so has the temperature rise. This can be observed in Figure 6. </w:t>
+        <w:t xml:space="preserve"> so has the temperature rise. This can be observed in </w:t>
+      </w:r>
+      <w:r>
+        <w:rPr>
+          <w:rFonts w:asciiTheme="majorHAnsi" w:hAnsiTheme="majorHAnsi" w:cstheme="majorHAnsi"/>
+          <w:sz w:val="24"/>
+          <w:szCs w:val="24"/>
+          <w:u w:val="single"/>
+          <w:lang w:val="en-US"/>
+        </w:rPr>
+        <w:t>Figure 6</w:t>
+      </w:r>
+      <w:r>
+        <w:rPr>
+          <w:rFonts w:asciiTheme="majorHAnsi" w:hAnsiTheme="majorHAnsi" w:cstheme="majorHAnsi"/>
+          <w:sz w:val="24"/>
+          <w:szCs w:val="24"/>
+          <w:lang w:val="en-US"/>
+        </w:rPr>
+        <w:t xml:space="preserve">. </w:t>
       </w:r>
     </w:p>
     <w:p>
@@ -1445,7 +1474,26 @@
           <w:szCs w:val="24"/>
           <w:lang w:val="en-US"/>
         </w:rPr>
-        <w:t>In Figure 5 it was very suspicious that the average temperature had such a perfect correlation with the upper bound temperatures, as aesthetically pleasing as it was this raised an alarm that unearth</w:t>
+        <w:t xml:space="preserve">In </w:t>
+      </w:r>
+      <w:r>
+        <w:rPr>
+          <w:rFonts w:asciiTheme="majorHAnsi" w:hAnsiTheme="majorHAnsi" w:cstheme="majorHAnsi"/>
+          <w:sz w:val="24"/>
+          <w:szCs w:val="24"/>
+          <w:u w:val="single"/>
+          <w:lang w:val="en-US"/>
+        </w:rPr>
+        <w:t>Figure 5</w:t>
+      </w:r>
+      <w:r>
+        <w:rPr>
+          <w:rFonts w:asciiTheme="majorHAnsi" w:hAnsiTheme="majorHAnsi" w:cstheme="majorHAnsi"/>
+          <w:sz w:val="24"/>
+          <w:szCs w:val="24"/>
+          <w:lang w:val="en-US"/>
+        </w:rPr>
+        <w:t xml:space="preserve"> it was very suspicious that the average temperature had such a perfect correlation with the upper bound temperatures, as aesthetically pleasing as it was this raised an alarm that unearth</w:t>
       </w:r>
       <w:r>
         <w:rPr>
@@ -1483,6 +1531,33 @@
         </w:rPr>
         <w:t>.</w:t>
       </w:r>
+      <w:r>
+        <w:rPr>
+          <w:rFonts w:asciiTheme="majorHAnsi" w:hAnsiTheme="majorHAnsi" w:cstheme="majorHAnsi"/>
+          <w:sz w:val="24"/>
+          <w:szCs w:val="24"/>
+          <w:lang w:val="en-US"/>
+        </w:rPr>
+        <w:t xml:space="preserve"> Another approach to handle this would be to normalize the dataset with</w:t>
+      </w:r>
+      <w:r>
+        <w:rPr>
+          <w:rFonts w:asciiTheme="majorHAnsi" w:hAnsiTheme="majorHAnsi" w:cstheme="majorHAnsi"/>
+          <w:sz w:val="24"/>
+          <w:szCs w:val="24"/>
+          <w:lang w:val="en-US"/>
+        </w:rPr>
+        <w:t xml:space="preserve"> a log transformation</w:t>
+      </w:r>
+      <w:r>
+        <w:rPr>
+          <w:rFonts w:asciiTheme="majorHAnsi" w:hAnsiTheme="majorHAnsi" w:cstheme="majorHAnsi"/>
+          <w:sz w:val="24"/>
+          <w:szCs w:val="24"/>
+          <w:lang w:val="en-US"/>
+        </w:rPr>
+        <w:t xml:space="preserve"> which is similar to what was done or box-cox transformation, however data needs to be positively skewed in this case it isn’t.</w:t>
+      </w:r>
     </w:p>
     <w:p>
       <w:pPr>
@@ -1829,7 +1904,16 @@
           <w:szCs w:val="24"/>
           <w:lang w:val="en-US"/>
         </w:rPr>
-        <w:t>, these included humidity trends, rainfall in other years etc.</w:t>
+        <w:t>, these included humidity trends, rainfall in other years</w:t>
+      </w:r>
+      <w:r>
+        <w:rPr>
+          <w:rFonts w:asciiTheme="majorHAnsi" w:eastAsia="Times Roman" w:hAnsiTheme="majorHAnsi" w:cstheme="majorHAnsi"/>
+          <w:sz w:val="24"/>
+          <w:szCs w:val="24"/>
+          <w:lang w:val="en-US"/>
+        </w:rPr>
+        <w:t xml:space="preserve"> etc. Other cities were assessed and picked based on the amount of data that wasn’t missing.</w:t>
       </w:r>
     </w:p>
     <w:p>
@@ -1860,145 +1944,798 @@
     </w:p>
     <w:p>
       <w:pPr>
-        <w:pStyle w:val="Body"/>
-        <w:rPr>
-          <w:rFonts w:ascii="Times Roman" w:eastAsia="Times Roman" w:hAnsi="Times Roman" w:cs="Times Roman"/>
+        <w:pStyle w:val="IntenseQuote"/>
+        <w:rPr>
+          <w:rFonts w:ascii="Times Roman" w:eastAsia="Times Roman" w:hAnsi="Times Roman" w:cs="Times Roman"/>
+        </w:rPr>
+      </w:pPr>
+      <w:r>
+        <w:rPr>
+          <w:rFonts w:ascii="Times Roman" w:hAnsi="Times Roman"/>
+          <w:sz w:val="28"/>
+          <w:szCs w:val="28"/>
+        </w:rPr>
+        <w:lastRenderedPageBreak/>
+        <w:t xml:space="preserve">Data analysis and </w:t>
+      </w:r>
+      <w:proofErr w:type="spellStart"/>
+      <w:r>
+        <w:rPr>
+          <w:rFonts w:ascii="Times Roman" w:hAnsi="Times Roman"/>
+          <w:sz w:val="28"/>
+          <w:szCs w:val="28"/>
+        </w:rPr>
+        <w:t>Visualisation</w:t>
+      </w:r>
+      <w:proofErr w:type="spellEnd"/>
+    </w:p>
+    <w:p>
+      <w:pPr>
+        <w:pStyle w:val="Body"/>
+        <w:rPr>
+          <w:rFonts w:asciiTheme="majorHAnsi" w:eastAsia="Times Roman" w:hAnsiTheme="majorHAnsi" w:cstheme="majorHAnsi"/>
+          <w:sz w:val="24"/>
+          <w:szCs w:val="24"/>
+          <w:lang w:val="en-US"/>
+        </w:rPr>
+      </w:pPr>
+      <w:r>
+        <w:rPr>
+          <w:rFonts w:asciiTheme="majorHAnsi" w:hAnsiTheme="majorHAnsi" w:cstheme="majorHAnsi"/>
+          <w:sz w:val="24"/>
+          <w:szCs w:val="24"/>
+          <w:u w:val="single"/>
+          <w:lang w:val="en-US"/>
+        </w:rPr>
+        <w:t>Figure 2</w:t>
+      </w:r>
+      <w:r>
+        <w:rPr>
+          <w:rFonts w:asciiTheme="majorHAnsi" w:hAnsiTheme="majorHAnsi" w:cstheme="majorHAnsi"/>
+          <w:sz w:val="24"/>
+          <w:szCs w:val="24"/>
+          <w:lang w:val="en-US"/>
+        </w:rPr>
+        <w:t xml:space="preserve"> is a quick </w:t>
+      </w:r>
+      <w:r>
+        <w:rPr>
+          <w:rFonts w:asciiTheme="majorHAnsi" w:hAnsiTheme="majorHAnsi" w:cstheme="majorHAnsi"/>
+          <w:sz w:val="24"/>
+          <w:szCs w:val="24"/>
+          <w:lang w:val="en-US"/>
+        </w:rPr>
+        <w:t>mockup</w:t>
+      </w:r>
+      <w:r>
+        <w:rPr>
+          <w:rFonts w:asciiTheme="majorHAnsi" w:hAnsiTheme="majorHAnsi" w:cstheme="majorHAnsi"/>
+          <w:sz w:val="24"/>
+          <w:szCs w:val="24"/>
+          <w:lang w:val="en-US"/>
+        </w:rPr>
+        <w:t xml:space="preserve"> of a forecasting attempt of humidity levels in Sao Goncalo over the year two thousand and eight. There isn’t much that can be concluded from this graph as the forecast creates a straight line. The reason Sao Goncalo was chosen is because it borders the parts of Brazil most prone to droughts</w:t>
+      </w:r>
+      <w:r>
+        <w:rPr>
+          <w:rFonts w:asciiTheme="majorHAnsi" w:hAnsiTheme="majorHAnsi" w:cstheme="majorHAnsi"/>
+          <w:sz w:val="24"/>
+          <w:szCs w:val="24"/>
+          <w:lang w:val="en-US"/>
+        </w:rPr>
+        <w:t>, its ~450 Km away from Sao Paulo</w:t>
+      </w:r>
+      <w:r>
+        <w:rPr>
+          <w:rFonts w:asciiTheme="majorHAnsi" w:hAnsiTheme="majorHAnsi" w:cstheme="majorHAnsi"/>
+          <w:sz w:val="24"/>
+          <w:szCs w:val="24"/>
+          <w:lang w:val="en-US"/>
+        </w:rPr>
+        <w:t>. [</w:t>
+      </w:r>
+      <w:r>
+        <w:rPr>
+          <w:rFonts w:asciiTheme="majorHAnsi" w:hAnsiTheme="majorHAnsi" w:cstheme="majorHAnsi"/>
+          <w:color w:val="63A6CF"/>
+          <w:sz w:val="24"/>
+          <w:szCs w:val="24"/>
+          <w:u w:color="63A6CF"/>
+          <w:lang w:val="en-US"/>
+        </w:rPr>
+        <w:t>7</w:t>
+      </w:r>
+      <w:r>
+        <w:rPr>
+          <w:rFonts w:asciiTheme="majorHAnsi" w:hAnsiTheme="majorHAnsi" w:cstheme="majorHAnsi"/>
+          <w:sz w:val="24"/>
+          <w:szCs w:val="24"/>
+          <w:lang w:val="en-US"/>
+        </w:rPr>
+        <w:t>]</w:t>
+      </w:r>
+      <w:r>
+        <w:rPr>
+          <w:rFonts w:asciiTheme="majorHAnsi" w:hAnsiTheme="majorHAnsi" w:cstheme="majorHAnsi"/>
+          <w:sz w:val="24"/>
+          <w:szCs w:val="24"/>
+          <w:lang w:val="en-US"/>
+        </w:rPr>
+        <w:t xml:space="preserve"> </w:t>
+      </w:r>
+      <w:r>
+        <w:rPr>
+          <w:rFonts w:asciiTheme="majorHAnsi" w:hAnsiTheme="majorHAnsi" w:cstheme="majorHAnsi"/>
+          <w:sz w:val="24"/>
+          <w:szCs w:val="24"/>
+          <w:lang w:val="en-US"/>
+        </w:rPr>
+        <w:t>[</w:t>
+      </w:r>
+      <w:r>
+        <w:rPr>
+          <w:rFonts w:asciiTheme="majorHAnsi" w:hAnsiTheme="majorHAnsi" w:cstheme="majorHAnsi"/>
+          <w:color w:val="63A6CF"/>
+          <w:sz w:val="24"/>
+          <w:szCs w:val="24"/>
+          <w:u w:color="63A6CF"/>
+          <w:lang w:val="en-US"/>
+        </w:rPr>
+        <w:t>8</w:t>
+      </w:r>
+      <w:r>
+        <w:rPr>
+          <w:rFonts w:asciiTheme="majorHAnsi" w:hAnsiTheme="majorHAnsi" w:cstheme="majorHAnsi"/>
+          <w:sz w:val="24"/>
+          <w:szCs w:val="24"/>
+          <w:lang w:val="en-US"/>
+        </w:rPr>
+        <w:t>] Approximately</w:t>
+      </w:r>
+      <w:r>
+        <w:rPr>
+          <w:rFonts w:asciiTheme="majorHAnsi" w:hAnsiTheme="majorHAnsi" w:cstheme="majorHAnsi"/>
+          <w:sz w:val="24"/>
+          <w:szCs w:val="24"/>
+          <w:lang w:val="en-US"/>
+        </w:rPr>
+        <w:t xml:space="preserve"> 70% of electricity in Brazil is generated via hydropower plans</w:t>
+      </w:r>
+      <w:r>
+        <w:rPr>
+          <w:rFonts w:asciiTheme="majorHAnsi" w:hAnsiTheme="majorHAnsi" w:cstheme="majorHAnsi"/>
+          <w:sz w:val="24"/>
+          <w:szCs w:val="24"/>
+          <w:lang w:val="en-US"/>
+        </w:rPr>
+        <w:t>,</w:t>
+      </w:r>
+      <w:r>
+        <w:rPr>
+          <w:rFonts w:asciiTheme="majorHAnsi" w:hAnsiTheme="majorHAnsi" w:cstheme="majorHAnsi"/>
+          <w:sz w:val="24"/>
+          <w:szCs w:val="24"/>
+          <w:lang w:val="en-US"/>
+        </w:rPr>
+        <w:t xml:space="preserve"> </w:t>
+      </w:r>
+      <w:r>
+        <w:rPr>
+          <w:rFonts w:asciiTheme="majorHAnsi" w:hAnsiTheme="majorHAnsi" w:cstheme="majorHAnsi"/>
+          <w:sz w:val="24"/>
+          <w:szCs w:val="24"/>
+          <w:lang w:val="en-US"/>
+        </w:rPr>
+        <w:t xml:space="preserve">because of this, </w:t>
+      </w:r>
+      <w:r>
+        <w:rPr>
+          <w:rFonts w:asciiTheme="majorHAnsi" w:hAnsiTheme="majorHAnsi" w:cstheme="majorHAnsi"/>
+          <w:sz w:val="24"/>
+          <w:szCs w:val="24"/>
+          <w:lang w:val="en-US"/>
+        </w:rPr>
+        <w:t>droughts</w:t>
+      </w:r>
+      <w:r>
+        <w:rPr>
+          <w:rFonts w:asciiTheme="majorHAnsi" w:hAnsiTheme="majorHAnsi" w:cstheme="majorHAnsi"/>
+          <w:sz w:val="24"/>
+          <w:szCs w:val="24"/>
+          <w:lang w:val="en-US"/>
+        </w:rPr>
+        <w:t xml:space="preserve"> have a propound impact on </w:t>
+      </w:r>
+      <w:r>
+        <w:rPr>
+          <w:rFonts w:asciiTheme="majorHAnsi" w:hAnsiTheme="majorHAnsi" w:cstheme="majorHAnsi"/>
+          <w:sz w:val="24"/>
+          <w:szCs w:val="24"/>
+          <w:lang w:val="en-US"/>
+        </w:rPr>
+        <w:t>Brazil</w:t>
+      </w:r>
+      <w:r>
+        <w:rPr>
+          <w:rFonts w:asciiTheme="majorHAnsi" w:hAnsiTheme="majorHAnsi" w:cstheme="majorHAnsi"/>
+          <w:sz w:val="24"/>
+          <w:szCs w:val="24"/>
+          <w:lang w:val="en-US"/>
+        </w:rPr>
+        <w:t>.</w:t>
+      </w:r>
+      <w:r>
+        <w:rPr>
+          <w:rFonts w:asciiTheme="majorHAnsi" w:hAnsiTheme="majorHAnsi" w:cstheme="majorHAnsi"/>
+          <w:sz w:val="24"/>
+          <w:szCs w:val="24"/>
+          <w:lang w:val="en-US"/>
+        </w:rPr>
+        <w:t xml:space="preserve"> [</w:t>
+      </w:r>
+      <w:r>
+        <w:rPr>
+          <w:rFonts w:asciiTheme="majorHAnsi" w:hAnsiTheme="majorHAnsi" w:cstheme="majorHAnsi"/>
+          <w:color w:val="63A6CF"/>
+          <w:sz w:val="24"/>
+          <w:szCs w:val="24"/>
+          <w:u w:color="63A6CF"/>
+          <w:lang w:val="en-US"/>
+        </w:rPr>
+        <w:t>7</w:t>
+      </w:r>
+      <w:r>
+        <w:rPr>
+          <w:rFonts w:asciiTheme="majorHAnsi" w:hAnsiTheme="majorHAnsi" w:cstheme="majorHAnsi"/>
+          <w:sz w:val="24"/>
+          <w:szCs w:val="24"/>
+          <w:lang w:val="en-US"/>
+        </w:rPr>
+        <w:t>]</w:t>
+      </w:r>
+      <w:r>
+        <w:rPr>
+          <w:rFonts w:asciiTheme="majorHAnsi" w:hAnsiTheme="majorHAnsi" w:cstheme="majorHAnsi"/>
+          <w:sz w:val="24"/>
+          <w:szCs w:val="24"/>
+          <w:lang w:val="en-US"/>
+        </w:rPr>
+        <w:t xml:space="preserve"> [</w:t>
+      </w:r>
+      <w:r>
+        <w:rPr>
+          <w:rFonts w:asciiTheme="majorHAnsi" w:hAnsiTheme="majorHAnsi" w:cstheme="majorHAnsi"/>
+          <w:color w:val="63A6CF"/>
+          <w:sz w:val="24"/>
+          <w:szCs w:val="24"/>
+          <w:u w:color="63A6CF"/>
+          <w:lang w:val="en-US"/>
+        </w:rPr>
+        <w:t>8</w:t>
+      </w:r>
+      <w:r>
+        <w:rPr>
+          <w:rFonts w:asciiTheme="majorHAnsi" w:hAnsiTheme="majorHAnsi" w:cstheme="majorHAnsi"/>
+          <w:sz w:val="24"/>
+          <w:szCs w:val="24"/>
+          <w:lang w:val="en-US"/>
+        </w:rPr>
+        <w:t>]</w:t>
+      </w:r>
+      <w:r>
+        <w:rPr>
+          <w:rFonts w:asciiTheme="majorHAnsi" w:hAnsiTheme="majorHAnsi" w:cstheme="majorHAnsi"/>
+          <w:sz w:val="24"/>
+          <w:szCs w:val="24"/>
+          <w:lang w:val="en-US"/>
+        </w:rPr>
+        <w:t xml:space="preserve"> [</w:t>
+      </w:r>
+      <w:r>
+        <w:rPr>
+          <w:rFonts w:asciiTheme="majorHAnsi" w:hAnsiTheme="majorHAnsi" w:cstheme="majorHAnsi"/>
+          <w:color w:val="63A6CF"/>
+          <w:sz w:val="24"/>
+          <w:szCs w:val="24"/>
+          <w:u w:color="63A6CF"/>
+          <w:lang w:val="en-US"/>
+        </w:rPr>
+        <w:t>9</w:t>
+      </w:r>
+      <w:r>
+        <w:rPr>
+          <w:rFonts w:asciiTheme="majorHAnsi" w:hAnsiTheme="majorHAnsi" w:cstheme="majorHAnsi"/>
+          <w:sz w:val="24"/>
+          <w:szCs w:val="24"/>
+          <w:lang w:val="en-US"/>
+        </w:rPr>
+        <w:t>]</w:t>
+      </w:r>
+    </w:p>
+    <w:p>
+      <w:pPr>
+        <w:pStyle w:val="Body"/>
+        <w:rPr>
+          <w:rFonts w:asciiTheme="majorHAnsi" w:eastAsia="Times Roman" w:hAnsiTheme="majorHAnsi" w:cstheme="majorHAnsi"/>
+          <w:sz w:val="24"/>
+          <w:szCs w:val="24"/>
+          <w:lang w:val="en-US"/>
+        </w:rPr>
+      </w:pPr>
+      <w:r>
+        <w:rPr>
+          <w:rFonts w:asciiTheme="majorHAnsi" w:hAnsiTheme="majorHAnsi" w:cstheme="majorHAnsi"/>
+          <w:sz w:val="24"/>
+          <w:szCs w:val="24"/>
+          <w:lang w:val="en-US"/>
+        </w:rPr>
+        <w:t xml:space="preserve">Given more time to explore other forecasting methods </w:t>
+      </w:r>
+      <w:r>
+        <w:rPr>
+          <w:rFonts w:asciiTheme="majorHAnsi" w:hAnsiTheme="majorHAnsi" w:cstheme="majorHAnsi"/>
+          <w:sz w:val="24"/>
+          <w:szCs w:val="24"/>
+          <w:lang w:val="en-US"/>
+        </w:rPr>
+        <w:t>and experience analyzing</w:t>
+      </w:r>
+      <w:r>
+        <w:rPr>
+          <w:rFonts w:asciiTheme="majorHAnsi" w:hAnsiTheme="majorHAnsi" w:cstheme="majorHAnsi"/>
+          <w:sz w:val="24"/>
+          <w:szCs w:val="24"/>
+          <w:lang w:val="en-US"/>
+        </w:rPr>
+        <w:t xml:space="preserve"> times series data a better solution could have been paired. In </w:t>
+      </w:r>
+      <w:r>
+        <w:rPr>
+          <w:rFonts w:asciiTheme="majorHAnsi" w:hAnsiTheme="majorHAnsi" w:cstheme="majorHAnsi"/>
+          <w:sz w:val="24"/>
+          <w:szCs w:val="24"/>
+          <w:u w:val="single"/>
+          <w:lang w:val="en-US"/>
+        </w:rPr>
+        <w:t>Figure 2</w:t>
+      </w:r>
+      <w:r>
+        <w:rPr>
+          <w:rFonts w:asciiTheme="majorHAnsi" w:hAnsiTheme="majorHAnsi" w:cstheme="majorHAnsi"/>
+          <w:sz w:val="24"/>
+          <w:szCs w:val="24"/>
+          <w:lang w:val="en-US"/>
+        </w:rPr>
+        <w:t xml:space="preserve"> is a depicting the temperature fluctuations in </w:t>
+      </w:r>
+      <w:r>
+        <w:rPr>
+          <w:rFonts w:asciiTheme="majorHAnsi" w:hAnsiTheme="majorHAnsi" w:cstheme="majorHAnsi"/>
+          <w:sz w:val="24"/>
+          <w:szCs w:val="24"/>
+          <w:lang w:val="en-US"/>
+        </w:rPr>
+        <w:t>2008</w:t>
+      </w:r>
+      <w:r>
+        <w:rPr>
+          <w:rFonts w:asciiTheme="majorHAnsi" w:hAnsiTheme="majorHAnsi" w:cstheme="majorHAnsi"/>
+          <w:sz w:val="24"/>
+          <w:szCs w:val="24"/>
+          <w:lang w:val="en-US"/>
+        </w:rPr>
+        <w:t xml:space="preserve">. </w:t>
+      </w:r>
+      <w:r>
+        <w:rPr>
+          <w:rFonts w:asciiTheme="majorHAnsi" w:hAnsiTheme="majorHAnsi" w:cstheme="majorHAnsi"/>
+          <w:sz w:val="24"/>
+          <w:szCs w:val="24"/>
+          <w:lang w:val="en-US"/>
+        </w:rPr>
+        <w:t>It’s</w:t>
+      </w:r>
+      <w:r>
+        <w:rPr>
+          <w:rFonts w:asciiTheme="majorHAnsi" w:hAnsiTheme="majorHAnsi" w:cstheme="majorHAnsi"/>
+          <w:sz w:val="24"/>
+          <w:szCs w:val="24"/>
+          <w:lang w:val="en-US"/>
+        </w:rPr>
+        <w:t xml:space="preserve"> difficult to determine the causes of such steep drops. It seems unrealistic that temperatures would have such high drops all of a sudden. Potential causes could be faulty or </w:t>
+      </w:r>
+      <w:r>
+        <w:rPr>
+          <w:rFonts w:asciiTheme="majorHAnsi" w:hAnsiTheme="majorHAnsi" w:cstheme="majorHAnsi"/>
+          <w:sz w:val="24"/>
+          <w:szCs w:val="24"/>
+          <w:lang w:val="en-US"/>
+        </w:rPr>
+        <w:t>poor-quality</w:t>
+      </w:r>
+      <w:r>
+        <w:rPr>
+          <w:rFonts w:asciiTheme="majorHAnsi" w:hAnsiTheme="majorHAnsi" w:cstheme="majorHAnsi"/>
+          <w:sz w:val="24"/>
+          <w:szCs w:val="24"/>
+          <w:lang w:val="en-US"/>
+        </w:rPr>
+        <w:t xml:space="preserve"> equipment and potential outages etc.</w:t>
+      </w:r>
+    </w:p>
+    <w:p>
+      <w:pPr>
+        <w:pStyle w:val="Body"/>
+        <w:rPr>
+          <w:rFonts w:asciiTheme="majorHAnsi" w:hAnsiTheme="majorHAnsi" w:cstheme="majorHAnsi"/>
+          <w:sz w:val="24"/>
+          <w:szCs w:val="24"/>
+          <w:lang w:val="en-US"/>
+        </w:rPr>
+      </w:pPr>
+      <w:r>
+        <w:rPr>
+          <w:rFonts w:asciiTheme="majorHAnsi" w:hAnsiTheme="majorHAnsi" w:cstheme="majorHAnsi"/>
+          <w:sz w:val="24"/>
+          <w:szCs w:val="24"/>
+          <w:u w:val="single"/>
+          <w:lang w:val="en-US"/>
+        </w:rPr>
+        <w:t>Figure 4</w:t>
+      </w:r>
+      <w:r>
+        <w:rPr>
+          <w:rFonts w:asciiTheme="majorHAnsi" w:hAnsiTheme="majorHAnsi" w:cstheme="majorHAnsi"/>
+          <w:sz w:val="24"/>
+          <w:szCs w:val="24"/>
+          <w:lang w:val="en-US"/>
+        </w:rPr>
+        <w:t xml:space="preserve"> is a quick screen grab from google of temperature fluctuations in Sao Goncalo. </w:t>
+      </w:r>
+      <w:r>
+        <w:rPr>
+          <w:rFonts w:asciiTheme="majorHAnsi" w:hAnsiTheme="majorHAnsi" w:cstheme="majorHAnsi"/>
+          <w:sz w:val="24"/>
+          <w:szCs w:val="24"/>
+          <w:u w:val="single"/>
+          <w:lang w:val="en-US"/>
+        </w:rPr>
+        <w:t>Figure 3 and 4</w:t>
+      </w:r>
+      <w:r>
+        <w:rPr>
+          <w:rFonts w:asciiTheme="majorHAnsi" w:hAnsiTheme="majorHAnsi" w:cstheme="majorHAnsi"/>
+          <w:sz w:val="24"/>
+          <w:szCs w:val="24"/>
+          <w:lang w:val="en-US"/>
+        </w:rPr>
+        <w:t xml:space="preserve"> have a twelve years difference but </w:t>
+      </w:r>
+      <w:r>
+        <w:rPr>
+          <w:rFonts w:asciiTheme="majorHAnsi" w:hAnsiTheme="majorHAnsi" w:cstheme="majorHAnsi"/>
+          <w:sz w:val="24"/>
+          <w:szCs w:val="24"/>
+          <w:lang w:val="en-US"/>
+        </w:rPr>
+        <w:t>it’s</w:t>
+      </w:r>
+      <w:r>
+        <w:rPr>
+          <w:rFonts w:asciiTheme="majorHAnsi" w:hAnsiTheme="majorHAnsi" w:cstheme="majorHAnsi"/>
+          <w:sz w:val="24"/>
+          <w:szCs w:val="24"/>
+          <w:lang w:val="en-US"/>
+        </w:rPr>
+        <w:t xml:space="preserve"> a fair estimation that temperatures don’t drop that low in Sao Goncalo supporting that there must have been some form of outages in said weather station, </w:t>
+      </w:r>
+      <w:r>
+        <w:rPr>
+          <w:rFonts w:asciiTheme="majorHAnsi" w:hAnsiTheme="majorHAnsi" w:cstheme="majorHAnsi"/>
+          <w:sz w:val="24"/>
+          <w:szCs w:val="24"/>
+          <w:lang w:val="en-US"/>
+        </w:rPr>
+        <w:t>after this observation was made the dataset was updated accordingly as mentioned above</w:t>
+      </w:r>
+      <w:r>
+        <w:rPr>
+          <w:rFonts w:asciiTheme="majorHAnsi" w:hAnsiTheme="majorHAnsi" w:cstheme="majorHAnsi"/>
+          <w:sz w:val="24"/>
+          <w:szCs w:val="24"/>
+          <w:lang w:val="en-US"/>
+        </w:rPr>
+        <w:t>.</w:t>
+      </w:r>
+      <w:r>
+        <w:rPr>
+          <w:rFonts w:asciiTheme="majorHAnsi" w:hAnsiTheme="majorHAnsi" w:cstheme="majorHAnsi"/>
+          <w:sz w:val="24"/>
+          <w:szCs w:val="24"/>
+          <w:lang w:val="en-US"/>
+        </w:rPr>
+        <w:t xml:space="preserve"> </w:t>
+      </w:r>
+    </w:p>
+    <w:p>
+      <w:pPr>
+        <w:pStyle w:val="Body"/>
+        <w:rPr>
+          <w:rFonts w:asciiTheme="majorHAnsi" w:hAnsiTheme="majorHAnsi" w:cstheme="majorHAnsi"/>
+          <w:sz w:val="24"/>
+          <w:szCs w:val="24"/>
+          <w:lang w:val="en-US"/>
+        </w:rPr>
+      </w:pPr>
+      <w:r>
+        <w:rPr>
+          <w:rFonts w:asciiTheme="majorHAnsi" w:hAnsiTheme="majorHAnsi" w:cstheme="majorHAnsi"/>
+          <w:sz w:val="24"/>
+          <w:szCs w:val="24"/>
+          <w:lang w:val="en-US"/>
+        </w:rPr>
+        <w:t xml:space="preserve">Rainfall in Sao Goncalo had a sharp jump </w:t>
+      </w:r>
+      <w:r>
+        <w:rPr>
+          <w:rFonts w:asciiTheme="majorHAnsi" w:hAnsiTheme="majorHAnsi" w:cstheme="majorHAnsi"/>
+          <w:sz w:val="24"/>
+          <w:szCs w:val="24"/>
+          <w:lang w:val="en-US"/>
+        </w:rPr>
+        <w:t xml:space="preserve">from </w:t>
+      </w:r>
+      <w:r>
+        <w:rPr>
+          <w:rFonts w:asciiTheme="majorHAnsi" w:hAnsiTheme="majorHAnsi" w:cstheme="majorHAnsi"/>
+          <w:sz w:val="24"/>
+          <w:szCs w:val="24"/>
+          <w:lang w:val="en-US"/>
+        </w:rPr>
+        <w:t xml:space="preserve">1.0 ml to ~2.5 ml between 2010 and 2012 but </w:t>
+      </w:r>
+      <w:r>
+        <w:rPr>
+          <w:rFonts w:asciiTheme="majorHAnsi" w:hAnsiTheme="majorHAnsi" w:cstheme="majorHAnsi"/>
+          <w:sz w:val="24"/>
+          <w:szCs w:val="24"/>
+          <w:lang w:val="en-US"/>
+        </w:rPr>
+        <w:t>entered a downward trend</w:t>
+      </w:r>
+      <w:r>
+        <w:rPr>
+          <w:rFonts w:asciiTheme="majorHAnsi" w:hAnsiTheme="majorHAnsi" w:cstheme="majorHAnsi"/>
+          <w:sz w:val="24"/>
+          <w:szCs w:val="24"/>
+          <w:lang w:val="en-US"/>
+        </w:rPr>
+        <w:t xml:space="preserve"> </w:t>
+      </w:r>
+      <w:r>
+        <w:rPr>
+          <w:rFonts w:asciiTheme="majorHAnsi" w:hAnsiTheme="majorHAnsi" w:cstheme="majorHAnsi"/>
+          <w:sz w:val="24"/>
+          <w:szCs w:val="24"/>
+          <w:lang w:val="en-US"/>
+        </w:rPr>
+        <w:t>there</w:t>
+      </w:r>
+      <w:r>
+        <w:rPr>
+          <w:rFonts w:asciiTheme="majorHAnsi" w:hAnsiTheme="majorHAnsi" w:cstheme="majorHAnsi"/>
+          <w:sz w:val="24"/>
+          <w:szCs w:val="24"/>
+          <w:lang w:val="en-US"/>
+        </w:rPr>
+        <w:t xml:space="preserve">after as seen in </w:t>
+      </w:r>
+      <w:r>
+        <w:rPr>
+          <w:rFonts w:asciiTheme="majorHAnsi" w:hAnsiTheme="majorHAnsi" w:cstheme="majorHAnsi"/>
+          <w:sz w:val="24"/>
+          <w:szCs w:val="24"/>
+          <w:u w:val="single"/>
+          <w:lang w:val="en-US"/>
+        </w:rPr>
+        <w:t>Figure 7</w:t>
+      </w:r>
+      <w:r>
+        <w:rPr>
+          <w:rFonts w:asciiTheme="majorHAnsi" w:hAnsiTheme="majorHAnsi" w:cstheme="majorHAnsi"/>
+          <w:sz w:val="24"/>
+          <w:szCs w:val="24"/>
+          <w:lang w:val="en-US"/>
+        </w:rPr>
+        <w:t>.</w:t>
+      </w:r>
+      <w:r>
+        <w:rPr>
+          <w:rFonts w:asciiTheme="majorHAnsi" w:hAnsiTheme="majorHAnsi" w:cstheme="majorHAnsi"/>
+          <w:sz w:val="24"/>
+          <w:szCs w:val="24"/>
+          <w:lang w:val="en-US"/>
+        </w:rPr>
+        <w:t xml:space="preserve"> This isn’t particularly alarming as rainfall levels are still higher than they were in 2008, weather conditions are difficult to predict and this analysis doesn’t have </w:t>
+      </w:r>
+      <w:r>
+        <w:rPr>
+          <w:rFonts w:asciiTheme="majorHAnsi" w:hAnsiTheme="majorHAnsi" w:cstheme="majorHAnsi"/>
+          <w:sz w:val="24"/>
+          <w:szCs w:val="24"/>
+          <w:lang w:val="en-US"/>
+        </w:rPr>
+        <w:t>all the data</w:t>
+      </w:r>
+      <w:r>
+        <w:rPr>
+          <w:rFonts w:asciiTheme="majorHAnsi" w:hAnsiTheme="majorHAnsi" w:cstheme="majorHAnsi"/>
+          <w:sz w:val="24"/>
+          <w:szCs w:val="24"/>
+          <w:lang w:val="en-US"/>
+        </w:rPr>
+        <w:t xml:space="preserve"> needed to make assertions</w:t>
+      </w:r>
+      <w:r>
+        <w:rPr>
+          <w:rFonts w:asciiTheme="majorHAnsi" w:hAnsiTheme="majorHAnsi" w:cstheme="majorHAnsi"/>
+          <w:sz w:val="24"/>
+          <w:szCs w:val="24"/>
+          <w:lang w:val="en-US"/>
+        </w:rPr>
+        <w:t xml:space="preserve"> about the outcome of this change along with its </w:t>
+      </w:r>
+      <w:r>
+        <w:rPr>
+          <w:rFonts w:asciiTheme="majorHAnsi" w:hAnsiTheme="majorHAnsi" w:cstheme="majorHAnsi"/>
+          <w:sz w:val="24"/>
+          <w:szCs w:val="24"/>
+          <w:lang w:val="en-US"/>
+        </w:rPr>
+        <w:t>long-term</w:t>
+      </w:r>
+      <w:r>
+        <w:rPr>
+          <w:rFonts w:asciiTheme="majorHAnsi" w:hAnsiTheme="majorHAnsi" w:cstheme="majorHAnsi"/>
+          <w:sz w:val="24"/>
+          <w:szCs w:val="24"/>
+          <w:lang w:val="en-US"/>
+        </w:rPr>
+        <w:t xml:space="preserve"> effects.</w:t>
+      </w:r>
+    </w:p>
+    <w:p>
+      <w:pPr>
+        <w:pStyle w:val="Body"/>
+        <w:rPr>
+          <w:rFonts w:asciiTheme="majorHAnsi" w:hAnsiTheme="majorHAnsi" w:cstheme="majorHAnsi"/>
+          <w:sz w:val="24"/>
+          <w:szCs w:val="24"/>
+          <w:lang w:val="en-US"/>
+        </w:rPr>
+      </w:pPr>
+      <w:r>
+        <w:rPr>
+          <w:rFonts w:asciiTheme="majorHAnsi" w:hAnsiTheme="majorHAnsi" w:cstheme="majorHAnsi"/>
+          <w:sz w:val="24"/>
+          <w:szCs w:val="24"/>
+          <w:lang w:val="en-US"/>
+        </w:rPr>
+        <w:t>However, temperature upper bounds have been on an upward trend along with average temperatures recorded in Sao Goncalo, which can be the effect of a rising population in said area however this information isn’t enough to claim the region will go into a drought more so make an observation based on the data available that the rainfall fluctuations and rising temperature should be inspected closer.</w:t>
+      </w:r>
+    </w:p>
+    <w:p>
+      <w:pPr>
+        <w:pStyle w:val="Body"/>
+        <w:rPr>
+          <w:rFonts w:asciiTheme="majorHAnsi" w:hAnsiTheme="majorHAnsi" w:cstheme="majorHAnsi"/>
+          <w:sz w:val="24"/>
+          <w:szCs w:val="24"/>
+          <w:lang w:val="en-US"/>
+        </w:rPr>
+      </w:pPr>
+      <w:r>
+        <w:rPr>
+          <w:rFonts w:asciiTheme="majorHAnsi" w:hAnsiTheme="majorHAnsi" w:cstheme="majorHAnsi"/>
+          <w:sz w:val="24"/>
+          <w:szCs w:val="24"/>
+          <w:lang w:val="en-US"/>
+        </w:rPr>
+        <w:t xml:space="preserve">Since there is little data from Sao Paulo and other weather stations that are in the red/drought region, </w:t>
+      </w:r>
+      <w:proofErr w:type="spellStart"/>
+      <w:r>
+        <w:rPr>
+          <w:rFonts w:asciiTheme="majorHAnsi" w:hAnsiTheme="majorHAnsi" w:cstheme="majorHAnsi"/>
+          <w:sz w:val="24"/>
+          <w:szCs w:val="24"/>
+          <w:lang w:val="en-US"/>
+        </w:rPr>
+        <w:t>its</w:t>
+      </w:r>
+      <w:proofErr w:type="spellEnd"/>
+      <w:r>
+        <w:rPr>
+          <w:rFonts w:asciiTheme="majorHAnsi" w:hAnsiTheme="majorHAnsi" w:cstheme="majorHAnsi"/>
+          <w:sz w:val="24"/>
+          <w:szCs w:val="24"/>
+          <w:lang w:val="en-US"/>
+        </w:rPr>
+        <w:t xml:space="preserve"> difficult to make assertions about the state of Sao Goncalo, however because of its proximity to Sao Paulo, downward temperature and rainfall trends it is </w:t>
+      </w:r>
+      <w:r>
+        <w:rPr>
+          <w:rFonts w:asciiTheme="majorHAnsi" w:hAnsiTheme="majorHAnsi" w:cstheme="majorHAnsi"/>
+          <w:sz w:val="24"/>
+          <w:szCs w:val="24"/>
+          <w:lang w:val="en-US"/>
+        </w:rPr>
+        <w:t xml:space="preserve">definitely on the radar for problems further down the line. </w:t>
+      </w:r>
+    </w:p>
+    <w:p>
+      <w:pPr>
+        <w:pStyle w:val="Body"/>
+        <w:rPr>
+          <w:rFonts w:asciiTheme="majorHAnsi" w:hAnsiTheme="majorHAnsi" w:cstheme="majorHAnsi"/>
           <w:b/>
           <w:bCs/>
-          <w:sz w:val="28"/>
-          <w:szCs w:val="28"/>
-          <w:lang w:val="en-US"/>
-        </w:rPr>
-      </w:pPr>
-    </w:p>
-    <w:p>
-      <w:pPr>
-        <w:pStyle w:val="Body"/>
-        <w:rPr>
-          <w:rFonts w:ascii="Times Roman" w:eastAsia="Times Roman" w:hAnsi="Times Roman" w:cs="Times Roman"/>
+          <w:sz w:val="24"/>
+          <w:szCs w:val="24"/>
+          <w:lang w:val="en-US"/>
+        </w:rPr>
+      </w:pPr>
+      <w:r>
+        <w:rPr>
+          <w:rFonts w:asciiTheme="majorHAnsi" w:hAnsiTheme="majorHAnsi" w:cstheme="majorHAnsi"/>
           <w:b/>
           <w:bCs/>
-          <w:sz w:val="28"/>
-          <w:szCs w:val="28"/>
-          <w:lang w:val="en-US"/>
-        </w:rPr>
-      </w:pPr>
-    </w:p>
-    <w:p>
-      <w:pPr>
-        <w:pStyle w:val="Body"/>
-        <w:rPr>
-          <w:rFonts w:ascii="Times Roman" w:eastAsia="Times Roman" w:hAnsi="Times Roman" w:cs="Times Roman"/>
-          <w:b/>
-          <w:bCs/>
-          <w:sz w:val="28"/>
-          <w:szCs w:val="28"/>
-          <w:lang w:val="en-US"/>
-        </w:rPr>
-      </w:pPr>
-    </w:p>
-    <w:p>
-      <w:pPr>
-        <w:pStyle w:val="IntenseQuote"/>
-        <w:rPr>
-          <w:rFonts w:ascii="Times Roman" w:eastAsia="Times Roman" w:hAnsi="Times Roman" w:cs="Times Roman"/>
-        </w:rPr>
-      </w:pPr>
-      <w:r>
-        <w:rPr>
-          <w:rFonts w:ascii="Times Roman" w:hAnsi="Times Roman"/>
-          <w:sz w:val="28"/>
-          <w:szCs w:val="28"/>
-        </w:rPr>
-        <w:lastRenderedPageBreak/>
-        <w:t xml:space="preserve">Data analysis and </w:t>
-      </w:r>
-      <w:proofErr w:type="spellStart"/>
-      <w:r>
-        <w:rPr>
-          <w:rFonts w:ascii="Times Roman" w:hAnsi="Times Roman"/>
-          <w:sz w:val="28"/>
-          <w:szCs w:val="28"/>
-        </w:rPr>
-        <w:t>Visualisation</w:t>
-      </w:r>
-      <w:proofErr w:type="spellEnd"/>
-    </w:p>
-    <w:p>
-      <w:pPr>
-        <w:pStyle w:val="Body"/>
-        <w:rPr>
-          <w:rFonts w:asciiTheme="majorHAnsi" w:eastAsia="Times Roman" w:hAnsiTheme="majorHAnsi" w:cstheme="majorHAnsi"/>
-          <w:sz w:val="24"/>
-          <w:szCs w:val="24"/>
-          <w:lang w:val="en-US"/>
-        </w:rPr>
-      </w:pPr>
-      <w:r>
-        <w:rPr>
-          <w:rFonts w:asciiTheme="majorHAnsi" w:hAnsiTheme="majorHAnsi" w:cstheme="majorHAnsi"/>
-          <w:sz w:val="24"/>
-          <w:szCs w:val="24"/>
-          <w:lang w:val="en-US"/>
-        </w:rPr>
-        <w:t xml:space="preserve">Figure 2 is a quick </w:t>
-      </w:r>
-      <w:r>
-        <w:rPr>
-          <w:rFonts w:asciiTheme="majorHAnsi" w:hAnsiTheme="majorHAnsi" w:cstheme="majorHAnsi"/>
-          <w:sz w:val="24"/>
-          <w:szCs w:val="24"/>
-          <w:lang w:val="en-US"/>
-        </w:rPr>
-        <w:t>mockup</w:t>
-      </w:r>
-      <w:r>
-        <w:rPr>
-          <w:rFonts w:asciiTheme="majorHAnsi" w:hAnsiTheme="majorHAnsi" w:cstheme="majorHAnsi"/>
-          <w:sz w:val="24"/>
-          <w:szCs w:val="24"/>
-          <w:lang w:val="en-US"/>
-        </w:rPr>
-        <w:t xml:space="preserve"> of a forecasting attempt of humidity levels in Sao Goncalo over the year two thousand and eight. There isn’t much that can be concluded from this graph as the forecast creates a straight line. The reason Sao Goncalo was chosen is because it borders the parts of Brazil most prone to droughts</w:t>
-      </w:r>
-      <w:r>
-        <w:rPr>
-          <w:rFonts w:asciiTheme="majorHAnsi" w:hAnsiTheme="majorHAnsi" w:cstheme="majorHAnsi"/>
-          <w:sz w:val="24"/>
-          <w:szCs w:val="24"/>
-          <w:lang w:val="en-US"/>
-        </w:rPr>
-        <w:t>, its ~450 Km away from Sao Paulo</w:t>
-      </w:r>
-      <w:r>
-        <w:rPr>
-          <w:rFonts w:asciiTheme="majorHAnsi" w:hAnsiTheme="majorHAnsi" w:cstheme="majorHAnsi"/>
-          <w:sz w:val="24"/>
-          <w:szCs w:val="24"/>
-          <w:lang w:val="en-US"/>
-        </w:rPr>
-        <w:t>. [</w:t>
-      </w:r>
-      <w:r>
-        <w:rPr>
-          <w:rFonts w:asciiTheme="majorHAnsi" w:hAnsiTheme="majorHAnsi" w:cstheme="majorHAnsi"/>
-          <w:color w:val="63A6CF"/>
-          <w:sz w:val="24"/>
-          <w:szCs w:val="24"/>
-          <w:u w:color="63A6CF"/>
-          <w:lang w:val="en-US"/>
-        </w:rPr>
-        <w:t>7</w:t>
-      </w:r>
-      <w:r>
-        <w:rPr>
-          <w:rFonts w:asciiTheme="majorHAnsi" w:hAnsiTheme="majorHAnsi" w:cstheme="majorHAnsi"/>
-          <w:sz w:val="24"/>
-          <w:szCs w:val="24"/>
-          <w:lang w:val="en-US"/>
-        </w:rPr>
-        <w:t>]</w:t>
-      </w:r>
+          <w:sz w:val="24"/>
+          <w:szCs w:val="24"/>
+          <w:lang w:val="en-US"/>
+        </w:rPr>
+        <w:t>Closing statement</w:t>
+      </w:r>
+    </w:p>
+    <w:p>
+      <w:pPr>
+        <w:pStyle w:val="Body"/>
+        <w:rPr>
+          <w:rFonts w:asciiTheme="majorHAnsi" w:hAnsiTheme="majorHAnsi" w:cstheme="majorHAnsi"/>
+          <w:sz w:val="24"/>
+          <w:szCs w:val="24"/>
+          <w:lang w:val="en-US"/>
+        </w:rPr>
+      </w:pPr>
+      <w:r>
+        <w:rPr>
+          <w:rFonts w:asciiTheme="majorHAnsi" w:hAnsiTheme="majorHAnsi" w:cstheme="majorHAnsi"/>
+          <w:sz w:val="24"/>
+          <w:szCs w:val="24"/>
+          <w:lang w:val="en-US"/>
+        </w:rPr>
+        <w:t xml:space="preserve">Sao Goncalo definitely in the potential red zone for future droughts, however more data, time and analysis is needed to make a more </w:t>
+      </w:r>
+      <w:r>
+        <w:rPr>
+          <w:rFonts w:asciiTheme="majorHAnsi" w:hAnsiTheme="majorHAnsi" w:cstheme="majorHAnsi"/>
+          <w:sz w:val="24"/>
+          <w:szCs w:val="24"/>
+          <w:lang w:val="en-US"/>
+        </w:rPr>
+        <w:t>educated prediction.</w:t>
+      </w:r>
+    </w:p>
+    <w:p>
+      <w:pPr>
+        <w:pStyle w:val="Body"/>
+        <w:rPr>
+          <w:rFonts w:asciiTheme="majorHAnsi" w:hAnsiTheme="majorHAnsi" w:cstheme="majorHAnsi"/>
+          <w:sz w:val="24"/>
+          <w:szCs w:val="24"/>
+          <w:lang w:val="en-US"/>
+        </w:rPr>
+      </w:pPr>
       <w:r>
         <w:rPr>
           <w:rFonts w:asciiTheme="majorHAnsi" w:hAnsiTheme="majorHAnsi" w:cstheme="majorHAnsi"/>
@@ -2015,621 +2752,6 @@
           <w:szCs w:val="24"/>
           <w:lang w:val="en-US"/>
         </w:rPr>
-        <w:t>[</w:t>
-      </w:r>
-      <w:r>
-        <w:rPr>
-          <w:rFonts w:asciiTheme="majorHAnsi" w:hAnsiTheme="majorHAnsi" w:cstheme="majorHAnsi"/>
-          <w:color w:val="63A6CF"/>
-          <w:sz w:val="24"/>
-          <w:szCs w:val="24"/>
-          <w:u w:color="63A6CF"/>
-          <w:lang w:val="en-US"/>
-        </w:rPr>
-        <w:t>8</w:t>
-      </w:r>
-      <w:r>
-        <w:rPr>
-          <w:rFonts w:asciiTheme="majorHAnsi" w:hAnsiTheme="majorHAnsi" w:cstheme="majorHAnsi"/>
-          <w:sz w:val="24"/>
-          <w:szCs w:val="24"/>
-          <w:lang w:val="en-US"/>
-        </w:rPr>
-        <w:t>] Approximately</w:t>
-      </w:r>
-      <w:r>
-        <w:rPr>
-          <w:rFonts w:asciiTheme="majorHAnsi" w:hAnsiTheme="majorHAnsi" w:cstheme="majorHAnsi"/>
-          <w:sz w:val="24"/>
-          <w:szCs w:val="24"/>
-          <w:lang w:val="en-US"/>
-        </w:rPr>
-        <w:t xml:space="preserve"> 70% of electricity in Brazil is generated via hydropower plans</w:t>
-      </w:r>
-      <w:r>
-        <w:rPr>
-          <w:rFonts w:asciiTheme="majorHAnsi" w:hAnsiTheme="majorHAnsi" w:cstheme="majorHAnsi"/>
-          <w:sz w:val="24"/>
-          <w:szCs w:val="24"/>
-          <w:lang w:val="en-US"/>
-        </w:rPr>
-        <w:t>,</w:t>
-      </w:r>
-      <w:r>
-        <w:rPr>
-          <w:rFonts w:asciiTheme="majorHAnsi" w:hAnsiTheme="majorHAnsi" w:cstheme="majorHAnsi"/>
-          <w:sz w:val="24"/>
-          <w:szCs w:val="24"/>
-          <w:lang w:val="en-US"/>
-        </w:rPr>
-        <w:t xml:space="preserve"> </w:t>
-      </w:r>
-      <w:r>
-        <w:rPr>
-          <w:rFonts w:asciiTheme="majorHAnsi" w:hAnsiTheme="majorHAnsi" w:cstheme="majorHAnsi"/>
-          <w:sz w:val="24"/>
-          <w:szCs w:val="24"/>
-          <w:lang w:val="en-US"/>
-        </w:rPr>
-        <w:t xml:space="preserve">because of this, </w:t>
-      </w:r>
-      <w:r>
-        <w:rPr>
-          <w:rFonts w:asciiTheme="majorHAnsi" w:hAnsiTheme="majorHAnsi" w:cstheme="majorHAnsi"/>
-          <w:sz w:val="24"/>
-          <w:szCs w:val="24"/>
-          <w:lang w:val="en-US"/>
-        </w:rPr>
-        <w:t>droughts</w:t>
-      </w:r>
-      <w:r>
-        <w:rPr>
-          <w:rFonts w:asciiTheme="majorHAnsi" w:hAnsiTheme="majorHAnsi" w:cstheme="majorHAnsi"/>
-          <w:sz w:val="24"/>
-          <w:szCs w:val="24"/>
-          <w:lang w:val="en-US"/>
-        </w:rPr>
-        <w:t xml:space="preserve"> have a propound impact on </w:t>
-      </w:r>
-      <w:r>
-        <w:rPr>
-          <w:rFonts w:asciiTheme="majorHAnsi" w:hAnsiTheme="majorHAnsi" w:cstheme="majorHAnsi"/>
-          <w:sz w:val="24"/>
-          <w:szCs w:val="24"/>
-          <w:lang w:val="en-US"/>
-        </w:rPr>
-        <w:t>Brazil</w:t>
-      </w:r>
-      <w:r>
-        <w:rPr>
-          <w:rFonts w:asciiTheme="majorHAnsi" w:hAnsiTheme="majorHAnsi" w:cstheme="majorHAnsi"/>
-          <w:sz w:val="24"/>
-          <w:szCs w:val="24"/>
-          <w:lang w:val="en-US"/>
-        </w:rPr>
-        <w:t>.</w:t>
-      </w:r>
-      <w:r>
-        <w:rPr>
-          <w:rFonts w:asciiTheme="majorHAnsi" w:hAnsiTheme="majorHAnsi" w:cstheme="majorHAnsi"/>
-          <w:sz w:val="24"/>
-          <w:szCs w:val="24"/>
-          <w:lang w:val="en-US"/>
-        </w:rPr>
-        <w:t xml:space="preserve"> [</w:t>
-      </w:r>
-      <w:r>
-        <w:rPr>
-          <w:rFonts w:asciiTheme="majorHAnsi" w:hAnsiTheme="majorHAnsi" w:cstheme="majorHAnsi"/>
-          <w:color w:val="63A6CF"/>
-          <w:sz w:val="24"/>
-          <w:szCs w:val="24"/>
-          <w:u w:color="63A6CF"/>
-          <w:lang w:val="en-US"/>
-        </w:rPr>
-        <w:t>7</w:t>
-      </w:r>
-      <w:r>
-        <w:rPr>
-          <w:rFonts w:asciiTheme="majorHAnsi" w:hAnsiTheme="majorHAnsi" w:cstheme="majorHAnsi"/>
-          <w:sz w:val="24"/>
-          <w:szCs w:val="24"/>
-          <w:lang w:val="en-US"/>
-        </w:rPr>
-        <w:t>]</w:t>
-      </w:r>
-      <w:r>
-        <w:rPr>
-          <w:rFonts w:asciiTheme="majorHAnsi" w:hAnsiTheme="majorHAnsi" w:cstheme="majorHAnsi"/>
-          <w:sz w:val="24"/>
-          <w:szCs w:val="24"/>
-          <w:lang w:val="en-US"/>
-        </w:rPr>
-        <w:t xml:space="preserve"> [</w:t>
-      </w:r>
-      <w:r>
-        <w:rPr>
-          <w:rFonts w:asciiTheme="majorHAnsi" w:hAnsiTheme="majorHAnsi" w:cstheme="majorHAnsi"/>
-          <w:color w:val="63A6CF"/>
-          <w:sz w:val="24"/>
-          <w:szCs w:val="24"/>
-          <w:u w:color="63A6CF"/>
-          <w:lang w:val="en-US"/>
-        </w:rPr>
-        <w:t>8</w:t>
-      </w:r>
-      <w:r>
-        <w:rPr>
-          <w:rFonts w:asciiTheme="majorHAnsi" w:hAnsiTheme="majorHAnsi" w:cstheme="majorHAnsi"/>
-          <w:sz w:val="24"/>
-          <w:szCs w:val="24"/>
-          <w:lang w:val="en-US"/>
-        </w:rPr>
-        <w:t>]</w:t>
-      </w:r>
-      <w:r>
-        <w:rPr>
-          <w:rFonts w:asciiTheme="majorHAnsi" w:hAnsiTheme="majorHAnsi" w:cstheme="majorHAnsi"/>
-          <w:sz w:val="24"/>
-          <w:szCs w:val="24"/>
-          <w:lang w:val="en-US"/>
-        </w:rPr>
-        <w:t xml:space="preserve"> [</w:t>
-      </w:r>
-      <w:r>
-        <w:rPr>
-          <w:rFonts w:asciiTheme="majorHAnsi" w:hAnsiTheme="majorHAnsi" w:cstheme="majorHAnsi"/>
-          <w:color w:val="63A6CF"/>
-          <w:sz w:val="24"/>
-          <w:szCs w:val="24"/>
-          <w:u w:color="63A6CF"/>
-          <w:lang w:val="en-US"/>
-        </w:rPr>
-        <w:t>9</w:t>
-      </w:r>
-      <w:r>
-        <w:rPr>
-          <w:rFonts w:asciiTheme="majorHAnsi" w:hAnsiTheme="majorHAnsi" w:cstheme="majorHAnsi"/>
-          <w:sz w:val="24"/>
-          <w:szCs w:val="24"/>
-          <w:lang w:val="en-US"/>
-        </w:rPr>
-        <w:t>]</w:t>
-      </w:r>
-    </w:p>
-    <w:p>
-      <w:pPr>
-        <w:pStyle w:val="Body"/>
-        <w:rPr>
-          <w:rFonts w:asciiTheme="majorHAnsi" w:eastAsia="Times Roman" w:hAnsiTheme="majorHAnsi" w:cstheme="majorHAnsi"/>
-          <w:sz w:val="24"/>
-          <w:szCs w:val="24"/>
-          <w:lang w:val="en-US"/>
-        </w:rPr>
-      </w:pPr>
-      <w:r>
-        <w:rPr>
-          <w:rFonts w:asciiTheme="majorHAnsi" w:hAnsiTheme="majorHAnsi" w:cstheme="majorHAnsi"/>
-          <w:sz w:val="24"/>
-          <w:szCs w:val="24"/>
-          <w:lang w:val="en-US"/>
-        </w:rPr>
-        <w:t xml:space="preserve">Given more time to explore other forecasting methods </w:t>
-      </w:r>
-      <w:r>
-        <w:rPr>
-          <w:rFonts w:asciiTheme="majorHAnsi" w:hAnsiTheme="majorHAnsi" w:cstheme="majorHAnsi"/>
-          <w:sz w:val="24"/>
-          <w:szCs w:val="24"/>
-          <w:lang w:val="en-US"/>
-        </w:rPr>
-        <w:t>and experience analyzing</w:t>
-      </w:r>
-      <w:r>
-        <w:rPr>
-          <w:rFonts w:asciiTheme="majorHAnsi" w:hAnsiTheme="majorHAnsi" w:cstheme="majorHAnsi"/>
-          <w:sz w:val="24"/>
-          <w:szCs w:val="24"/>
-          <w:lang w:val="en-US"/>
-        </w:rPr>
-        <w:t xml:space="preserve"> times series data a better solution could have been paired. In Figure 2 is a depicting the temperature fluctuations in </w:t>
-      </w:r>
-      <w:r>
-        <w:rPr>
-          <w:rFonts w:asciiTheme="majorHAnsi" w:hAnsiTheme="majorHAnsi" w:cstheme="majorHAnsi"/>
-          <w:sz w:val="24"/>
-          <w:szCs w:val="24"/>
-          <w:lang w:val="en-US"/>
-        </w:rPr>
-        <w:t>2008</w:t>
-      </w:r>
-      <w:r>
-        <w:rPr>
-          <w:rFonts w:asciiTheme="majorHAnsi" w:hAnsiTheme="majorHAnsi" w:cstheme="majorHAnsi"/>
-          <w:sz w:val="24"/>
-          <w:szCs w:val="24"/>
-          <w:lang w:val="en-US"/>
-        </w:rPr>
-        <w:t xml:space="preserve">. </w:t>
-      </w:r>
-      <w:r>
-        <w:rPr>
-          <w:rFonts w:asciiTheme="majorHAnsi" w:hAnsiTheme="majorHAnsi" w:cstheme="majorHAnsi"/>
-          <w:sz w:val="24"/>
-          <w:szCs w:val="24"/>
-          <w:lang w:val="en-US"/>
-        </w:rPr>
-        <w:t>It’s</w:t>
-      </w:r>
-      <w:r>
-        <w:rPr>
-          <w:rFonts w:asciiTheme="majorHAnsi" w:hAnsiTheme="majorHAnsi" w:cstheme="majorHAnsi"/>
-          <w:sz w:val="24"/>
-          <w:szCs w:val="24"/>
-          <w:lang w:val="en-US"/>
-        </w:rPr>
-        <w:t xml:space="preserve"> difficult to determine the causes of such steep drops. It seems unrealistic that temperatures would have such high drops all of a sudden. Potential causes could be faulty or </w:t>
-      </w:r>
-      <w:r>
-        <w:rPr>
-          <w:rFonts w:asciiTheme="majorHAnsi" w:hAnsiTheme="majorHAnsi" w:cstheme="majorHAnsi"/>
-          <w:sz w:val="24"/>
-          <w:szCs w:val="24"/>
-          <w:lang w:val="en-US"/>
-        </w:rPr>
-        <w:t>poor-quality</w:t>
-      </w:r>
-      <w:r>
-        <w:rPr>
-          <w:rFonts w:asciiTheme="majorHAnsi" w:hAnsiTheme="majorHAnsi" w:cstheme="majorHAnsi"/>
-          <w:sz w:val="24"/>
-          <w:szCs w:val="24"/>
-          <w:lang w:val="en-US"/>
-        </w:rPr>
-        <w:t xml:space="preserve"> equipment and potential outages etc.</w:t>
-      </w:r>
-    </w:p>
-    <w:p>
-      <w:pPr>
-        <w:pStyle w:val="Body"/>
-        <w:rPr>
-          <w:rFonts w:asciiTheme="majorHAnsi" w:hAnsiTheme="majorHAnsi" w:cstheme="majorHAnsi"/>
-          <w:sz w:val="24"/>
-          <w:szCs w:val="24"/>
-          <w:lang w:val="en-US"/>
-        </w:rPr>
-      </w:pPr>
-      <w:r>
-        <w:rPr>
-          <w:rFonts w:asciiTheme="majorHAnsi" w:hAnsiTheme="majorHAnsi" w:cstheme="majorHAnsi"/>
-          <w:sz w:val="24"/>
-          <w:szCs w:val="24"/>
-          <w:lang w:val="en-US"/>
-        </w:rPr>
-        <w:t xml:space="preserve">Figure 4 is a quick screen grab from google of temperature fluctuations in Sao Goncalo. Figure 3 and 4 have a twelve years difference but </w:t>
-      </w:r>
-      <w:r>
-        <w:rPr>
-          <w:rFonts w:asciiTheme="majorHAnsi" w:hAnsiTheme="majorHAnsi" w:cstheme="majorHAnsi"/>
-          <w:sz w:val="24"/>
-          <w:szCs w:val="24"/>
-          <w:lang w:val="en-US"/>
-        </w:rPr>
-        <w:t>it’s</w:t>
-      </w:r>
-      <w:r>
-        <w:rPr>
-          <w:rFonts w:asciiTheme="majorHAnsi" w:hAnsiTheme="majorHAnsi" w:cstheme="majorHAnsi"/>
-          <w:sz w:val="24"/>
-          <w:szCs w:val="24"/>
-          <w:lang w:val="en-US"/>
-        </w:rPr>
-        <w:t xml:space="preserve"> a fair estimation that temperatures don’t drop that low in Sao Goncalo supporting that there must have been some form of outages in said weather station, </w:t>
-      </w:r>
-      <w:r>
-        <w:rPr>
-          <w:rFonts w:asciiTheme="majorHAnsi" w:hAnsiTheme="majorHAnsi" w:cstheme="majorHAnsi"/>
-          <w:sz w:val="24"/>
-          <w:szCs w:val="24"/>
-          <w:lang w:val="en-US"/>
-        </w:rPr>
-        <w:t>after this observation was made the dataset was updated accordingly as mentioned above</w:t>
-      </w:r>
-      <w:r>
-        <w:rPr>
-          <w:rFonts w:asciiTheme="majorHAnsi" w:hAnsiTheme="majorHAnsi" w:cstheme="majorHAnsi"/>
-          <w:sz w:val="24"/>
-          <w:szCs w:val="24"/>
-          <w:lang w:val="en-US"/>
-        </w:rPr>
-        <w:t>.</w:t>
-      </w:r>
-      <w:r>
-        <w:rPr>
-          <w:rFonts w:asciiTheme="majorHAnsi" w:hAnsiTheme="majorHAnsi" w:cstheme="majorHAnsi"/>
-          <w:sz w:val="24"/>
-          <w:szCs w:val="24"/>
-          <w:lang w:val="en-US"/>
-        </w:rPr>
-        <w:t xml:space="preserve"> </w:t>
-      </w:r>
-    </w:p>
-    <w:p>
-      <w:pPr>
-        <w:pStyle w:val="Body"/>
-        <w:rPr>
-          <w:rFonts w:asciiTheme="majorHAnsi" w:hAnsiTheme="majorHAnsi" w:cstheme="majorHAnsi"/>
-          <w:sz w:val="24"/>
-          <w:szCs w:val="24"/>
-          <w:lang w:val="en-US"/>
-        </w:rPr>
-      </w:pPr>
-      <w:r>
-        <w:rPr>
-          <w:rFonts w:asciiTheme="majorHAnsi" w:hAnsiTheme="majorHAnsi" w:cstheme="majorHAnsi"/>
-          <w:sz w:val="24"/>
-          <w:szCs w:val="24"/>
-          <w:lang w:val="en-US"/>
-        </w:rPr>
-        <w:t xml:space="preserve">Rainfall in Sao Goncalo had a sharp jump </w:t>
-      </w:r>
-      <w:r>
-        <w:rPr>
-          <w:rFonts w:asciiTheme="majorHAnsi" w:hAnsiTheme="majorHAnsi" w:cstheme="majorHAnsi"/>
-          <w:sz w:val="24"/>
-          <w:szCs w:val="24"/>
-          <w:lang w:val="en-US"/>
-        </w:rPr>
-        <w:t xml:space="preserve">from </w:t>
-      </w:r>
-      <w:r>
-        <w:rPr>
-          <w:rFonts w:asciiTheme="majorHAnsi" w:hAnsiTheme="majorHAnsi" w:cstheme="majorHAnsi"/>
-          <w:sz w:val="24"/>
-          <w:szCs w:val="24"/>
-          <w:lang w:val="en-US"/>
-        </w:rPr>
-        <w:t xml:space="preserve">1.0 ml to ~2.5 ml between 2010 and 2012 but </w:t>
-      </w:r>
-      <w:r>
-        <w:rPr>
-          <w:rFonts w:asciiTheme="majorHAnsi" w:hAnsiTheme="majorHAnsi" w:cstheme="majorHAnsi"/>
-          <w:sz w:val="24"/>
-          <w:szCs w:val="24"/>
-          <w:lang w:val="en-US"/>
-        </w:rPr>
-        <w:t>entered a downward trend</w:t>
-      </w:r>
-      <w:r>
-        <w:rPr>
-          <w:rFonts w:asciiTheme="majorHAnsi" w:hAnsiTheme="majorHAnsi" w:cstheme="majorHAnsi"/>
-          <w:sz w:val="24"/>
-          <w:szCs w:val="24"/>
-          <w:lang w:val="en-US"/>
-        </w:rPr>
-        <w:t xml:space="preserve"> </w:t>
-      </w:r>
-      <w:r>
-        <w:rPr>
-          <w:rFonts w:asciiTheme="majorHAnsi" w:hAnsiTheme="majorHAnsi" w:cstheme="majorHAnsi"/>
-          <w:sz w:val="24"/>
-          <w:szCs w:val="24"/>
-          <w:lang w:val="en-US"/>
-        </w:rPr>
-        <w:t>there</w:t>
-      </w:r>
-      <w:r>
-        <w:rPr>
-          <w:rFonts w:asciiTheme="majorHAnsi" w:hAnsiTheme="majorHAnsi" w:cstheme="majorHAnsi"/>
-          <w:sz w:val="24"/>
-          <w:szCs w:val="24"/>
-          <w:lang w:val="en-US"/>
-        </w:rPr>
-        <w:t>after as seen in Figure 7.</w:t>
-      </w:r>
-      <w:r>
-        <w:rPr>
-          <w:rFonts w:asciiTheme="majorHAnsi" w:hAnsiTheme="majorHAnsi" w:cstheme="majorHAnsi"/>
-          <w:sz w:val="24"/>
-          <w:szCs w:val="24"/>
-          <w:lang w:val="en-US"/>
-        </w:rPr>
-        <w:t xml:space="preserve"> This isn’t particularly alarming as rainfall levels are still higher than they were in 2008, weather conditions are difficult to predict and this analysis doesn’t have </w:t>
-      </w:r>
-      <w:r>
-        <w:rPr>
-          <w:rFonts w:asciiTheme="majorHAnsi" w:hAnsiTheme="majorHAnsi" w:cstheme="majorHAnsi"/>
-          <w:sz w:val="24"/>
-          <w:szCs w:val="24"/>
-          <w:lang w:val="en-US"/>
-        </w:rPr>
-        <w:t>all the data</w:t>
-      </w:r>
-      <w:r>
-        <w:rPr>
-          <w:rFonts w:asciiTheme="majorHAnsi" w:hAnsiTheme="majorHAnsi" w:cstheme="majorHAnsi"/>
-          <w:sz w:val="24"/>
-          <w:szCs w:val="24"/>
-          <w:lang w:val="en-US"/>
-        </w:rPr>
-        <w:t xml:space="preserve"> needed to make assertions</w:t>
-      </w:r>
-      <w:r>
-        <w:rPr>
-          <w:rFonts w:asciiTheme="majorHAnsi" w:hAnsiTheme="majorHAnsi" w:cstheme="majorHAnsi"/>
-          <w:sz w:val="24"/>
-          <w:szCs w:val="24"/>
-          <w:lang w:val="en-US"/>
-        </w:rPr>
-        <w:t xml:space="preserve"> about the outcome of this change along with its </w:t>
-      </w:r>
-      <w:r>
-        <w:rPr>
-          <w:rFonts w:asciiTheme="majorHAnsi" w:hAnsiTheme="majorHAnsi" w:cstheme="majorHAnsi"/>
-          <w:sz w:val="24"/>
-          <w:szCs w:val="24"/>
-          <w:lang w:val="en-US"/>
-        </w:rPr>
-        <w:t>long-term</w:t>
-      </w:r>
-      <w:r>
-        <w:rPr>
-          <w:rFonts w:asciiTheme="majorHAnsi" w:hAnsiTheme="majorHAnsi" w:cstheme="majorHAnsi"/>
-          <w:sz w:val="24"/>
-          <w:szCs w:val="24"/>
-          <w:lang w:val="en-US"/>
-        </w:rPr>
-        <w:t xml:space="preserve"> effects.</w:t>
-      </w:r>
-    </w:p>
-    <w:p>
-      <w:pPr>
-        <w:pStyle w:val="Body"/>
-        <w:rPr>
-          <w:rFonts w:asciiTheme="majorHAnsi" w:hAnsiTheme="majorHAnsi" w:cstheme="majorHAnsi"/>
-          <w:sz w:val="24"/>
-          <w:szCs w:val="24"/>
-          <w:lang w:val="en-US"/>
-        </w:rPr>
-      </w:pPr>
-      <w:r>
-        <w:rPr>
-          <w:rFonts w:asciiTheme="majorHAnsi" w:hAnsiTheme="majorHAnsi" w:cstheme="majorHAnsi"/>
-          <w:sz w:val="24"/>
-          <w:szCs w:val="24"/>
-          <w:lang w:val="en-US"/>
-        </w:rPr>
-        <w:t>However, temperature upper bounds have been on an upward trend along with average temperatures recorded in Sao Goncalo, which can be the effect of a rising population in said area however this information isn’t enough to claim the region will go into a drought more so make an observation based on the data available that the rainfall fluctuations and rising temperature should be inspected closer.</w:t>
-      </w:r>
-    </w:p>
-    <w:p>
-      <w:pPr>
-        <w:pStyle w:val="Body"/>
-        <w:rPr>
-          <w:rFonts w:asciiTheme="majorHAnsi" w:hAnsiTheme="majorHAnsi" w:cstheme="majorHAnsi"/>
-          <w:sz w:val="24"/>
-          <w:szCs w:val="24"/>
-          <w:lang w:val="en-US"/>
-        </w:rPr>
-      </w:pPr>
-      <w:r>
-        <w:rPr>
-          <w:rFonts w:asciiTheme="majorHAnsi" w:hAnsiTheme="majorHAnsi" w:cstheme="majorHAnsi"/>
-          <w:sz w:val="24"/>
-          <w:szCs w:val="24"/>
-          <w:lang w:val="en-US"/>
-        </w:rPr>
-        <w:t xml:space="preserve">Since there is little data from Sao Paulo and other weather stations that are in the red/drought region, </w:t>
-      </w:r>
-      <w:proofErr w:type="spellStart"/>
-      <w:r>
-        <w:rPr>
-          <w:rFonts w:asciiTheme="majorHAnsi" w:hAnsiTheme="majorHAnsi" w:cstheme="majorHAnsi"/>
-          <w:sz w:val="24"/>
-          <w:szCs w:val="24"/>
-          <w:lang w:val="en-US"/>
-        </w:rPr>
-        <w:t>its</w:t>
-      </w:r>
-      <w:proofErr w:type="spellEnd"/>
-      <w:r>
-        <w:rPr>
-          <w:rFonts w:asciiTheme="majorHAnsi" w:hAnsiTheme="majorHAnsi" w:cstheme="majorHAnsi"/>
-          <w:sz w:val="24"/>
-          <w:szCs w:val="24"/>
-          <w:lang w:val="en-US"/>
-        </w:rPr>
-        <w:t xml:space="preserve"> difficult to make assertions about the state of Sao Goncalo, however because of its proximity to Sao Paulo, downward temperature and rainfall trends it is </w:t>
-      </w:r>
-      <w:r>
-        <w:rPr>
-          <w:rFonts w:asciiTheme="majorHAnsi" w:hAnsiTheme="majorHAnsi" w:cstheme="majorHAnsi"/>
-          <w:sz w:val="24"/>
-          <w:szCs w:val="24"/>
-          <w:lang w:val="en-US"/>
-        </w:rPr>
-        <w:t xml:space="preserve">definitely on the radar for problems further down the line. </w:t>
-      </w:r>
-    </w:p>
-    <w:p>
-      <w:pPr>
-        <w:pStyle w:val="Body"/>
-        <w:rPr>
-          <w:rFonts w:asciiTheme="majorHAnsi" w:hAnsiTheme="majorHAnsi" w:cstheme="majorHAnsi"/>
-          <w:b/>
-          <w:bCs/>
-          <w:sz w:val="24"/>
-          <w:szCs w:val="24"/>
-          <w:lang w:val="en-US"/>
-        </w:rPr>
-      </w:pPr>
-      <w:r>
-        <w:rPr>
-          <w:rFonts w:asciiTheme="majorHAnsi" w:hAnsiTheme="majorHAnsi" w:cstheme="majorHAnsi"/>
-          <w:b/>
-          <w:bCs/>
-          <w:sz w:val="24"/>
-          <w:szCs w:val="24"/>
-          <w:lang w:val="en-US"/>
-        </w:rPr>
-        <w:t>Closing statement</w:t>
-      </w:r>
-    </w:p>
-    <w:p>
-      <w:pPr>
-        <w:pStyle w:val="Body"/>
-        <w:rPr>
-          <w:rFonts w:asciiTheme="majorHAnsi" w:hAnsiTheme="majorHAnsi" w:cstheme="majorHAnsi"/>
-          <w:sz w:val="24"/>
-          <w:szCs w:val="24"/>
-          <w:lang w:val="en-US"/>
-        </w:rPr>
-      </w:pPr>
-      <w:r>
-        <w:rPr>
-          <w:rFonts w:asciiTheme="majorHAnsi" w:hAnsiTheme="majorHAnsi" w:cstheme="majorHAnsi"/>
-          <w:sz w:val="24"/>
-          <w:szCs w:val="24"/>
-          <w:lang w:val="en-US"/>
-        </w:rPr>
-        <w:t xml:space="preserve">Sao Goncalo definitely in the potential red zone for future droughts, however more data, time and analysis is needed to make a more </w:t>
-      </w:r>
-      <w:r>
-        <w:rPr>
-          <w:rFonts w:asciiTheme="majorHAnsi" w:hAnsiTheme="majorHAnsi" w:cstheme="majorHAnsi"/>
-          <w:sz w:val="24"/>
-          <w:szCs w:val="24"/>
-          <w:lang w:val="en-US"/>
-        </w:rPr>
-        <w:t>educated prediction.</w:t>
-      </w:r>
-    </w:p>
-    <w:p>
-      <w:pPr>
-        <w:pStyle w:val="Body"/>
-        <w:rPr>
-          <w:rFonts w:asciiTheme="majorHAnsi" w:hAnsiTheme="majorHAnsi" w:cstheme="majorHAnsi"/>
-          <w:sz w:val="24"/>
-          <w:szCs w:val="24"/>
-          <w:lang w:val="en-US"/>
-        </w:rPr>
-      </w:pPr>
-      <w:r>
-        <w:rPr>
-          <w:rFonts w:asciiTheme="majorHAnsi" w:hAnsiTheme="majorHAnsi" w:cstheme="majorHAnsi"/>
-          <w:sz w:val="24"/>
-          <w:szCs w:val="24"/>
-          <w:lang w:val="en-US"/>
-        </w:rPr>
-        <w:t xml:space="preserve"> </w:t>
-      </w:r>
-      <w:r>
-        <w:rPr>
-          <w:rFonts w:asciiTheme="majorHAnsi" w:hAnsiTheme="majorHAnsi" w:cstheme="majorHAnsi"/>
-          <w:sz w:val="24"/>
-          <w:szCs w:val="24"/>
-          <w:lang w:val="en-US"/>
-        </w:rPr>
         <w:t>The sort falls of this analysis are that, much of the needed data is missing. Interpreting and analyzing meteorological results is not easy due to the difficult to predict nature of weather</w:t>
       </w:r>
       <w:r>
@@ -2677,17 +2799,15 @@
         </w:rPr>
         <w:t xml:space="preserve">putting much weight on the data available or lack </w:t>
       </w:r>
-      <w:proofErr w:type="spellStart"/>
-      <w:r>
-        <w:rPr>
-          <w:rFonts w:asciiTheme="majorHAnsi" w:hAnsiTheme="majorHAnsi" w:cstheme="majorHAnsi"/>
-          <w:sz w:val="24"/>
-          <w:szCs w:val="24"/>
-          <w:lang w:val="en-US"/>
-        </w:rPr>
-        <w:t>there of</w:t>
-      </w:r>
-      <w:proofErr w:type="spellEnd"/>
+      <w:r>
+        <w:rPr>
+          <w:rFonts w:asciiTheme="majorHAnsi" w:hAnsiTheme="majorHAnsi" w:cstheme="majorHAnsi"/>
+          <w:sz w:val="24"/>
+          <w:szCs w:val="24"/>
+          <w:lang w:val="en-US"/>
+        </w:rPr>
+        <w:t>thereof</w:t>
+      </w:r>
       <w:r>
         <w:rPr>
           <w:rFonts w:asciiTheme="majorHAnsi" w:hAnsiTheme="majorHAnsi" w:cstheme="majorHAnsi"/>

</xml_diff>